<commit_message>
improvement of tech doc
</commit_message>
<xml_diff>
--- a/src/main/resources/static/file/Collection.docx
+++ b/src/main/resources/static/file/Collection.docx
@@ -6,9 +6,6 @@
       <w:pPr>
         <w:pStyle w:val="2"/>
         <w:jc w:val="center"/>
-        <w:rPr>
-          <w:rFonts w:hint="eastAsia"/>
-        </w:rPr>
       </w:pPr>
       <w:r>
         <w:rPr>
@@ -16,13 +13,10 @@
         </w:rPr>
         <w:t>常用集合类源码解析</w:t>
       </w:r>
-      <w:bookmarkStart w:id="0" w:name="_GoBack"/>
-      <w:bookmarkEnd w:id="0"/>
-    </w:p>
-    <w:p>
-      <w:pPr>
-        <w:rPr>
-          <w:rFonts w:hint="eastAsia"/>
+    </w:p>
+    <w:p>
+      <w:pPr>
+        <w:rPr>
           <w:color w:val="FF0000"/>
           <w:sz w:val="28"/>
           <w:szCs w:val="28"/>
@@ -44,7 +38,7 @@
           <w:sz w:val="28"/>
           <w:szCs w:val="28"/>
         </w:rPr>
-        <w:t>1.8</w:t>
+        <w:t>JDK</w:t>
       </w:r>
       <w:r>
         <w:rPr>
@@ -53,9 +47,8 @@
           <w:sz w:val="28"/>
           <w:szCs w:val="28"/>
         </w:rPr>
-        <w:t>：</w:t>
-      </w:r>
-      <w:proofErr w:type="spellStart"/>
+        <w:t>1.8</w:t>
+      </w:r>
       <w:r>
         <w:rPr>
           <w:rFonts w:hint="eastAsia"/>
@@ -63,9 +56,9 @@
           <w:sz w:val="28"/>
           <w:szCs w:val="28"/>
         </w:rPr>
-        <w:t>ArrayList</w:t>
-      </w:r>
-      <w:proofErr w:type="spellEnd"/>
+        <w:t>：</w:t>
+      </w:r>
+      <w:proofErr w:type="spellStart"/>
       <w:r>
         <w:rPr>
           <w:rFonts w:hint="eastAsia"/>
@@ -73,9 +66,9 @@
           <w:sz w:val="28"/>
           <w:szCs w:val="28"/>
         </w:rPr>
-        <w:t>、</w:t>
-      </w:r>
-      <w:proofErr w:type="spellStart"/>
+        <w:t>ArrayList</w:t>
+      </w:r>
+      <w:proofErr w:type="spellEnd"/>
       <w:r>
         <w:rPr>
           <w:rFonts w:hint="eastAsia"/>
@@ -83,9 +76,9 @@
           <w:sz w:val="28"/>
           <w:szCs w:val="28"/>
         </w:rPr>
-        <w:t>LinkedList</w:t>
-      </w:r>
-      <w:proofErr w:type="spellEnd"/>
+        <w:t>、</w:t>
+      </w:r>
+      <w:proofErr w:type="spellStart"/>
       <w:r>
         <w:rPr>
           <w:rFonts w:hint="eastAsia"/>
@@ -93,9 +86,9 @@
           <w:sz w:val="28"/>
           <w:szCs w:val="28"/>
         </w:rPr>
-        <w:t>、</w:t>
-      </w:r>
-      <w:proofErr w:type="spellStart"/>
+        <w:t>LinkedList</w:t>
+      </w:r>
+      <w:proofErr w:type="spellEnd"/>
       <w:r>
         <w:rPr>
           <w:rFonts w:hint="eastAsia"/>
@@ -103,9 +96,9 @@
           <w:sz w:val="28"/>
           <w:szCs w:val="28"/>
         </w:rPr>
-        <w:t>HashSet</w:t>
-      </w:r>
-      <w:proofErr w:type="spellEnd"/>
+        <w:t>、</w:t>
+      </w:r>
+      <w:proofErr w:type="spellStart"/>
       <w:r>
         <w:rPr>
           <w:rFonts w:hint="eastAsia"/>
@@ -113,9 +106,9 @@
           <w:sz w:val="28"/>
           <w:szCs w:val="28"/>
         </w:rPr>
-        <w:t>、</w:t>
-      </w:r>
-      <w:proofErr w:type="spellStart"/>
+        <w:t>HashSet</w:t>
+      </w:r>
+      <w:proofErr w:type="spellEnd"/>
       <w:r>
         <w:rPr>
           <w:rFonts w:hint="eastAsia"/>
@@ -123,8 +116,9 @@
           <w:sz w:val="28"/>
           <w:szCs w:val="28"/>
         </w:rPr>
-        <w:t>Tree</w:t>
-      </w:r>
+        <w:t>、</w:t>
+      </w:r>
+      <w:proofErr w:type="spellStart"/>
       <w:r>
         <w:rPr>
           <w:rFonts w:hint="eastAsia"/>
@@ -132,9 +126,8 @@
           <w:sz w:val="28"/>
           <w:szCs w:val="28"/>
         </w:rPr>
-        <w:t>Set</w:t>
-      </w:r>
-      <w:proofErr w:type="spellEnd"/>
+        <w:t>Tree</w:t>
+      </w:r>
       <w:r>
         <w:rPr>
           <w:rFonts w:hint="eastAsia"/>
@@ -142,9 +135,9 @@
           <w:sz w:val="28"/>
           <w:szCs w:val="28"/>
         </w:rPr>
-        <w:t>、</w:t>
-      </w:r>
-      <w:proofErr w:type="spellStart"/>
+        <w:t>Set</w:t>
+      </w:r>
+      <w:proofErr w:type="spellEnd"/>
       <w:r>
         <w:rPr>
           <w:rFonts w:hint="eastAsia"/>
@@ -152,9 +145,9 @@
           <w:sz w:val="28"/>
           <w:szCs w:val="28"/>
         </w:rPr>
-        <w:t>HashMap</w:t>
-      </w:r>
-      <w:proofErr w:type="spellEnd"/>
+        <w:t>、</w:t>
+      </w:r>
+      <w:proofErr w:type="spellStart"/>
       <w:r>
         <w:rPr>
           <w:rFonts w:hint="eastAsia"/>
@@ -162,9 +155,9 @@
           <w:sz w:val="28"/>
           <w:szCs w:val="28"/>
         </w:rPr>
-        <w:t>、</w:t>
-      </w:r>
-      <w:proofErr w:type="spellStart"/>
+        <w:t>HashMap</w:t>
+      </w:r>
+      <w:proofErr w:type="spellEnd"/>
       <w:r>
         <w:rPr>
           <w:rFonts w:hint="eastAsia"/>
@@ -172,215 +165,2154 @@
           <w:sz w:val="28"/>
           <w:szCs w:val="28"/>
         </w:rPr>
-        <w:t>TreeMap</w:t>
-      </w:r>
-      <w:proofErr w:type="spellEnd"/>
-    </w:p>
-    <w:p>
-      <w:pPr>
-        <w:pStyle w:val="4"/>
-        <w:rPr>
-          <w:rFonts w:hint="eastAsia"/>
-        </w:rPr>
-      </w:pPr>
-      <w:r>
-        <w:rPr>
-          <w:rFonts w:hint="eastAsia"/>
-        </w:rPr>
-        <w:t>一、</w:t>
-      </w:r>
-      <w:proofErr w:type="spellStart"/>
-      <w:r>
-        <w:rPr>
-          <w:rFonts w:hint="eastAsia"/>
-        </w:rPr>
-        <w:t>ArrayList</w:t>
-      </w:r>
-      <w:proofErr w:type="spellEnd"/>
-      <w:r>
-        <w:rPr>
-          <w:rFonts w:hint="eastAsia"/>
-        </w:rPr>
-        <w:t>源码解析</w:t>
-      </w:r>
-    </w:p>
-    <w:p>
-      <w:pPr>
-        <w:pStyle w:val="4"/>
-        <w:rPr>
-          <w:rFonts w:hint="eastAsia"/>
-        </w:rPr>
-      </w:pPr>
-      <w:r>
-        <w:rPr>
-          <w:rFonts w:hint="eastAsia"/>
-        </w:rPr>
-        <w:t>二、</w:t>
-      </w:r>
-      <w:proofErr w:type="spellStart"/>
-      <w:r>
-        <w:rPr>
-          <w:rFonts w:hint="eastAsia"/>
-        </w:rPr>
-        <w:t>LinkedList</w:t>
-      </w:r>
-      <w:proofErr w:type="spellEnd"/>
-      <w:r>
-        <w:rPr>
-          <w:rFonts w:hint="eastAsia"/>
-        </w:rPr>
-        <w:t>源码解析</w:t>
-      </w:r>
-    </w:p>
-    <w:p>
-      <w:pPr>
-        <w:pStyle w:val="4"/>
-        <w:rPr>
-          <w:rFonts w:hint="eastAsia"/>
-        </w:rPr>
-      </w:pPr>
-      <w:r>
-        <w:rPr>
-          <w:rFonts w:hint="eastAsia"/>
-        </w:rPr>
-        <w:t>三</w:t>
-      </w:r>
-      <w:r>
-        <w:rPr>
-          <w:rFonts w:hint="eastAsia"/>
-        </w:rPr>
         <w:t>、</w:t>
       </w:r>
       <w:proofErr w:type="spellStart"/>
       <w:r>
         <w:rPr>
           <w:rFonts w:hint="eastAsia"/>
-        </w:rPr>
-        <w:t>HashSet</w:t>
-      </w:r>
-      <w:proofErr w:type="spellEnd"/>
-      <w:r>
-        <w:rPr>
-          <w:rFonts w:hint="eastAsia"/>
-        </w:rPr>
-        <w:t>源码解析</w:t>
-      </w:r>
-    </w:p>
-    <w:p>
-      <w:pPr>
-        <w:pStyle w:val="4"/>
-        <w:rPr>
-          <w:rFonts w:hint="eastAsia"/>
-        </w:rPr>
-      </w:pPr>
-      <w:r>
-        <w:rPr>
-          <w:rFonts w:hint="eastAsia"/>
-        </w:rPr>
-        <w:t>四</w:t>
-      </w:r>
-      <w:r>
-        <w:rPr>
-          <w:rFonts w:hint="eastAsia"/>
-        </w:rPr>
-        <w:t>、</w:t>
-      </w:r>
-      <w:proofErr w:type="spellStart"/>
-      <w:r>
-        <w:rPr>
-          <w:rFonts w:hint="eastAsia"/>
-        </w:rPr>
-        <w:t>HashSet</w:t>
-      </w:r>
-      <w:proofErr w:type="spellEnd"/>
-      <w:r>
-        <w:rPr>
-          <w:rFonts w:hint="eastAsia"/>
-        </w:rPr>
-        <w:t>源码解析</w:t>
-      </w:r>
-    </w:p>
-    <w:p>
-      <w:pPr>
-        <w:pStyle w:val="4"/>
-        <w:rPr>
-          <w:rFonts w:hint="eastAsia"/>
-        </w:rPr>
-      </w:pPr>
-      <w:r>
-        <w:rPr>
-          <w:rFonts w:hint="eastAsia"/>
-        </w:rPr>
-        <w:t>五</w:t>
-      </w:r>
-      <w:r>
-        <w:rPr>
-          <w:rFonts w:hint="eastAsia"/>
-        </w:rPr>
-        <w:t>、</w:t>
-      </w:r>
-      <w:proofErr w:type="spellStart"/>
-      <w:r>
-        <w:rPr>
-          <w:rFonts w:hint="eastAsia"/>
-        </w:rPr>
-        <w:t>HashMap</w:t>
-      </w:r>
-      <w:proofErr w:type="spellEnd"/>
-      <w:r>
-        <w:rPr>
-          <w:rFonts w:hint="eastAsia"/>
-        </w:rPr>
-        <w:t>源码解析</w:t>
-      </w:r>
-    </w:p>
-    <w:p>
-      <w:pPr>
-        <w:pStyle w:val="4"/>
-        <w:rPr>
-          <w:rFonts w:hint="eastAsia"/>
-        </w:rPr>
-      </w:pPr>
-      <w:r>
-        <w:rPr>
-          <w:rFonts w:hint="eastAsia"/>
-        </w:rPr>
-        <w:t>六</w:t>
-      </w:r>
-      <w:r>
-        <w:rPr>
-          <w:rFonts w:hint="eastAsia"/>
-        </w:rPr>
-        <w:t>、</w:t>
-      </w:r>
-      <w:proofErr w:type="spellStart"/>
-      <w:r>
-        <w:rPr>
-          <w:rFonts w:hint="eastAsia"/>
-        </w:rPr>
-        <w:t>TreeMap</w:t>
-      </w:r>
-      <w:proofErr w:type="spellEnd"/>
-      <w:r>
-        <w:rPr>
-          <w:rFonts w:hint="eastAsia"/>
-        </w:rPr>
-        <w:t>源码解析</w:t>
-      </w:r>
-    </w:p>
-    <w:p>
-      <w:pPr>
-        <w:rPr>
-          <w:rFonts w:hint="eastAsia"/>
+          <w:color w:val="FF0000"/>
           <w:sz w:val="28"/>
           <w:szCs w:val="28"/>
         </w:rPr>
-      </w:pPr>
-    </w:p>
-    <w:p>
-      <w:pPr>
-        <w:rPr>
-          <w:rFonts w:hint="eastAsia"/>
+        <w:t>TreeMap</w:t>
+      </w:r>
+      <w:proofErr w:type="spellEnd"/>
+      <w:r>
+        <w:rPr>
+          <w:rFonts w:hint="eastAsia"/>
+          <w:color w:val="FF0000"/>
+          <w:sz w:val="28"/>
+          <w:szCs w:val="28"/>
+        </w:rPr>
+        <w:t>、</w:t>
+      </w:r>
+      <w:proofErr w:type="spellStart"/>
+      <w:r>
+        <w:rPr>
+          <w:rFonts w:hint="eastAsia"/>
+          <w:color w:val="FF0000"/>
+          <w:sz w:val="28"/>
+          <w:szCs w:val="28"/>
+        </w:rPr>
+        <w:t>ConcurrentHashMap</w:t>
+      </w:r>
+      <w:proofErr w:type="spellEnd"/>
+    </w:p>
+    <w:p>
+      <w:pPr>
+        <w:pStyle w:val="4"/>
+        <w:rPr>
+          <w:rFonts w:hint="eastAsia"/>
+        </w:rPr>
+      </w:pPr>
+      <w:r>
+        <w:rPr>
+          <w:rFonts w:hint="eastAsia"/>
+        </w:rPr>
+        <w:t>一、</w:t>
+      </w:r>
+      <w:proofErr w:type="spellStart"/>
+      <w:r>
+        <w:rPr>
+          <w:rFonts w:hint="eastAsia"/>
+        </w:rPr>
+        <w:t>ArrayList</w:t>
+      </w:r>
+      <w:proofErr w:type="spellEnd"/>
+      <w:r>
+        <w:rPr>
+          <w:rFonts w:hint="eastAsia"/>
+        </w:rPr>
+        <w:t>源码解析</w:t>
+      </w:r>
+    </w:p>
+    <w:p>
+      <w:pPr>
+        <w:spacing w:line="360" w:lineRule="auto"/>
+        <w:rPr>
+          <w:rFonts w:asciiTheme="minorEastAsia" w:hAnsiTheme="minorEastAsia" w:hint="eastAsia"/>
+          <w:sz w:val="24"/>
+          <w:szCs w:val="24"/>
+        </w:rPr>
+      </w:pPr>
+      <w:r>
+        <w:rPr>
+          <w:rFonts w:hint="eastAsia"/>
+        </w:rPr>
+        <w:tab/>
+      </w:r>
+      <w:r>
+        <w:rPr>
+          <w:rFonts w:asciiTheme="minorEastAsia" w:hAnsiTheme="minorEastAsia" w:hint="eastAsia"/>
+          <w:sz w:val="24"/>
+          <w:szCs w:val="24"/>
+        </w:rPr>
+        <w:t>List有索引、有序、可重复。</w:t>
+      </w:r>
+    </w:p>
+    <w:p>
+      <w:pPr>
+        <w:spacing w:line="360" w:lineRule="auto"/>
+        <w:rPr>
+          <w:rFonts w:asciiTheme="minorEastAsia" w:hAnsiTheme="minorEastAsia" w:hint="eastAsia"/>
+          <w:sz w:val="24"/>
+          <w:szCs w:val="24"/>
+        </w:rPr>
+      </w:pPr>
+      <w:r>
+        <w:rPr>
+          <w:rFonts w:asciiTheme="minorEastAsia" w:hAnsiTheme="minorEastAsia" w:hint="eastAsia"/>
+          <w:sz w:val="24"/>
+          <w:szCs w:val="24"/>
+        </w:rPr>
+        <w:tab/>
+        <w:t>查询快，新增删除慢。</w:t>
+      </w:r>
+    </w:p>
+    <w:p>
+      <w:pPr>
+        <w:spacing w:line="360" w:lineRule="auto"/>
+        <w:rPr>
+          <w:rFonts w:asciiTheme="minorEastAsia" w:hAnsiTheme="minorEastAsia"/>
+          <w:sz w:val="24"/>
+          <w:szCs w:val="24"/>
+        </w:rPr>
+      </w:pPr>
+    </w:p>
+    <w:p>
+      <w:pPr>
+        <w:spacing w:line="360" w:lineRule="auto"/>
+        <w:rPr>
+          <w:rFonts w:asciiTheme="minorEastAsia" w:hAnsiTheme="minorEastAsia" w:hint="eastAsia"/>
+          <w:b/>
+          <w:sz w:val="24"/>
+          <w:szCs w:val="24"/>
+        </w:rPr>
+      </w:pPr>
+      <w:r>
+        <w:rPr>
+          <w:rFonts w:asciiTheme="minorEastAsia" w:hAnsiTheme="minorEastAsia" w:hint="eastAsia"/>
+          <w:b/>
+          <w:sz w:val="24"/>
+          <w:szCs w:val="24"/>
+        </w:rPr>
+        <w:t>1.</w:t>
+      </w:r>
+      <w:r>
+        <w:rPr>
+          <w:rFonts w:asciiTheme="minorEastAsia" w:hAnsiTheme="minorEastAsia" w:hint="eastAsia"/>
+          <w:b/>
+          <w:sz w:val="24"/>
+          <w:szCs w:val="24"/>
+        </w:rPr>
+        <w:t xml:space="preserve"> </w:t>
+      </w:r>
+      <w:r>
+        <w:rPr>
+          <w:rFonts w:asciiTheme="minorEastAsia" w:hAnsiTheme="minorEastAsia" w:hint="eastAsia"/>
+          <w:b/>
+          <w:sz w:val="24"/>
+          <w:szCs w:val="24"/>
+        </w:rPr>
+        <w:t>实现接口：</w:t>
+      </w:r>
+    </w:p>
+    <w:p>
+      <w:pPr>
+        <w:spacing w:line="360" w:lineRule="auto"/>
+        <w:ind w:firstLine="420"/>
+        <w:rPr>
+          <w:rFonts w:asciiTheme="minorEastAsia" w:hAnsiTheme="minorEastAsia"/>
+          <w:sz w:val="24"/>
+          <w:szCs w:val="24"/>
+        </w:rPr>
+      </w:pPr>
+      <w:r>
+        <w:rPr>
+          <w:rFonts w:asciiTheme="minorEastAsia" w:hAnsiTheme="minorEastAsia" w:hint="eastAsia"/>
+          <w:sz w:val="24"/>
+          <w:szCs w:val="24"/>
+        </w:rPr>
+        <w:t>List、</w:t>
+      </w:r>
+      <w:proofErr w:type="spellStart"/>
+      <w:r>
+        <w:rPr>
+          <w:rFonts w:asciiTheme="minorEastAsia" w:hAnsiTheme="minorEastAsia" w:hint="eastAsia"/>
+          <w:sz w:val="24"/>
+          <w:szCs w:val="24"/>
+        </w:rPr>
+        <w:t>RandomAccess</w:t>
+      </w:r>
+      <w:proofErr w:type="spellEnd"/>
+      <w:r>
+        <w:rPr>
+          <w:rFonts w:asciiTheme="minorEastAsia" w:hAnsiTheme="minorEastAsia" w:hint="eastAsia"/>
+          <w:sz w:val="24"/>
+          <w:szCs w:val="24"/>
+        </w:rPr>
+        <w:t>、</w:t>
+      </w:r>
+      <w:proofErr w:type="spellStart"/>
+      <w:r>
+        <w:rPr>
+          <w:rFonts w:asciiTheme="minorEastAsia" w:hAnsiTheme="minorEastAsia" w:hint="eastAsia"/>
+          <w:sz w:val="24"/>
+          <w:szCs w:val="24"/>
+        </w:rPr>
+        <w:t>Cloneable</w:t>
+      </w:r>
+      <w:proofErr w:type="spellEnd"/>
+      <w:r>
+        <w:rPr>
+          <w:rFonts w:asciiTheme="minorEastAsia" w:hAnsiTheme="minorEastAsia" w:hint="eastAsia"/>
+          <w:sz w:val="24"/>
+          <w:szCs w:val="24"/>
+        </w:rPr>
+        <w:t>、Serializable</w:t>
+      </w:r>
+    </w:p>
+    <w:p>
+      <w:pPr>
+        <w:spacing w:line="360" w:lineRule="auto"/>
+        <w:rPr>
+          <w:rFonts w:asciiTheme="minorEastAsia" w:hAnsiTheme="minorEastAsia"/>
+          <w:sz w:val="24"/>
+          <w:szCs w:val="24"/>
+        </w:rPr>
+      </w:pPr>
+      <w:r>
+        <w:rPr>
+          <w:rFonts w:asciiTheme="minorEastAsia" w:hAnsiTheme="minorEastAsia" w:hint="eastAsia"/>
+          <w:sz w:val="24"/>
+          <w:szCs w:val="24"/>
+        </w:rPr>
+        <w:tab/>
+      </w:r>
+      <w:r>
+        <w:rPr>
+          <w:rFonts w:asciiTheme="minorEastAsia" w:hAnsiTheme="minorEastAsia" w:hint="eastAsia"/>
+          <w:sz w:val="24"/>
+          <w:szCs w:val="24"/>
+        </w:rPr>
+        <w:t>实现</w:t>
+      </w:r>
+      <w:proofErr w:type="spellStart"/>
+      <w:r>
+        <w:rPr>
+          <w:rFonts w:asciiTheme="minorEastAsia" w:hAnsiTheme="minorEastAsia" w:hint="eastAsia"/>
+          <w:sz w:val="24"/>
+          <w:szCs w:val="24"/>
+        </w:rPr>
+        <w:t>RandomAccess</w:t>
+      </w:r>
+      <w:proofErr w:type="spellEnd"/>
+      <w:r>
+        <w:rPr>
+          <w:rFonts w:asciiTheme="minorEastAsia" w:hAnsiTheme="minorEastAsia" w:hint="eastAsia"/>
+          <w:sz w:val="24"/>
+          <w:szCs w:val="24"/>
+        </w:rPr>
+        <w:t>便于集合元素的快速访问即查询。</w:t>
+      </w:r>
+    </w:p>
+    <w:p>
+      <w:pPr>
+        <w:spacing w:line="360" w:lineRule="auto"/>
+        <w:rPr>
+          <w:rFonts w:asciiTheme="minorEastAsia" w:hAnsiTheme="minorEastAsia" w:hint="eastAsia"/>
+          <w:sz w:val="24"/>
+          <w:szCs w:val="24"/>
+        </w:rPr>
+      </w:pPr>
+      <w:r>
+        <w:rPr>
+          <w:rFonts w:asciiTheme="minorEastAsia" w:hAnsiTheme="minorEastAsia" w:hint="eastAsia"/>
+          <w:sz w:val="24"/>
+          <w:szCs w:val="24"/>
+        </w:rPr>
+        <w:tab/>
+      </w:r>
+      <w:r>
+        <w:rPr>
+          <w:rFonts w:asciiTheme="minorEastAsia" w:hAnsiTheme="minorEastAsia" w:hint="eastAsia"/>
+          <w:sz w:val="24"/>
+          <w:szCs w:val="24"/>
+        </w:rPr>
+        <w:t>实现</w:t>
+      </w:r>
+      <w:proofErr w:type="spellStart"/>
+      <w:r>
+        <w:rPr>
+          <w:rFonts w:asciiTheme="minorEastAsia" w:hAnsiTheme="minorEastAsia" w:hint="eastAsia"/>
+          <w:sz w:val="24"/>
+          <w:szCs w:val="24"/>
+        </w:rPr>
+        <w:t>Cloneable</w:t>
+      </w:r>
+      <w:proofErr w:type="spellEnd"/>
+      <w:r>
+        <w:rPr>
+          <w:rFonts w:asciiTheme="minorEastAsia" w:hAnsiTheme="minorEastAsia" w:hint="eastAsia"/>
+          <w:sz w:val="24"/>
+          <w:szCs w:val="24"/>
+        </w:rPr>
+        <w:t>便于集合的拷贝</w:t>
+      </w:r>
+      <w:r>
+        <w:rPr>
+          <w:rFonts w:asciiTheme="minorEastAsia" w:hAnsiTheme="minorEastAsia" w:hint="eastAsia"/>
+          <w:sz w:val="24"/>
+          <w:szCs w:val="24"/>
+        </w:rPr>
+        <w:t>，本质是数组的复制，属于浅拷贝。</w:t>
+      </w:r>
+    </w:p>
+    <w:p>
+      <w:pPr>
+        <w:spacing w:line="360" w:lineRule="auto"/>
+        <w:ind w:firstLine="420"/>
+        <w:rPr>
+          <w:rFonts w:asciiTheme="minorEastAsia" w:hAnsiTheme="minorEastAsia"/>
+          <w:sz w:val="24"/>
+          <w:szCs w:val="24"/>
+        </w:rPr>
+      </w:pPr>
+      <w:r>
+        <w:rPr>
+          <w:rFonts w:asciiTheme="minorEastAsia" w:hAnsiTheme="minorEastAsia" w:hint="eastAsia"/>
+          <w:sz w:val="24"/>
+          <w:szCs w:val="24"/>
+        </w:rPr>
+        <w:t>实现Serializable便于集合的序列化</w:t>
+      </w:r>
+    </w:p>
+    <w:p>
+      <w:pPr>
+        <w:spacing w:line="360" w:lineRule="auto"/>
+        <w:rPr>
+          <w:rFonts w:asciiTheme="minorEastAsia" w:hAnsiTheme="minorEastAsia"/>
+          <w:sz w:val="24"/>
+          <w:szCs w:val="24"/>
+        </w:rPr>
+      </w:pPr>
+    </w:p>
+    <w:p>
+      <w:pPr>
+        <w:spacing w:line="360" w:lineRule="auto"/>
+        <w:rPr>
+          <w:rFonts w:asciiTheme="minorEastAsia" w:hAnsiTheme="minorEastAsia"/>
+          <w:b/>
+          <w:sz w:val="24"/>
+          <w:szCs w:val="24"/>
+        </w:rPr>
+      </w:pPr>
+      <w:r>
+        <w:rPr>
+          <w:rFonts w:asciiTheme="minorEastAsia" w:hAnsiTheme="minorEastAsia" w:hint="eastAsia"/>
+          <w:b/>
+          <w:sz w:val="24"/>
+          <w:szCs w:val="24"/>
+        </w:rPr>
+        <w:t>深拷贝、浅拷贝</w:t>
+      </w:r>
+      <w:r>
+        <w:rPr>
+          <w:rFonts w:asciiTheme="minorEastAsia" w:hAnsiTheme="minorEastAsia" w:hint="eastAsia"/>
+          <w:b/>
+          <w:sz w:val="24"/>
+          <w:szCs w:val="24"/>
+        </w:rPr>
+        <w:t>的概念：</w:t>
+      </w:r>
+    </w:p>
+    <w:p>
+      <w:pPr>
+        <w:spacing w:line="360" w:lineRule="auto"/>
+        <w:ind w:firstLine="420"/>
+        <w:rPr>
+          <w:rFonts w:asciiTheme="minorEastAsia" w:hAnsiTheme="minorEastAsia"/>
+          <w:sz w:val="24"/>
+          <w:szCs w:val="24"/>
+        </w:rPr>
+      </w:pPr>
+      <w:r>
+        <w:rPr>
+          <w:rFonts w:asciiTheme="minorEastAsia" w:hAnsiTheme="minorEastAsia" w:hint="eastAsia"/>
+          <w:sz w:val="24"/>
+          <w:szCs w:val="24"/>
+        </w:rPr>
+        <w:t>Java中对象的复制通常通过赋值来实现，但是这种方式通过任何一方的引用操作都会改变对象。</w:t>
+      </w:r>
+    </w:p>
+    <w:p>
+      <w:pPr>
+        <w:spacing w:line="360" w:lineRule="auto"/>
+        <w:ind w:firstLine="420"/>
+        <w:rPr>
+          <w:rFonts w:asciiTheme="minorEastAsia" w:hAnsiTheme="minorEastAsia"/>
+          <w:sz w:val="24"/>
+          <w:szCs w:val="24"/>
+        </w:rPr>
+      </w:pPr>
+      <w:r>
+        <w:rPr>
+          <w:rFonts w:asciiTheme="minorEastAsia" w:hAnsiTheme="minorEastAsia"/>
+          <w:sz w:val="24"/>
+          <w:szCs w:val="24"/>
+        </w:rPr>
+        <w:t>C</w:t>
+      </w:r>
+      <w:r>
+        <w:rPr>
+          <w:rFonts w:asciiTheme="minorEastAsia" w:hAnsiTheme="minorEastAsia" w:hint="eastAsia"/>
+          <w:sz w:val="24"/>
+          <w:szCs w:val="24"/>
+        </w:rPr>
+        <w:t>lone方法，可以实现对象的复制，得到一个新的对象。对于一个对象中的属性既包含基本类型又包含引用类型，clone方法完成的拷贝是浅拷贝，因为引用类型的对象仍然是共用的。</w:t>
+      </w:r>
+    </w:p>
+    <w:p>
+      <w:pPr>
+        <w:spacing w:line="360" w:lineRule="auto"/>
+        <w:ind w:firstLine="420"/>
+        <w:rPr>
+          <w:rFonts w:asciiTheme="minorEastAsia" w:hAnsiTheme="minorEastAsia"/>
+          <w:sz w:val="24"/>
+          <w:szCs w:val="24"/>
+        </w:rPr>
+      </w:pPr>
+      <w:r>
+        <w:rPr>
+          <w:rFonts w:asciiTheme="minorEastAsia" w:hAnsiTheme="minorEastAsia" w:hint="eastAsia"/>
+          <w:sz w:val="24"/>
+          <w:szCs w:val="24"/>
+        </w:rPr>
+        <w:t>深拷贝就是让对象中的任何一个属性，包括基本数据类型和应用数据类型都是不相同的，这个拷贝得到的对象就是一个深拷贝的对象。</w:t>
+      </w:r>
+      <w:r>
+        <w:rPr>
+          <w:rFonts w:asciiTheme="minorEastAsia" w:hAnsiTheme="minorEastAsia" w:hint="eastAsia"/>
+          <w:sz w:val="24"/>
+          <w:szCs w:val="24"/>
+        </w:rPr>
+        <w:t>这种方法需要各个引用类型都实现</w:t>
+      </w:r>
+      <w:proofErr w:type="spellStart"/>
+      <w:r>
+        <w:rPr>
+          <w:rFonts w:asciiTheme="minorEastAsia" w:hAnsiTheme="minorEastAsia" w:hint="eastAsia"/>
+          <w:sz w:val="24"/>
+          <w:szCs w:val="24"/>
+        </w:rPr>
+        <w:t>Cloneable</w:t>
+      </w:r>
+      <w:proofErr w:type="spellEnd"/>
+      <w:r>
+        <w:rPr>
+          <w:rFonts w:asciiTheme="minorEastAsia" w:hAnsiTheme="minorEastAsia" w:hint="eastAsia"/>
+          <w:sz w:val="24"/>
+          <w:szCs w:val="24"/>
+        </w:rPr>
+        <w:t>接口，重写clone方法。</w:t>
+      </w:r>
+    </w:p>
+    <w:p>
+      <w:pPr>
+        <w:spacing w:line="360" w:lineRule="auto"/>
+        <w:ind w:firstLine="420"/>
+        <w:rPr>
+          <w:rFonts w:asciiTheme="minorEastAsia" w:hAnsiTheme="minorEastAsia"/>
+          <w:sz w:val="24"/>
+          <w:szCs w:val="24"/>
+        </w:rPr>
+      </w:pPr>
+      <w:r>
+        <w:rPr>
+          <w:rFonts w:asciiTheme="minorEastAsia" w:hAnsiTheme="minorEastAsia" w:hint="eastAsia"/>
+          <w:sz w:val="24"/>
+          <w:szCs w:val="24"/>
+        </w:rPr>
+        <w:t>以List&lt;Student&gt;为例，直接调用</w:t>
+      </w:r>
+      <w:proofErr w:type="spellStart"/>
+      <w:r>
+        <w:rPr>
+          <w:rFonts w:asciiTheme="minorEastAsia" w:hAnsiTheme="minorEastAsia" w:hint="eastAsia"/>
+          <w:sz w:val="24"/>
+          <w:szCs w:val="24"/>
+        </w:rPr>
+        <w:t>ArrayList</w:t>
+      </w:r>
+      <w:proofErr w:type="spellEnd"/>
+      <w:r>
+        <w:rPr>
+          <w:rFonts w:asciiTheme="minorEastAsia" w:hAnsiTheme="minorEastAsia" w:hint="eastAsia"/>
+          <w:sz w:val="24"/>
+          <w:szCs w:val="24"/>
+        </w:rPr>
+        <w:t>的clone方法属于浅拷贝，即</w:t>
+      </w:r>
+      <w:proofErr w:type="spellStart"/>
+      <w:r>
+        <w:rPr>
+          <w:rFonts w:asciiTheme="minorEastAsia" w:hAnsiTheme="minorEastAsia" w:hint="eastAsia"/>
+          <w:sz w:val="24"/>
+          <w:szCs w:val="24"/>
+        </w:rPr>
+        <w:t>ArrayList</w:t>
+      </w:r>
+      <w:proofErr w:type="spellEnd"/>
+      <w:r>
+        <w:rPr>
+          <w:rFonts w:asciiTheme="minorEastAsia" w:hAnsiTheme="minorEastAsia" w:hint="eastAsia"/>
+          <w:sz w:val="24"/>
+          <w:szCs w:val="24"/>
+        </w:rPr>
+        <w:t>对象是新对象，但是里面的Student元素是相同的，新老集合指向相同的Student引用。</w:t>
+      </w:r>
+    </w:p>
+    <w:p>
+      <w:pPr>
+        <w:spacing w:line="360" w:lineRule="auto"/>
+        <w:rPr>
+          <w:rFonts w:asciiTheme="minorEastAsia" w:hAnsiTheme="minorEastAsia"/>
+          <w:sz w:val="24"/>
+          <w:szCs w:val="24"/>
+        </w:rPr>
+      </w:pPr>
+    </w:p>
+    <w:p>
+      <w:pPr>
+        <w:spacing w:line="360" w:lineRule="auto"/>
+        <w:rPr>
+          <w:rFonts w:asciiTheme="minorEastAsia" w:hAnsiTheme="minorEastAsia" w:hint="eastAsia"/>
+          <w:b/>
+          <w:sz w:val="24"/>
+          <w:szCs w:val="24"/>
+        </w:rPr>
+      </w:pPr>
+      <w:r>
+        <w:rPr>
+          <w:rFonts w:asciiTheme="minorEastAsia" w:hAnsiTheme="minorEastAsia" w:hint="eastAsia"/>
+          <w:b/>
+          <w:sz w:val="24"/>
+          <w:szCs w:val="24"/>
+        </w:rPr>
+        <w:lastRenderedPageBreak/>
+        <w:t>2</w:t>
+      </w:r>
+      <w:r>
+        <w:rPr>
+          <w:rFonts w:asciiTheme="minorEastAsia" w:hAnsiTheme="minorEastAsia" w:hint="eastAsia"/>
+          <w:b/>
+          <w:sz w:val="24"/>
+          <w:szCs w:val="24"/>
+        </w:rPr>
+        <w:t>.</w:t>
+      </w:r>
+      <w:r>
+        <w:rPr>
+          <w:rFonts w:asciiTheme="minorEastAsia" w:hAnsiTheme="minorEastAsia" w:hint="eastAsia"/>
+          <w:b/>
+          <w:sz w:val="24"/>
+          <w:szCs w:val="24"/>
+        </w:rPr>
+        <w:t xml:space="preserve"> </w:t>
+      </w:r>
+      <w:r>
+        <w:rPr>
+          <w:rFonts w:asciiTheme="minorEastAsia" w:hAnsiTheme="minorEastAsia" w:hint="eastAsia"/>
+          <w:b/>
+          <w:sz w:val="24"/>
+          <w:szCs w:val="24"/>
+        </w:rPr>
+        <w:t>成员变量：</w:t>
+      </w:r>
+    </w:p>
+    <w:p>
+      <w:pPr>
+        <w:spacing w:line="360" w:lineRule="auto"/>
+        <w:ind w:firstLine="420"/>
+        <w:rPr>
+          <w:rFonts w:asciiTheme="minorEastAsia" w:hAnsiTheme="minorEastAsia" w:hint="eastAsia"/>
+          <w:sz w:val="24"/>
+          <w:szCs w:val="24"/>
+        </w:rPr>
+      </w:pPr>
+      <w:r>
+        <w:rPr>
+          <w:rFonts w:asciiTheme="minorEastAsia" w:hAnsiTheme="minorEastAsia" w:hint="eastAsia"/>
+          <w:sz w:val="24"/>
+          <w:szCs w:val="24"/>
+        </w:rPr>
+        <w:t>初始容量10、</w:t>
+      </w:r>
+      <w:r>
+        <w:rPr>
+          <w:rFonts w:asciiTheme="minorEastAsia" w:hAnsiTheme="minorEastAsia" w:hint="eastAsia"/>
+          <w:sz w:val="24"/>
+          <w:szCs w:val="24"/>
+        </w:rPr>
+        <w:t>最大容量</w:t>
+      </w:r>
+      <w:proofErr w:type="spellStart"/>
+      <w:r>
+        <w:rPr>
+          <w:rFonts w:asciiTheme="minorEastAsia" w:hAnsiTheme="minorEastAsia" w:hint="eastAsia"/>
+          <w:sz w:val="24"/>
+          <w:szCs w:val="24"/>
+        </w:rPr>
+        <w:t>Integer.MAX_VALUE</w:t>
+      </w:r>
+      <w:proofErr w:type="spellEnd"/>
+      <w:r>
+        <w:rPr>
+          <w:rFonts w:asciiTheme="minorEastAsia" w:hAnsiTheme="minorEastAsia" w:hint="eastAsia"/>
+          <w:sz w:val="24"/>
+          <w:szCs w:val="24"/>
+        </w:rPr>
+        <w:t xml:space="preserve"> </w:t>
+      </w:r>
+      <w:r>
+        <w:rPr>
+          <w:rFonts w:asciiTheme="minorEastAsia" w:hAnsiTheme="minorEastAsia"/>
+          <w:sz w:val="24"/>
+          <w:szCs w:val="24"/>
+        </w:rPr>
+        <w:t>–</w:t>
+      </w:r>
+      <w:r>
+        <w:rPr>
+          <w:rFonts w:asciiTheme="minorEastAsia" w:hAnsiTheme="minorEastAsia" w:hint="eastAsia"/>
+          <w:sz w:val="24"/>
+          <w:szCs w:val="24"/>
+        </w:rPr>
+        <w:t xml:space="preserve"> 8</w:t>
+      </w:r>
+      <w:r>
+        <w:rPr>
+          <w:rFonts w:asciiTheme="minorEastAsia" w:hAnsiTheme="minorEastAsia" w:hint="eastAsia"/>
+          <w:sz w:val="24"/>
+          <w:szCs w:val="24"/>
+        </w:rPr>
+        <w:t>(和</w:t>
+      </w:r>
+      <w:proofErr w:type="spellStart"/>
+      <w:r>
+        <w:rPr>
+          <w:rFonts w:asciiTheme="minorEastAsia" w:hAnsiTheme="minorEastAsia" w:hint="eastAsia"/>
+          <w:sz w:val="24"/>
+          <w:szCs w:val="24"/>
+        </w:rPr>
+        <w:t>jvm</w:t>
+      </w:r>
+      <w:proofErr w:type="spellEnd"/>
+      <w:r>
+        <w:rPr>
+          <w:rFonts w:asciiTheme="minorEastAsia" w:hAnsiTheme="minorEastAsia" w:hint="eastAsia"/>
+          <w:sz w:val="24"/>
+          <w:szCs w:val="24"/>
+        </w:rPr>
+        <w:t>相关)</w:t>
+      </w:r>
+      <w:r>
+        <w:rPr>
+          <w:rFonts w:asciiTheme="minorEastAsia" w:hAnsiTheme="minorEastAsia" w:hint="eastAsia"/>
+          <w:sz w:val="24"/>
+          <w:szCs w:val="24"/>
+        </w:rPr>
+        <w:t>，</w:t>
+      </w:r>
+      <w:r>
+        <w:rPr>
+          <w:rFonts w:asciiTheme="minorEastAsia" w:hAnsiTheme="minorEastAsia" w:hint="eastAsia"/>
+          <w:sz w:val="24"/>
+          <w:szCs w:val="24"/>
+        </w:rPr>
+        <w:t>底层数据结构Object[]、集合大小size</w:t>
+      </w:r>
+      <w:r>
+        <w:rPr>
+          <w:rFonts w:asciiTheme="minorEastAsia" w:hAnsiTheme="minorEastAsia" w:hint="eastAsia"/>
+          <w:sz w:val="24"/>
+          <w:szCs w:val="24"/>
+        </w:rPr>
+        <w:t>。</w:t>
+      </w:r>
+    </w:p>
+    <w:p>
+      <w:pPr>
+        <w:spacing w:line="360" w:lineRule="auto"/>
+        <w:ind w:firstLine="420"/>
+        <w:rPr>
+          <w:rFonts w:asciiTheme="minorEastAsia" w:hAnsiTheme="minorEastAsia"/>
+          <w:sz w:val="24"/>
+          <w:szCs w:val="24"/>
+        </w:rPr>
+      </w:pPr>
+    </w:p>
+    <w:p>
+      <w:pPr>
+        <w:spacing w:line="360" w:lineRule="auto"/>
+        <w:rPr>
+          <w:rFonts w:asciiTheme="minorEastAsia" w:hAnsiTheme="minorEastAsia" w:hint="eastAsia"/>
+          <w:sz w:val="24"/>
+          <w:szCs w:val="24"/>
+        </w:rPr>
+      </w:pPr>
+      <w:r>
+        <w:rPr>
+          <w:rFonts w:asciiTheme="minorEastAsia" w:hAnsiTheme="minorEastAsia" w:hint="eastAsia"/>
+          <w:b/>
+          <w:sz w:val="24"/>
+          <w:szCs w:val="24"/>
+        </w:rPr>
+        <w:t>3.</w:t>
+      </w:r>
+      <w:r>
+        <w:rPr>
+          <w:rFonts w:asciiTheme="minorEastAsia" w:hAnsiTheme="minorEastAsia" w:hint="eastAsia"/>
+          <w:b/>
+          <w:sz w:val="24"/>
+          <w:szCs w:val="24"/>
+        </w:rPr>
+        <w:t xml:space="preserve"> 构造方法：</w:t>
+      </w:r>
+    </w:p>
+    <w:p>
+      <w:pPr>
+        <w:spacing w:line="360" w:lineRule="auto"/>
+        <w:ind w:firstLine="420"/>
+        <w:rPr>
+          <w:rFonts w:asciiTheme="minorEastAsia" w:hAnsiTheme="minorEastAsia" w:hint="eastAsia"/>
+          <w:sz w:val="24"/>
+          <w:szCs w:val="24"/>
+        </w:rPr>
+      </w:pPr>
+      <w:r>
+        <w:rPr>
+          <w:rFonts w:asciiTheme="minorEastAsia" w:hAnsiTheme="minorEastAsia" w:hint="eastAsia"/>
+          <w:sz w:val="24"/>
+          <w:szCs w:val="24"/>
+        </w:rPr>
+        <w:t>可指定初始容量、或者直接传递一个集合实现类来构造</w:t>
+      </w:r>
+      <w:proofErr w:type="spellStart"/>
+      <w:r>
+        <w:rPr>
+          <w:rFonts w:asciiTheme="minorEastAsia" w:hAnsiTheme="minorEastAsia" w:hint="eastAsia"/>
+          <w:sz w:val="24"/>
+          <w:szCs w:val="24"/>
+        </w:rPr>
+        <w:t>ArrayList</w:t>
+      </w:r>
+      <w:proofErr w:type="spellEnd"/>
+    </w:p>
+    <w:p>
+      <w:pPr>
+        <w:spacing w:line="360" w:lineRule="auto"/>
+        <w:ind w:firstLine="420"/>
+        <w:rPr>
+          <w:rFonts w:asciiTheme="minorEastAsia" w:hAnsiTheme="minorEastAsia"/>
+          <w:sz w:val="24"/>
+          <w:szCs w:val="24"/>
+        </w:rPr>
+      </w:pPr>
+    </w:p>
+    <w:p>
+      <w:pPr>
+        <w:spacing w:line="360" w:lineRule="auto"/>
+        <w:rPr>
+          <w:rFonts w:asciiTheme="minorEastAsia" w:hAnsiTheme="minorEastAsia" w:hint="eastAsia"/>
+          <w:b/>
+          <w:sz w:val="24"/>
+          <w:szCs w:val="24"/>
+        </w:rPr>
+      </w:pPr>
+      <w:r>
+        <w:rPr>
+          <w:rFonts w:asciiTheme="minorEastAsia" w:hAnsiTheme="minorEastAsia" w:hint="eastAsia"/>
+          <w:b/>
+          <w:sz w:val="24"/>
+          <w:szCs w:val="24"/>
+        </w:rPr>
+        <w:t>4. 常用方法：</w:t>
+      </w:r>
+    </w:p>
+    <w:p>
+      <w:pPr>
+        <w:spacing w:line="360" w:lineRule="auto"/>
+        <w:rPr>
+          <w:rFonts w:asciiTheme="minorEastAsia" w:hAnsiTheme="minorEastAsia"/>
+          <w:b/>
+          <w:sz w:val="24"/>
+          <w:szCs w:val="24"/>
+        </w:rPr>
+      </w:pPr>
+    </w:p>
+    <w:p>
+      <w:pPr>
+        <w:spacing w:line="360" w:lineRule="auto"/>
+        <w:rPr>
+          <w:rFonts w:asciiTheme="minorEastAsia" w:hAnsiTheme="minorEastAsia"/>
+          <w:b/>
+          <w:sz w:val="24"/>
+          <w:szCs w:val="24"/>
+        </w:rPr>
+      </w:pPr>
+      <w:r>
+        <w:rPr>
+          <w:rFonts w:asciiTheme="minorEastAsia" w:hAnsiTheme="minorEastAsia" w:hint="eastAsia"/>
+          <w:b/>
+          <w:sz w:val="24"/>
+          <w:szCs w:val="24"/>
+        </w:rPr>
+        <w:t>5.</w:t>
+      </w:r>
+      <w:r>
+        <w:rPr>
+          <w:rFonts w:asciiTheme="minorEastAsia" w:hAnsiTheme="minorEastAsia" w:hint="eastAsia"/>
+          <w:b/>
+          <w:sz w:val="24"/>
+          <w:szCs w:val="24"/>
+        </w:rPr>
+        <w:t xml:space="preserve"> </w:t>
+      </w:r>
+      <w:r>
+        <w:rPr>
+          <w:rFonts w:asciiTheme="minorEastAsia" w:hAnsiTheme="minorEastAsia" w:hint="eastAsia"/>
+          <w:b/>
+          <w:sz w:val="24"/>
+          <w:szCs w:val="24"/>
+        </w:rPr>
+        <w:t>扩容</w:t>
+      </w:r>
+      <w:r>
+        <w:rPr>
+          <w:rFonts w:asciiTheme="minorEastAsia" w:hAnsiTheme="minorEastAsia" w:hint="eastAsia"/>
+          <w:b/>
+          <w:sz w:val="24"/>
+          <w:szCs w:val="24"/>
+        </w:rPr>
+        <w:t>：</w:t>
+      </w:r>
+    </w:p>
+    <w:p>
+      <w:pPr>
+        <w:spacing w:line="360" w:lineRule="auto"/>
+        <w:ind w:firstLine="420"/>
+        <w:rPr>
+          <w:rFonts w:asciiTheme="minorEastAsia" w:hAnsiTheme="minorEastAsia"/>
+          <w:sz w:val="24"/>
+          <w:szCs w:val="24"/>
+        </w:rPr>
+      </w:pPr>
+      <w:r>
+        <w:rPr>
+          <w:rFonts w:asciiTheme="minorEastAsia" w:hAnsiTheme="minorEastAsia" w:hint="eastAsia"/>
+          <w:sz w:val="24"/>
+          <w:szCs w:val="24"/>
+        </w:rPr>
+        <w:t xml:space="preserve">size+1 &gt; </w:t>
+      </w:r>
+      <w:proofErr w:type="spellStart"/>
+      <w:r>
+        <w:rPr>
+          <w:rFonts w:asciiTheme="minorEastAsia" w:hAnsiTheme="minorEastAsia" w:hint="eastAsia"/>
+          <w:sz w:val="24"/>
+          <w:szCs w:val="24"/>
+        </w:rPr>
+        <w:t>elementData.length</w:t>
+      </w:r>
+      <w:proofErr w:type="spellEnd"/>
+      <w:r>
+        <w:rPr>
+          <w:rFonts w:asciiTheme="minorEastAsia" w:hAnsiTheme="minorEastAsia" w:hint="eastAsia"/>
+          <w:sz w:val="24"/>
+          <w:szCs w:val="24"/>
+        </w:rPr>
+        <w:t>()</w:t>
+      </w:r>
+      <w:r>
+        <w:rPr>
+          <w:rFonts w:asciiTheme="minorEastAsia" w:hAnsiTheme="minorEastAsia" w:hint="eastAsia"/>
+          <w:sz w:val="24"/>
+          <w:szCs w:val="24"/>
+        </w:rPr>
+        <w:t>进行扩容</w:t>
+      </w:r>
+      <w:r>
+        <w:rPr>
+          <w:rFonts w:asciiTheme="minorEastAsia" w:hAnsiTheme="minorEastAsia" w:hint="eastAsia"/>
+          <w:sz w:val="24"/>
+          <w:szCs w:val="24"/>
+        </w:rPr>
+        <w:t>;</w:t>
+      </w:r>
+    </w:p>
+    <w:p>
+      <w:pPr>
+        <w:spacing w:line="360" w:lineRule="auto"/>
+        <w:ind w:firstLine="420"/>
+        <w:rPr>
+          <w:rFonts w:asciiTheme="minorEastAsia" w:hAnsiTheme="minorEastAsia"/>
+          <w:sz w:val="24"/>
+          <w:szCs w:val="24"/>
+        </w:rPr>
+      </w:pPr>
+      <w:r>
+        <w:rPr>
+          <w:rFonts w:asciiTheme="minorEastAsia" w:hAnsiTheme="minorEastAsia" w:hint="eastAsia"/>
+          <w:sz w:val="24"/>
+          <w:szCs w:val="24"/>
+        </w:rPr>
+        <w:t>扩容1.5倍，即1.5(</w:t>
+      </w:r>
+      <w:proofErr w:type="spellStart"/>
+      <w:r>
+        <w:rPr>
+          <w:rFonts w:asciiTheme="minorEastAsia" w:hAnsiTheme="minorEastAsia" w:hint="eastAsia"/>
+          <w:sz w:val="24"/>
+          <w:szCs w:val="24"/>
+        </w:rPr>
+        <w:t>elementData.length</w:t>
+      </w:r>
+      <w:proofErr w:type="spellEnd"/>
+      <w:r>
+        <w:rPr>
+          <w:rFonts w:asciiTheme="minorEastAsia" w:hAnsiTheme="minorEastAsia" w:hint="eastAsia"/>
+          <w:sz w:val="24"/>
+          <w:szCs w:val="24"/>
+        </w:rPr>
+        <w:t>())</w:t>
+      </w:r>
+      <w:r>
+        <w:rPr>
+          <w:rFonts w:asciiTheme="minorEastAsia" w:hAnsiTheme="minorEastAsia" w:hint="eastAsia"/>
+          <w:sz w:val="24"/>
+          <w:szCs w:val="24"/>
+        </w:rPr>
+        <w:t>;</w:t>
+      </w:r>
+    </w:p>
+    <w:p>
+      <w:pPr>
+        <w:spacing w:line="360" w:lineRule="auto"/>
+        <w:ind w:firstLine="420"/>
+        <w:rPr>
+          <w:rFonts w:asciiTheme="minorEastAsia" w:hAnsiTheme="minorEastAsia" w:hint="eastAsia"/>
+          <w:sz w:val="24"/>
+          <w:szCs w:val="24"/>
+        </w:rPr>
+      </w:pPr>
+      <w:r>
+        <w:rPr>
+          <w:rFonts w:asciiTheme="minorEastAsia" w:hAnsiTheme="minorEastAsia" w:hint="eastAsia"/>
+          <w:sz w:val="24"/>
+          <w:szCs w:val="24"/>
+        </w:rPr>
+        <w:t>进行数组的复制拷贝</w:t>
+      </w:r>
+      <w:proofErr w:type="spellStart"/>
+      <w:r>
+        <w:rPr>
+          <w:rFonts w:asciiTheme="minorEastAsia" w:hAnsiTheme="minorEastAsia" w:hint="eastAsia"/>
+          <w:sz w:val="24"/>
+          <w:szCs w:val="24"/>
+        </w:rPr>
+        <w:t>System.arraycopy</w:t>
+      </w:r>
+      <w:proofErr w:type="spellEnd"/>
+      <w:r>
+        <w:rPr>
+          <w:rFonts w:asciiTheme="minorEastAsia" w:hAnsiTheme="minorEastAsia" w:hint="eastAsia"/>
+          <w:sz w:val="24"/>
+          <w:szCs w:val="24"/>
+        </w:rPr>
+        <w:t>()。</w:t>
+      </w:r>
+    </w:p>
+    <w:p>
+      <w:pPr>
+        <w:spacing w:line="360" w:lineRule="auto"/>
+        <w:ind w:firstLine="420"/>
+        <w:rPr>
+          <w:rFonts w:asciiTheme="minorEastAsia" w:hAnsiTheme="minorEastAsia"/>
+          <w:sz w:val="24"/>
+          <w:szCs w:val="24"/>
+        </w:rPr>
+      </w:pPr>
+    </w:p>
+    <w:p>
+      <w:pPr>
+        <w:spacing w:line="360" w:lineRule="auto"/>
+        <w:rPr>
+          <w:rFonts w:asciiTheme="minorEastAsia" w:hAnsiTheme="minorEastAsia"/>
+          <w:b/>
+          <w:sz w:val="24"/>
+          <w:szCs w:val="24"/>
+        </w:rPr>
+      </w:pPr>
+      <w:r>
+        <w:rPr>
+          <w:rFonts w:asciiTheme="minorEastAsia" w:hAnsiTheme="minorEastAsia" w:hint="eastAsia"/>
+          <w:b/>
+          <w:sz w:val="24"/>
+          <w:szCs w:val="24"/>
+        </w:rPr>
+        <w:t>6.线程安全问题：</w:t>
+      </w:r>
+    </w:p>
+    <w:p>
+      <w:pPr>
+        <w:spacing w:line="360" w:lineRule="auto"/>
+        <w:rPr>
+          <w:rFonts w:asciiTheme="minorEastAsia" w:hAnsiTheme="minorEastAsia"/>
+          <w:sz w:val="24"/>
+          <w:szCs w:val="24"/>
+        </w:rPr>
+      </w:pPr>
+      <w:r>
+        <w:rPr>
+          <w:rFonts w:asciiTheme="minorEastAsia" w:hAnsiTheme="minorEastAsia" w:hint="eastAsia"/>
+          <w:sz w:val="24"/>
+          <w:szCs w:val="24"/>
+        </w:rPr>
+        <w:tab/>
+        <w:t>a</w:t>
+      </w:r>
+      <w:r>
+        <w:rPr>
+          <w:rFonts w:asciiTheme="minorEastAsia" w:hAnsiTheme="minorEastAsia" w:hint="eastAsia"/>
+          <w:sz w:val="24"/>
+          <w:szCs w:val="24"/>
+        </w:rPr>
+        <w:t>dd方法中</w:t>
+      </w:r>
+      <w:proofErr w:type="spellStart"/>
+      <w:r>
+        <w:rPr>
+          <w:rFonts w:asciiTheme="minorEastAsia" w:hAnsiTheme="minorEastAsia" w:hint="eastAsia"/>
+          <w:sz w:val="24"/>
+          <w:szCs w:val="24"/>
+        </w:rPr>
+        <w:t>elementData</w:t>
+      </w:r>
+      <w:proofErr w:type="spellEnd"/>
+      <w:r>
+        <w:rPr>
+          <w:rFonts w:asciiTheme="minorEastAsia" w:hAnsiTheme="minorEastAsia" w:hint="eastAsia"/>
+          <w:sz w:val="24"/>
+          <w:szCs w:val="24"/>
+        </w:rPr>
+        <w:t>[size++] = e;不是原子操作且没有加锁，多线程情况下回出现同一索引处的元素值被覆盖。</w:t>
+      </w:r>
+    </w:p>
+    <w:p/>
+    <w:p>
+      <w:pPr>
+        <w:pStyle w:val="4"/>
+        <w:rPr>
+          <w:rFonts w:hint="eastAsia"/>
+        </w:rPr>
+      </w:pPr>
+      <w:r>
+        <w:rPr>
+          <w:rFonts w:hint="eastAsia"/>
+        </w:rPr>
+        <w:t>二、</w:t>
+      </w:r>
+      <w:proofErr w:type="spellStart"/>
+      <w:r>
+        <w:rPr>
+          <w:rFonts w:hint="eastAsia"/>
+        </w:rPr>
+        <w:t>LinkedList</w:t>
+      </w:r>
+      <w:proofErr w:type="spellEnd"/>
+      <w:r>
+        <w:rPr>
+          <w:rFonts w:hint="eastAsia"/>
+        </w:rPr>
+        <w:t>源码解析</w:t>
+      </w:r>
+    </w:p>
+    <w:p>
+      <w:pPr>
+        <w:spacing w:line="360" w:lineRule="auto"/>
+        <w:ind w:firstLine="420"/>
+        <w:rPr>
+          <w:rFonts w:asciiTheme="minorEastAsia" w:hAnsiTheme="minorEastAsia" w:hint="eastAsia"/>
+          <w:sz w:val="24"/>
+          <w:szCs w:val="24"/>
+        </w:rPr>
+      </w:pPr>
+      <w:r>
+        <w:rPr>
+          <w:rFonts w:asciiTheme="minorEastAsia" w:hAnsiTheme="minorEastAsia" w:hint="eastAsia"/>
+          <w:sz w:val="24"/>
+          <w:szCs w:val="24"/>
+        </w:rPr>
+        <w:t>查询慢，新增删除快</w:t>
+      </w:r>
+      <w:r>
+        <w:rPr>
+          <w:rFonts w:asciiTheme="minorEastAsia" w:hAnsiTheme="minorEastAsia" w:hint="eastAsia"/>
+          <w:sz w:val="24"/>
+          <w:szCs w:val="24"/>
+        </w:rPr>
+        <w:t>。</w:t>
+      </w:r>
+    </w:p>
+    <w:p>
+      <w:pPr>
+        <w:spacing w:line="360" w:lineRule="auto"/>
+        <w:rPr>
+          <w:rFonts w:asciiTheme="minorEastAsia" w:hAnsiTheme="minorEastAsia" w:hint="eastAsia"/>
+          <w:sz w:val="24"/>
+          <w:szCs w:val="24"/>
+        </w:rPr>
+      </w:pPr>
+    </w:p>
+    <w:p>
+      <w:pPr>
+        <w:spacing w:line="360" w:lineRule="auto"/>
+        <w:rPr>
+          <w:rFonts w:asciiTheme="minorEastAsia" w:hAnsiTheme="minorEastAsia" w:hint="eastAsia"/>
+          <w:b/>
+          <w:sz w:val="24"/>
+          <w:szCs w:val="24"/>
+        </w:rPr>
+      </w:pPr>
+      <w:r>
+        <w:rPr>
+          <w:rFonts w:asciiTheme="minorEastAsia" w:hAnsiTheme="minorEastAsia" w:hint="eastAsia"/>
+          <w:b/>
+          <w:sz w:val="24"/>
+          <w:szCs w:val="24"/>
+        </w:rPr>
+        <w:t>1.实现接口：</w:t>
+      </w:r>
+    </w:p>
+    <w:p>
+      <w:pPr>
+        <w:spacing w:line="360" w:lineRule="auto"/>
+        <w:ind w:firstLine="420"/>
+        <w:rPr>
+          <w:rFonts w:asciiTheme="minorEastAsia" w:hAnsiTheme="minorEastAsia" w:hint="eastAsia"/>
+          <w:sz w:val="24"/>
+          <w:szCs w:val="24"/>
+        </w:rPr>
+      </w:pPr>
+      <w:r>
+        <w:rPr>
+          <w:rFonts w:asciiTheme="minorEastAsia" w:hAnsiTheme="minorEastAsia" w:hint="eastAsia"/>
+          <w:sz w:val="24"/>
+          <w:szCs w:val="24"/>
+        </w:rPr>
+        <w:t>List、</w:t>
+      </w:r>
+      <w:proofErr w:type="spellStart"/>
+      <w:r>
+        <w:rPr>
+          <w:rFonts w:asciiTheme="minorEastAsia" w:hAnsiTheme="minorEastAsia" w:hint="eastAsia"/>
+          <w:sz w:val="24"/>
+          <w:szCs w:val="24"/>
+        </w:rPr>
+        <w:t>Deque</w:t>
+      </w:r>
+      <w:proofErr w:type="spellEnd"/>
+      <w:r>
+        <w:rPr>
+          <w:rFonts w:asciiTheme="minorEastAsia" w:hAnsiTheme="minorEastAsia" w:hint="eastAsia"/>
+          <w:sz w:val="24"/>
+          <w:szCs w:val="24"/>
+        </w:rPr>
+        <w:t>、</w:t>
+      </w:r>
+      <w:proofErr w:type="spellStart"/>
+      <w:r>
+        <w:rPr>
+          <w:rFonts w:asciiTheme="minorEastAsia" w:hAnsiTheme="minorEastAsia" w:hint="eastAsia"/>
+          <w:sz w:val="24"/>
+          <w:szCs w:val="24"/>
+        </w:rPr>
+        <w:t>Cloneable</w:t>
+      </w:r>
+      <w:proofErr w:type="spellEnd"/>
+      <w:r>
+        <w:rPr>
+          <w:rFonts w:asciiTheme="minorEastAsia" w:hAnsiTheme="minorEastAsia" w:hint="eastAsia"/>
+          <w:sz w:val="24"/>
+          <w:szCs w:val="24"/>
+        </w:rPr>
+        <w:t>、Serializable</w:t>
+      </w:r>
+    </w:p>
+    <w:p>
+      <w:pPr>
+        <w:spacing w:line="360" w:lineRule="auto"/>
+        <w:rPr>
+          <w:rFonts w:asciiTheme="minorEastAsia" w:hAnsiTheme="minorEastAsia" w:hint="eastAsia"/>
+          <w:sz w:val="24"/>
+          <w:szCs w:val="24"/>
+        </w:rPr>
+      </w:pPr>
+      <w:r>
+        <w:rPr>
+          <w:rFonts w:asciiTheme="minorEastAsia" w:hAnsiTheme="minorEastAsia" w:hint="eastAsia"/>
+          <w:sz w:val="24"/>
+          <w:szCs w:val="24"/>
+        </w:rPr>
+        <w:tab/>
+      </w:r>
+      <w:r>
+        <w:rPr>
+          <w:rFonts w:asciiTheme="minorEastAsia" w:hAnsiTheme="minorEastAsia" w:hint="eastAsia"/>
+          <w:sz w:val="24"/>
+          <w:szCs w:val="24"/>
+        </w:rPr>
+        <w:t>实现</w:t>
+      </w:r>
+      <w:proofErr w:type="spellStart"/>
+      <w:r>
+        <w:rPr>
+          <w:rFonts w:asciiTheme="minorEastAsia" w:hAnsiTheme="minorEastAsia" w:hint="eastAsia"/>
+          <w:sz w:val="24"/>
+          <w:szCs w:val="24"/>
+        </w:rPr>
+        <w:t>Deque</w:t>
+      </w:r>
+      <w:proofErr w:type="spellEnd"/>
+      <w:r>
+        <w:rPr>
+          <w:rFonts w:asciiTheme="minorEastAsia" w:hAnsiTheme="minorEastAsia" w:hint="eastAsia"/>
+          <w:sz w:val="24"/>
+          <w:szCs w:val="24"/>
+        </w:rPr>
+        <w:t>表示这个一个支持元素在两端进行插入和删除操作的线性集合。</w:t>
+      </w:r>
+    </w:p>
+    <w:p>
+      <w:pPr>
+        <w:spacing w:line="360" w:lineRule="auto"/>
+        <w:rPr>
+          <w:rFonts w:asciiTheme="minorEastAsia" w:hAnsiTheme="minorEastAsia" w:hint="eastAsia"/>
+          <w:sz w:val="24"/>
+          <w:szCs w:val="24"/>
+        </w:rPr>
+      </w:pPr>
+      <w:r>
+        <w:rPr>
+          <w:rFonts w:asciiTheme="minorEastAsia" w:hAnsiTheme="minorEastAsia" w:hint="eastAsia"/>
+          <w:sz w:val="24"/>
+          <w:szCs w:val="24"/>
+        </w:rPr>
+        <w:tab/>
+      </w:r>
+      <w:r>
+        <w:rPr>
+          <w:rFonts w:asciiTheme="minorEastAsia" w:hAnsiTheme="minorEastAsia" w:hint="eastAsia"/>
+          <w:sz w:val="24"/>
+          <w:szCs w:val="24"/>
+        </w:rPr>
+        <w:t>实现</w:t>
+      </w:r>
+      <w:proofErr w:type="spellStart"/>
+      <w:r>
+        <w:rPr>
+          <w:rFonts w:asciiTheme="minorEastAsia" w:hAnsiTheme="minorEastAsia" w:hint="eastAsia"/>
+          <w:sz w:val="24"/>
+          <w:szCs w:val="24"/>
+        </w:rPr>
+        <w:t>Cloneable</w:t>
+      </w:r>
+      <w:proofErr w:type="spellEnd"/>
+      <w:r>
+        <w:rPr>
+          <w:rFonts w:asciiTheme="minorEastAsia" w:hAnsiTheme="minorEastAsia" w:hint="eastAsia"/>
+          <w:sz w:val="24"/>
+          <w:szCs w:val="24"/>
+        </w:rPr>
+        <w:t>，集合的浅拷贝。</w:t>
+      </w:r>
+    </w:p>
+    <w:p>
+      <w:pPr>
+        <w:spacing w:line="360" w:lineRule="auto"/>
+        <w:rPr>
+          <w:rFonts w:asciiTheme="minorEastAsia" w:hAnsiTheme="minorEastAsia" w:hint="eastAsia"/>
+          <w:sz w:val="24"/>
+          <w:szCs w:val="24"/>
+        </w:rPr>
+      </w:pPr>
+    </w:p>
+    <w:p>
+      <w:pPr>
+        <w:spacing w:line="360" w:lineRule="auto"/>
+        <w:rPr>
+          <w:rFonts w:asciiTheme="minorEastAsia" w:hAnsiTheme="minorEastAsia" w:hint="eastAsia"/>
+          <w:b/>
+          <w:sz w:val="24"/>
+          <w:szCs w:val="24"/>
+        </w:rPr>
+      </w:pPr>
+      <w:r>
+        <w:rPr>
+          <w:rFonts w:asciiTheme="minorEastAsia" w:hAnsiTheme="minorEastAsia" w:hint="eastAsia"/>
+          <w:b/>
+          <w:sz w:val="24"/>
+          <w:szCs w:val="24"/>
+        </w:rPr>
+        <w:t>2.成员变量</w:t>
+      </w:r>
+    </w:p>
+    <w:p>
+      <w:pPr>
+        <w:spacing w:line="360" w:lineRule="auto"/>
+        <w:rPr>
+          <w:rFonts w:asciiTheme="minorEastAsia" w:hAnsiTheme="minorEastAsia" w:hint="eastAsia"/>
+          <w:sz w:val="24"/>
+          <w:szCs w:val="24"/>
+        </w:rPr>
+      </w:pPr>
+      <w:r>
+        <w:rPr>
+          <w:rFonts w:asciiTheme="minorEastAsia" w:hAnsiTheme="minorEastAsia" w:hint="eastAsia"/>
+          <w:sz w:val="24"/>
+          <w:szCs w:val="24"/>
+        </w:rPr>
+        <w:tab/>
+      </w:r>
+      <w:r>
+        <w:rPr>
+          <w:rFonts w:asciiTheme="minorEastAsia" w:hAnsiTheme="minorEastAsia" w:hint="eastAsia"/>
+          <w:sz w:val="24"/>
+          <w:szCs w:val="24"/>
+        </w:rPr>
+        <w:t>集合容量size,</w:t>
+      </w:r>
+      <w:r>
+        <w:rPr>
+          <w:rFonts w:asciiTheme="minorEastAsia" w:hAnsiTheme="minorEastAsia" w:hint="eastAsia"/>
+          <w:sz w:val="24"/>
+          <w:szCs w:val="24"/>
+        </w:rPr>
+        <w:t xml:space="preserve">第一个节点 </w:t>
+      </w:r>
+      <w:r>
+        <w:rPr>
+          <w:rFonts w:asciiTheme="minorEastAsia" w:hAnsiTheme="minorEastAsia" w:hint="eastAsia"/>
+          <w:sz w:val="24"/>
+          <w:szCs w:val="24"/>
+        </w:rPr>
+        <w:t>first、</w:t>
+      </w:r>
+      <w:r>
+        <w:rPr>
+          <w:rFonts w:asciiTheme="minorEastAsia" w:hAnsiTheme="minorEastAsia" w:hint="eastAsia"/>
+          <w:sz w:val="24"/>
+          <w:szCs w:val="24"/>
+        </w:rPr>
+        <w:t>最后一个节点</w:t>
+      </w:r>
+      <w:r>
+        <w:rPr>
+          <w:rFonts w:asciiTheme="minorEastAsia" w:hAnsiTheme="minorEastAsia" w:hint="eastAsia"/>
+          <w:sz w:val="24"/>
+          <w:szCs w:val="24"/>
+        </w:rPr>
+        <w:t>last</w:t>
+      </w:r>
+      <w:r>
+        <w:rPr>
+          <w:rFonts w:asciiTheme="minorEastAsia" w:hAnsiTheme="minorEastAsia" w:hint="eastAsia"/>
+          <w:sz w:val="24"/>
+          <w:szCs w:val="24"/>
+        </w:rPr>
+        <w:t>，底层</w:t>
+      </w:r>
+      <w:r>
+        <w:rPr>
+          <w:rFonts w:asciiTheme="minorEastAsia" w:hAnsiTheme="minorEastAsia" w:hint="eastAsia"/>
+          <w:sz w:val="24"/>
+          <w:szCs w:val="24"/>
+        </w:rPr>
+        <w:t>数据结构是双</w:t>
+      </w:r>
+      <w:r>
+        <w:rPr>
+          <w:rFonts w:asciiTheme="minorEastAsia" w:hAnsiTheme="minorEastAsia" w:hint="eastAsia"/>
+          <w:sz w:val="24"/>
+          <w:szCs w:val="24"/>
+        </w:rPr>
+        <w:lastRenderedPageBreak/>
+        <w:t>向链表</w:t>
+      </w:r>
+      <w:r>
+        <w:rPr>
+          <w:rFonts w:asciiTheme="minorEastAsia" w:hAnsiTheme="minorEastAsia" w:hint="eastAsia"/>
+          <w:sz w:val="24"/>
+          <w:szCs w:val="24"/>
+        </w:rPr>
+        <w:t>。</w:t>
+      </w:r>
+    </w:p>
+    <w:p>
+      <w:pPr>
+        <w:spacing w:line="360" w:lineRule="auto"/>
+        <w:ind w:firstLine="420"/>
+        <w:rPr>
+          <w:rFonts w:asciiTheme="minorEastAsia" w:hAnsiTheme="minorEastAsia"/>
+          <w:sz w:val="24"/>
+          <w:szCs w:val="24"/>
+        </w:rPr>
+      </w:pPr>
+      <w:r>
+        <w:rPr>
+          <w:rFonts w:asciiTheme="minorEastAsia" w:hAnsiTheme="minorEastAsia" w:hint="eastAsia"/>
+          <w:sz w:val="24"/>
+          <w:szCs w:val="24"/>
+        </w:rPr>
+        <w:t>first的特性</w:t>
+      </w:r>
+      <w:r>
+        <w:rPr>
+          <w:rFonts w:asciiTheme="minorEastAsia" w:hAnsiTheme="minorEastAsia" w:hint="eastAsia"/>
+          <w:sz w:val="24"/>
+          <w:szCs w:val="24"/>
+        </w:rPr>
+        <w:t>(first == null &amp;</w:t>
+      </w:r>
+      <w:r>
+        <w:rPr>
+          <w:rFonts w:asciiTheme="minorEastAsia" w:hAnsiTheme="minorEastAsia" w:hint="eastAsia"/>
+          <w:sz w:val="24"/>
+          <w:szCs w:val="24"/>
+        </w:rPr>
+        <w:t>&amp; last == null) ||</w:t>
+      </w:r>
+      <w:r>
+        <w:rPr>
+          <w:rFonts w:asciiTheme="minorEastAsia" w:hAnsiTheme="minorEastAsia" w:hint="eastAsia"/>
+          <w:sz w:val="24"/>
+          <w:szCs w:val="24"/>
+        </w:rPr>
+        <w:t>(</w:t>
+      </w:r>
+      <w:proofErr w:type="spellStart"/>
+      <w:r>
+        <w:rPr>
+          <w:rFonts w:asciiTheme="minorEastAsia" w:hAnsiTheme="minorEastAsia" w:hint="eastAsia"/>
+          <w:sz w:val="24"/>
+          <w:szCs w:val="24"/>
+        </w:rPr>
+        <w:t>first.prev</w:t>
+      </w:r>
+      <w:proofErr w:type="spellEnd"/>
+      <w:r>
+        <w:rPr>
+          <w:rFonts w:asciiTheme="minorEastAsia" w:hAnsiTheme="minorEastAsia" w:hint="eastAsia"/>
+          <w:sz w:val="24"/>
+          <w:szCs w:val="24"/>
+        </w:rPr>
+        <w:t xml:space="preserve"> == null &amp;&amp; </w:t>
+      </w:r>
+      <w:proofErr w:type="spellStart"/>
+      <w:r>
+        <w:rPr>
+          <w:rFonts w:asciiTheme="minorEastAsia" w:hAnsiTheme="minorEastAsia" w:hint="eastAsia"/>
+          <w:sz w:val="24"/>
+          <w:szCs w:val="24"/>
+        </w:rPr>
+        <w:t>first.item</w:t>
+      </w:r>
+      <w:proofErr w:type="spellEnd"/>
+      <w:r>
+        <w:rPr>
+          <w:rFonts w:asciiTheme="minorEastAsia" w:hAnsiTheme="minorEastAsia" w:hint="eastAsia"/>
+          <w:sz w:val="24"/>
+          <w:szCs w:val="24"/>
+        </w:rPr>
+        <w:t xml:space="preserve"> != null)</w:t>
+      </w:r>
+      <w:r>
+        <w:rPr>
+          <w:rFonts w:asciiTheme="minorEastAsia" w:hAnsiTheme="minorEastAsia" w:hint="eastAsia"/>
+          <w:sz w:val="24"/>
+          <w:szCs w:val="24"/>
+        </w:rPr>
+        <w:t>。</w:t>
+      </w:r>
+    </w:p>
+    <w:p>
+      <w:pPr>
+        <w:spacing w:line="360" w:lineRule="auto"/>
+        <w:rPr>
+          <w:rFonts w:asciiTheme="minorEastAsia" w:hAnsiTheme="minorEastAsia" w:hint="eastAsia"/>
+          <w:sz w:val="24"/>
+          <w:szCs w:val="24"/>
+        </w:rPr>
+      </w:pPr>
+      <w:r>
+        <w:rPr>
+          <w:rFonts w:asciiTheme="minorEastAsia" w:hAnsiTheme="minorEastAsia" w:hint="eastAsia"/>
+          <w:sz w:val="24"/>
+          <w:szCs w:val="24"/>
+        </w:rPr>
+        <w:tab/>
+      </w:r>
+      <w:r>
+        <w:rPr>
+          <w:rFonts w:asciiTheme="minorEastAsia" w:hAnsiTheme="minorEastAsia" w:hint="eastAsia"/>
+          <w:sz w:val="24"/>
+          <w:szCs w:val="24"/>
+        </w:rPr>
+        <w:t>last的特性</w:t>
+      </w:r>
+      <w:r>
+        <w:rPr>
+          <w:rFonts w:asciiTheme="minorEastAsia" w:hAnsiTheme="minorEastAsia" w:hint="eastAsia"/>
+          <w:sz w:val="24"/>
+          <w:szCs w:val="24"/>
+        </w:rPr>
+        <w:t>(first == null &amp;</w:t>
+      </w:r>
+      <w:r>
+        <w:rPr>
+          <w:rFonts w:asciiTheme="minorEastAsia" w:hAnsiTheme="minorEastAsia" w:hint="eastAsia"/>
+          <w:sz w:val="24"/>
+          <w:szCs w:val="24"/>
+        </w:rPr>
+        <w:t>&amp; last == null) ||</w:t>
+      </w:r>
+      <w:r>
+        <w:rPr>
+          <w:rFonts w:asciiTheme="minorEastAsia" w:hAnsiTheme="minorEastAsia" w:hint="eastAsia"/>
+          <w:sz w:val="24"/>
+          <w:szCs w:val="24"/>
+        </w:rPr>
+        <w:t>(</w:t>
+      </w:r>
+      <w:proofErr w:type="spellStart"/>
+      <w:r>
+        <w:rPr>
+          <w:rFonts w:asciiTheme="minorEastAsia" w:hAnsiTheme="minorEastAsia" w:hint="eastAsia"/>
+          <w:sz w:val="24"/>
+          <w:szCs w:val="24"/>
+        </w:rPr>
+        <w:t>last.next</w:t>
+      </w:r>
+      <w:proofErr w:type="spellEnd"/>
+      <w:r>
+        <w:rPr>
+          <w:rFonts w:asciiTheme="minorEastAsia" w:hAnsiTheme="minorEastAsia" w:hint="eastAsia"/>
+          <w:sz w:val="24"/>
+          <w:szCs w:val="24"/>
+        </w:rPr>
+        <w:t xml:space="preserve"> == null &amp;&amp; </w:t>
+      </w:r>
+      <w:proofErr w:type="spellStart"/>
+      <w:r>
+        <w:rPr>
+          <w:rFonts w:asciiTheme="minorEastAsia" w:hAnsiTheme="minorEastAsia" w:hint="eastAsia"/>
+          <w:sz w:val="24"/>
+          <w:szCs w:val="24"/>
+        </w:rPr>
+        <w:t>last.item</w:t>
+      </w:r>
+      <w:proofErr w:type="spellEnd"/>
+      <w:r>
+        <w:rPr>
+          <w:rFonts w:asciiTheme="minorEastAsia" w:hAnsiTheme="minorEastAsia" w:hint="eastAsia"/>
+          <w:sz w:val="24"/>
+          <w:szCs w:val="24"/>
+        </w:rPr>
+        <w:t xml:space="preserve"> != null)</w:t>
+      </w:r>
+      <w:r>
+        <w:rPr>
+          <w:rFonts w:asciiTheme="minorEastAsia" w:hAnsiTheme="minorEastAsia" w:hint="eastAsia"/>
+          <w:sz w:val="24"/>
+          <w:szCs w:val="24"/>
+        </w:rPr>
+        <w:t>。</w:t>
+      </w:r>
+    </w:p>
+    <w:p>
+      <w:pPr>
+        <w:spacing w:line="360" w:lineRule="auto"/>
+        <w:rPr>
+          <w:rFonts w:asciiTheme="minorEastAsia" w:hAnsiTheme="minorEastAsia"/>
+          <w:sz w:val="24"/>
+          <w:szCs w:val="24"/>
+        </w:rPr>
+      </w:pPr>
+      <w:r>
+        <w:rPr>
+          <w:rFonts w:asciiTheme="minorEastAsia" w:hAnsiTheme="minorEastAsia" w:hint="eastAsia"/>
+          <w:sz w:val="24"/>
+          <w:szCs w:val="24"/>
+        </w:rPr>
+        <w:tab/>
+      </w:r>
+      <w:r>
+        <w:rPr>
+          <w:rFonts w:asciiTheme="minorEastAsia" w:hAnsiTheme="minorEastAsia" w:hint="eastAsia"/>
+          <w:sz w:val="24"/>
+          <w:szCs w:val="24"/>
+        </w:rPr>
+        <w:t>当集合初始化时,fist和last均为null;</w:t>
+      </w:r>
+      <w:r>
+        <w:rPr>
+          <w:rFonts w:asciiTheme="minorEastAsia" w:hAnsiTheme="minorEastAsia" w:hint="eastAsia"/>
+          <w:sz w:val="24"/>
+          <w:szCs w:val="24"/>
+        </w:rPr>
+        <w:t>当集合中只有一个元素时，first和last是同一对象。</w:t>
+      </w:r>
+      <w:r>
+        <w:rPr>
+          <w:rFonts w:asciiTheme="minorEastAsia" w:hAnsiTheme="minorEastAsia" w:hint="eastAsia"/>
+          <w:sz w:val="24"/>
+          <w:szCs w:val="24"/>
+        </w:rPr>
+        <w:t>f</w:t>
+      </w:r>
+      <w:r>
+        <w:rPr>
+          <w:rFonts w:asciiTheme="minorEastAsia" w:hAnsiTheme="minorEastAsia" w:hint="eastAsia"/>
+          <w:sz w:val="24"/>
+          <w:szCs w:val="24"/>
+        </w:rPr>
+        <w:t>irst和last节点会携带集合元素的。</w:t>
+      </w:r>
+    </w:p>
+    <w:p>
+      <w:pPr>
+        <w:spacing w:line="360" w:lineRule="auto"/>
+        <w:rPr>
+          <w:rFonts w:asciiTheme="minorEastAsia" w:hAnsiTheme="minorEastAsia" w:hint="eastAsia"/>
+          <w:sz w:val="24"/>
+          <w:szCs w:val="24"/>
+        </w:rPr>
+      </w:pPr>
+    </w:p>
+    <w:p>
+      <w:pPr>
+        <w:spacing w:line="360" w:lineRule="auto"/>
+        <w:rPr>
+          <w:rFonts w:asciiTheme="minorEastAsia" w:hAnsiTheme="minorEastAsia" w:hint="eastAsia"/>
+          <w:b/>
+          <w:sz w:val="24"/>
+          <w:szCs w:val="24"/>
+        </w:rPr>
+      </w:pPr>
+      <w:r>
+        <w:rPr>
+          <w:rFonts w:asciiTheme="minorEastAsia" w:hAnsiTheme="minorEastAsia" w:hint="eastAsia"/>
+          <w:b/>
+          <w:sz w:val="24"/>
+          <w:szCs w:val="24"/>
+        </w:rPr>
+        <w:t>3.构造方法</w:t>
+      </w:r>
+    </w:p>
+    <w:p>
+      <w:pPr>
+        <w:spacing w:line="360" w:lineRule="auto"/>
+        <w:rPr>
+          <w:rFonts w:asciiTheme="minorEastAsia" w:hAnsiTheme="minorEastAsia" w:hint="eastAsia"/>
+          <w:sz w:val="24"/>
+          <w:szCs w:val="24"/>
+        </w:rPr>
+      </w:pPr>
+      <w:r>
+        <w:rPr>
+          <w:rFonts w:asciiTheme="minorEastAsia" w:hAnsiTheme="minorEastAsia" w:hint="eastAsia"/>
+          <w:sz w:val="24"/>
+          <w:szCs w:val="24"/>
+        </w:rPr>
+        <w:tab/>
+      </w:r>
+      <w:r>
+        <w:rPr>
+          <w:rFonts w:asciiTheme="minorEastAsia" w:hAnsiTheme="minorEastAsia" w:hint="eastAsia"/>
+          <w:sz w:val="24"/>
+          <w:szCs w:val="24"/>
+        </w:rPr>
+        <w:t>支持传递集合Collection的构造方式</w:t>
+      </w:r>
+      <w:r>
+        <w:rPr>
+          <w:rFonts w:asciiTheme="minorEastAsia" w:hAnsiTheme="minorEastAsia" w:hint="eastAsia"/>
+          <w:sz w:val="24"/>
+          <w:szCs w:val="24"/>
+        </w:rPr>
+        <w:t xml:space="preserve"> </w:t>
+      </w:r>
+    </w:p>
+    <w:p>
+      <w:pPr>
+        <w:spacing w:line="360" w:lineRule="auto"/>
+        <w:rPr>
+          <w:rFonts w:asciiTheme="minorEastAsia" w:hAnsiTheme="minorEastAsia" w:hint="eastAsia"/>
+          <w:sz w:val="24"/>
+          <w:szCs w:val="24"/>
+        </w:rPr>
+      </w:pPr>
+    </w:p>
+    <w:p>
+      <w:pPr>
+        <w:spacing w:line="360" w:lineRule="auto"/>
+        <w:rPr>
+          <w:rFonts w:asciiTheme="minorEastAsia" w:hAnsiTheme="minorEastAsia" w:hint="eastAsia"/>
+          <w:b/>
+          <w:sz w:val="24"/>
+          <w:szCs w:val="24"/>
+        </w:rPr>
+      </w:pPr>
+      <w:r>
+        <w:rPr>
+          <w:rFonts w:asciiTheme="minorEastAsia" w:hAnsiTheme="minorEastAsia" w:hint="eastAsia"/>
+          <w:b/>
+          <w:sz w:val="24"/>
+          <w:szCs w:val="24"/>
+        </w:rPr>
+        <w:t>4</w:t>
+      </w:r>
+      <w:r>
+        <w:rPr>
+          <w:rFonts w:asciiTheme="minorEastAsia" w:hAnsiTheme="minorEastAsia" w:hint="eastAsia"/>
+          <w:b/>
+          <w:sz w:val="24"/>
+          <w:szCs w:val="24"/>
+        </w:rPr>
+        <w:t>.常见问题</w:t>
+      </w:r>
+    </w:p>
+    <w:p>
+      <w:pPr>
+        <w:spacing w:line="360" w:lineRule="auto"/>
+        <w:ind w:firstLine="420"/>
+        <w:rPr>
+          <w:rFonts w:asciiTheme="minorEastAsia" w:hAnsiTheme="minorEastAsia"/>
+          <w:b/>
+          <w:sz w:val="24"/>
+          <w:szCs w:val="24"/>
+        </w:rPr>
+      </w:pPr>
+      <w:r>
+        <w:rPr>
+          <w:rFonts w:asciiTheme="minorEastAsia" w:hAnsiTheme="minorEastAsia" w:hint="eastAsia"/>
+          <w:sz w:val="24"/>
+          <w:szCs w:val="24"/>
+        </w:rPr>
+        <w:t>无扩容问题，但是元素的查找效率不高，都是从头结点或者尾结点开始依次查找。</w:t>
+      </w:r>
+    </w:p>
+    <w:p>
+      <w:pPr>
+        <w:pStyle w:val="4"/>
+        <w:rPr>
+          <w:rFonts w:hint="eastAsia"/>
+        </w:rPr>
+      </w:pPr>
+      <w:r>
+        <w:rPr>
+          <w:rFonts w:hint="eastAsia"/>
+        </w:rPr>
+        <w:t>三</w:t>
+      </w:r>
+      <w:r>
+        <w:rPr>
+          <w:rFonts w:hint="eastAsia"/>
+        </w:rPr>
+        <w:t>、</w:t>
+      </w:r>
+      <w:proofErr w:type="spellStart"/>
+      <w:r>
+        <w:rPr>
+          <w:rFonts w:hint="eastAsia"/>
+        </w:rPr>
+        <w:t>HashSet</w:t>
+      </w:r>
+      <w:proofErr w:type="spellEnd"/>
+      <w:r>
+        <w:rPr>
+          <w:rFonts w:hint="eastAsia"/>
+        </w:rPr>
+        <w:t>源码解析</w:t>
+      </w:r>
+    </w:p>
+    <w:p>
+      <w:pPr>
+        <w:spacing w:line="360" w:lineRule="auto"/>
+        <w:ind w:firstLine="420"/>
+        <w:rPr>
+          <w:rFonts w:asciiTheme="minorEastAsia" w:hAnsiTheme="minorEastAsia" w:hint="eastAsia"/>
+          <w:sz w:val="24"/>
+          <w:szCs w:val="24"/>
+        </w:rPr>
+      </w:pPr>
+      <w:r>
+        <w:rPr>
+          <w:rFonts w:asciiTheme="minorEastAsia" w:hAnsiTheme="minorEastAsia" w:hint="eastAsia"/>
+          <w:sz w:val="24"/>
+          <w:szCs w:val="24"/>
+        </w:rPr>
+        <w:t>Set无索引、无</w:t>
+      </w:r>
+      <w:r>
+        <w:rPr>
+          <w:rFonts w:asciiTheme="minorEastAsia" w:hAnsiTheme="minorEastAsia" w:hint="eastAsia"/>
+          <w:sz w:val="24"/>
+          <w:szCs w:val="24"/>
+        </w:rPr>
+        <w:t>序、</w:t>
+      </w:r>
+      <w:r>
+        <w:rPr>
+          <w:rFonts w:asciiTheme="minorEastAsia" w:hAnsiTheme="minorEastAsia" w:hint="eastAsia"/>
+          <w:sz w:val="24"/>
+          <w:szCs w:val="24"/>
+        </w:rPr>
+        <w:t>不</w:t>
+      </w:r>
+      <w:r>
+        <w:rPr>
+          <w:rFonts w:asciiTheme="minorEastAsia" w:hAnsiTheme="minorEastAsia" w:hint="eastAsia"/>
+          <w:sz w:val="24"/>
+          <w:szCs w:val="24"/>
+        </w:rPr>
+        <w:t>可重复。</w:t>
+      </w:r>
+    </w:p>
+    <w:p>
+      <w:pPr>
+        <w:spacing w:line="360" w:lineRule="auto"/>
+        <w:ind w:firstLine="420"/>
+        <w:rPr>
+          <w:rFonts w:asciiTheme="minorEastAsia" w:hAnsiTheme="minorEastAsia" w:hint="eastAsia"/>
+          <w:sz w:val="24"/>
+          <w:szCs w:val="24"/>
+        </w:rPr>
+      </w:pPr>
+      <w:proofErr w:type="spellStart"/>
+      <w:r>
+        <w:rPr>
+          <w:rFonts w:asciiTheme="minorEastAsia" w:hAnsiTheme="minorEastAsia" w:hint="eastAsia"/>
+          <w:sz w:val="24"/>
+          <w:szCs w:val="24"/>
+        </w:rPr>
+        <w:t>HashSet</w:t>
+      </w:r>
+      <w:proofErr w:type="spellEnd"/>
+      <w:r>
+        <w:rPr>
+          <w:rFonts w:asciiTheme="minorEastAsia" w:hAnsiTheme="minorEastAsia" w:hint="eastAsia"/>
+          <w:sz w:val="24"/>
+          <w:szCs w:val="24"/>
+        </w:rPr>
+        <w:t>&lt;E&gt;的底层是</w:t>
+      </w:r>
+      <w:proofErr w:type="spellStart"/>
+      <w:r>
+        <w:rPr>
+          <w:rFonts w:asciiTheme="minorEastAsia" w:hAnsiTheme="minorEastAsia" w:hint="eastAsia"/>
+          <w:sz w:val="24"/>
+          <w:szCs w:val="24"/>
+        </w:rPr>
+        <w:t>HashMap</w:t>
+      </w:r>
+      <w:proofErr w:type="spellEnd"/>
+      <w:r>
+        <w:rPr>
+          <w:rFonts w:asciiTheme="minorEastAsia" w:hAnsiTheme="minorEastAsia" w:hint="eastAsia"/>
+          <w:sz w:val="24"/>
+          <w:szCs w:val="24"/>
+        </w:rPr>
+        <w:t>&lt;</w:t>
+      </w:r>
+      <w:proofErr w:type="spellStart"/>
+      <w:r>
+        <w:rPr>
+          <w:rFonts w:asciiTheme="minorEastAsia" w:hAnsiTheme="minorEastAsia" w:hint="eastAsia"/>
+          <w:sz w:val="24"/>
+          <w:szCs w:val="24"/>
+        </w:rPr>
+        <w:t>E,Object</w:t>
+      </w:r>
+      <w:proofErr w:type="spellEnd"/>
+      <w:r>
+        <w:rPr>
+          <w:rFonts w:asciiTheme="minorEastAsia" w:hAnsiTheme="minorEastAsia" w:hint="eastAsia"/>
+          <w:sz w:val="24"/>
+          <w:szCs w:val="24"/>
+        </w:rPr>
+        <w:t>&gt;。</w:t>
+      </w:r>
+    </w:p>
+    <w:p/>
+    <w:p>
+      <w:pPr>
+        <w:pStyle w:val="4"/>
+        <w:rPr>
+          <w:rFonts w:hint="eastAsia"/>
+        </w:rPr>
+      </w:pPr>
+      <w:r>
+        <w:rPr>
+          <w:rFonts w:hint="eastAsia"/>
+        </w:rPr>
+        <w:t>四</w:t>
+      </w:r>
+      <w:r>
+        <w:rPr>
+          <w:rFonts w:hint="eastAsia"/>
+        </w:rPr>
+        <w:t>、</w:t>
+      </w:r>
+      <w:proofErr w:type="spellStart"/>
+      <w:r>
+        <w:rPr>
+          <w:rFonts w:hint="eastAsia"/>
+        </w:rPr>
+        <w:t>Tree</w:t>
+      </w:r>
+      <w:r>
+        <w:rPr>
+          <w:rFonts w:hint="eastAsia"/>
+        </w:rPr>
+        <w:t>Set</w:t>
+      </w:r>
+      <w:proofErr w:type="spellEnd"/>
+      <w:r>
+        <w:rPr>
+          <w:rFonts w:hint="eastAsia"/>
+        </w:rPr>
+        <w:t>源码解析</w:t>
+      </w:r>
+      <w:bookmarkStart w:id="0" w:name="_GoBack"/>
+      <w:bookmarkEnd w:id="0"/>
+    </w:p>
+    <w:p>
+      <w:pPr>
+        <w:spacing w:line="360" w:lineRule="auto"/>
+        <w:rPr>
+          <w:rFonts w:asciiTheme="minorEastAsia" w:hAnsiTheme="minorEastAsia"/>
+          <w:sz w:val="24"/>
+          <w:szCs w:val="24"/>
+        </w:rPr>
+      </w:pPr>
+      <w:r>
+        <w:rPr>
+          <w:rFonts w:hint="eastAsia"/>
+        </w:rPr>
+        <w:tab/>
+      </w:r>
+      <w:proofErr w:type="spellStart"/>
+      <w:r>
+        <w:rPr>
+          <w:rFonts w:asciiTheme="minorEastAsia" w:hAnsiTheme="minorEastAsia" w:hint="eastAsia"/>
+          <w:sz w:val="24"/>
+          <w:szCs w:val="24"/>
+        </w:rPr>
+        <w:t>TreeSet</w:t>
+      </w:r>
+      <w:proofErr w:type="spellEnd"/>
+      <w:r>
+        <w:rPr>
+          <w:rFonts w:asciiTheme="minorEastAsia" w:hAnsiTheme="minorEastAsia" w:hint="eastAsia"/>
+          <w:sz w:val="24"/>
+          <w:szCs w:val="24"/>
+        </w:rPr>
+        <w:t>&lt;E&gt;的底层是</w:t>
+      </w:r>
+      <w:proofErr w:type="spellStart"/>
+      <w:r>
+        <w:rPr>
+          <w:rFonts w:asciiTheme="minorEastAsia" w:hAnsiTheme="minorEastAsia" w:hint="eastAsia"/>
+          <w:sz w:val="24"/>
+          <w:szCs w:val="24"/>
+        </w:rPr>
+        <w:t>NavigableMap</w:t>
+      </w:r>
+      <w:proofErr w:type="spellEnd"/>
+      <w:r>
+        <w:rPr>
+          <w:rFonts w:asciiTheme="minorEastAsia" w:hAnsiTheme="minorEastAsia" w:hint="eastAsia"/>
+          <w:sz w:val="24"/>
+          <w:szCs w:val="24"/>
+        </w:rPr>
+        <w:t>&lt;</w:t>
+      </w:r>
+      <w:proofErr w:type="spellStart"/>
+      <w:r>
+        <w:rPr>
+          <w:rFonts w:asciiTheme="minorEastAsia" w:hAnsiTheme="minorEastAsia" w:hint="eastAsia"/>
+          <w:sz w:val="24"/>
+          <w:szCs w:val="24"/>
+        </w:rPr>
+        <w:t>E,Object</w:t>
+      </w:r>
+      <w:proofErr w:type="spellEnd"/>
+      <w:r>
+        <w:rPr>
+          <w:rFonts w:asciiTheme="minorEastAsia" w:hAnsiTheme="minorEastAsia" w:hint="eastAsia"/>
+          <w:sz w:val="24"/>
+          <w:szCs w:val="24"/>
+        </w:rPr>
+        <w:t>&gt;。本质是</w:t>
+      </w:r>
+      <w:proofErr w:type="spellStart"/>
+      <w:r>
+        <w:rPr>
+          <w:rFonts w:asciiTheme="minorEastAsia" w:hAnsiTheme="minorEastAsia" w:hint="eastAsia"/>
+          <w:sz w:val="24"/>
+          <w:szCs w:val="24"/>
+        </w:rPr>
+        <w:t>TreeMap</w:t>
+      </w:r>
+      <w:proofErr w:type="spellEnd"/>
+      <w:r>
+        <w:rPr>
+          <w:rFonts w:asciiTheme="minorEastAsia" w:hAnsiTheme="minorEastAsia" w:hint="eastAsia"/>
+          <w:sz w:val="24"/>
+          <w:szCs w:val="24"/>
+        </w:rPr>
+        <w:t>&lt;</w:t>
+      </w:r>
+      <w:proofErr w:type="spellStart"/>
+      <w:r>
+        <w:rPr>
+          <w:rFonts w:asciiTheme="minorEastAsia" w:hAnsiTheme="minorEastAsia" w:hint="eastAsia"/>
+          <w:sz w:val="24"/>
+          <w:szCs w:val="24"/>
+        </w:rPr>
+        <w:t>E,Object</w:t>
+      </w:r>
+      <w:proofErr w:type="spellEnd"/>
+      <w:r>
+        <w:rPr>
+          <w:rFonts w:asciiTheme="minorEastAsia" w:hAnsiTheme="minorEastAsia" w:hint="eastAsia"/>
+          <w:sz w:val="24"/>
+          <w:szCs w:val="24"/>
+        </w:rPr>
+        <w:t>&gt;。</w:t>
+      </w:r>
+    </w:p>
+    <w:p>
+      <w:pPr>
+        <w:pStyle w:val="4"/>
+      </w:pPr>
+      <w:r>
+        <w:rPr>
+          <w:rFonts w:hint="eastAsia"/>
+        </w:rPr>
+        <w:lastRenderedPageBreak/>
+        <w:t>五</w:t>
+      </w:r>
+      <w:r>
+        <w:rPr>
+          <w:rFonts w:hint="eastAsia"/>
+        </w:rPr>
+        <w:t>、</w:t>
+      </w:r>
+      <w:proofErr w:type="spellStart"/>
+      <w:r>
+        <w:rPr>
+          <w:rFonts w:hint="eastAsia"/>
+        </w:rPr>
+        <w:t>HashMap</w:t>
+      </w:r>
+      <w:proofErr w:type="spellEnd"/>
+      <w:r>
+        <w:rPr>
+          <w:rFonts w:hint="eastAsia"/>
+        </w:rPr>
+        <w:t>源码解析</w:t>
+      </w:r>
+    </w:p>
+    <w:p>
+      <w:pPr>
+        <w:pStyle w:val="4"/>
+        <w:rPr>
+          <w:rFonts w:hint="eastAsia"/>
+        </w:rPr>
+      </w:pPr>
+      <w:r>
+        <w:rPr>
+          <w:rFonts w:hint="eastAsia"/>
+        </w:rPr>
+        <w:t>六</w:t>
+      </w:r>
+      <w:r>
+        <w:rPr>
+          <w:rFonts w:hint="eastAsia"/>
+        </w:rPr>
+        <w:t>、</w:t>
+      </w:r>
+      <w:proofErr w:type="spellStart"/>
+      <w:r>
+        <w:rPr>
+          <w:rFonts w:hint="eastAsia"/>
+        </w:rPr>
+        <w:t>TreeMap</w:t>
+      </w:r>
+      <w:proofErr w:type="spellEnd"/>
+      <w:r>
+        <w:rPr>
+          <w:rFonts w:hint="eastAsia"/>
+        </w:rPr>
+        <w:t>源码解析</w:t>
+      </w:r>
+    </w:p>
+    <w:p>
+      <w:pPr>
+        <w:pStyle w:val="4"/>
+      </w:pPr>
+      <w:r>
+        <w:rPr>
+          <w:rFonts w:hint="eastAsia"/>
+        </w:rPr>
+        <w:t>七、</w:t>
+      </w:r>
+      <w:proofErr w:type="spellStart"/>
+      <w:r>
+        <w:rPr>
+          <w:rFonts w:hint="eastAsia"/>
+        </w:rPr>
+        <w:t>ConcurrentHashMap</w:t>
+      </w:r>
+      <w:proofErr w:type="spellEnd"/>
+      <w:r>
+        <w:rPr>
+          <w:rFonts w:hint="eastAsia"/>
+        </w:rPr>
+        <w:t xml:space="preserve"> </w:t>
+      </w:r>
+      <w:r>
+        <w:rPr>
+          <w:rFonts w:hint="eastAsia"/>
+        </w:rPr>
+        <w:t>源码解析</w:t>
+      </w:r>
+    </w:p>
+    <w:p>
+      <w:pPr>
+        <w:rPr>
+          <w:sz w:val="28"/>
+          <w:szCs w:val="28"/>
+        </w:rPr>
+      </w:pPr>
+    </w:p>
+    <w:p>
+      <w:pPr>
+        <w:rPr>
           <w:sz w:val="28"/>
           <w:szCs w:val="28"/>
         </w:rPr>
@@ -729,6 +2661,57 @@
       <w:szCs w:val="44"/>
     </w:rPr>
   </w:style>
+  <w:style w:type="paragraph" w:styleId="HTML">
+    <w:name w:val="HTML Preformatted"/>
+    <w:basedOn w:val="a"/>
+    <w:link w:val="HTMLChar"/>
+    <w:uiPriority w:val="99"/>
+    <w:semiHidden/>
+    <w:unhideWhenUsed/>
+    <w:rsid w:val="00CC6291"/>
+    <w:pPr>
+      <w:widowControl/>
+      <w:tabs>
+        <w:tab w:val="left" w:pos="916"/>
+        <w:tab w:val="left" w:pos="1832"/>
+        <w:tab w:val="left" w:pos="2748"/>
+        <w:tab w:val="left" w:pos="3664"/>
+        <w:tab w:val="left" w:pos="4580"/>
+        <w:tab w:val="left" w:pos="5496"/>
+        <w:tab w:val="left" w:pos="6412"/>
+        <w:tab w:val="left" w:pos="7328"/>
+        <w:tab w:val="left" w:pos="8244"/>
+        <w:tab w:val="left" w:pos="9160"/>
+        <w:tab w:val="left" w:pos="10076"/>
+        <w:tab w:val="left" w:pos="10992"/>
+        <w:tab w:val="left" w:pos="11908"/>
+        <w:tab w:val="left" w:pos="12824"/>
+        <w:tab w:val="left" w:pos="13740"/>
+        <w:tab w:val="left" w:pos="14656"/>
+      </w:tabs>
+      <w:jc w:val="left"/>
+    </w:pPr>
+    <w:rPr>
+      <w:rFonts w:ascii="宋体" w:eastAsia="宋体" w:hAnsi="宋体" w:cs="宋体"/>
+      <w:kern w:val="0"/>
+      <w:sz w:val="24"/>
+      <w:szCs w:val="24"/>
+    </w:rPr>
+  </w:style>
+  <w:style w:type="character" w:customStyle="1" w:styleId="HTMLChar">
+    <w:name w:val="HTML 预设格式 Char"/>
+    <w:basedOn w:val="a0"/>
+    <w:link w:val="HTML"/>
+    <w:uiPriority w:val="99"/>
+    <w:semiHidden/>
+    <w:rsid w:val="00CC6291"/>
+    <w:rPr>
+      <w:rFonts w:ascii="宋体" w:eastAsia="宋体" w:hAnsi="宋体" w:cs="宋体"/>
+      <w:kern w:val="0"/>
+      <w:sz w:val="24"/>
+      <w:szCs w:val="24"/>
+    </w:rPr>
+  </w:style>
 </w:styles>
 </file>
 
@@ -1065,6 +3048,57 @@
       <w:szCs w:val="44"/>
     </w:rPr>
   </w:style>
+  <w:style w:type="paragraph" w:styleId="HTML">
+    <w:name w:val="HTML Preformatted"/>
+    <w:basedOn w:val="a"/>
+    <w:link w:val="HTMLChar"/>
+    <w:uiPriority w:val="99"/>
+    <w:semiHidden/>
+    <w:unhideWhenUsed/>
+    <w:rsid w:val="00CC6291"/>
+    <w:pPr>
+      <w:widowControl/>
+      <w:tabs>
+        <w:tab w:val="left" w:pos="916"/>
+        <w:tab w:val="left" w:pos="1832"/>
+        <w:tab w:val="left" w:pos="2748"/>
+        <w:tab w:val="left" w:pos="3664"/>
+        <w:tab w:val="left" w:pos="4580"/>
+        <w:tab w:val="left" w:pos="5496"/>
+        <w:tab w:val="left" w:pos="6412"/>
+        <w:tab w:val="left" w:pos="7328"/>
+        <w:tab w:val="left" w:pos="8244"/>
+        <w:tab w:val="left" w:pos="9160"/>
+        <w:tab w:val="left" w:pos="10076"/>
+        <w:tab w:val="left" w:pos="10992"/>
+        <w:tab w:val="left" w:pos="11908"/>
+        <w:tab w:val="left" w:pos="12824"/>
+        <w:tab w:val="left" w:pos="13740"/>
+        <w:tab w:val="left" w:pos="14656"/>
+      </w:tabs>
+      <w:jc w:val="left"/>
+    </w:pPr>
+    <w:rPr>
+      <w:rFonts w:ascii="宋体" w:eastAsia="宋体" w:hAnsi="宋体" w:cs="宋体"/>
+      <w:kern w:val="0"/>
+      <w:sz w:val="24"/>
+      <w:szCs w:val="24"/>
+    </w:rPr>
+  </w:style>
+  <w:style w:type="character" w:customStyle="1" w:styleId="HTMLChar">
+    <w:name w:val="HTML 预设格式 Char"/>
+    <w:basedOn w:val="a0"/>
+    <w:link w:val="HTML"/>
+    <w:uiPriority w:val="99"/>
+    <w:semiHidden/>
+    <w:rsid w:val="00CC6291"/>
+    <w:rPr>
+      <w:rFonts w:ascii="宋体" w:eastAsia="宋体" w:hAnsi="宋体" w:cs="宋体"/>
+      <w:kern w:val="0"/>
+      <w:sz w:val="24"/>
+      <w:szCs w:val="24"/>
+    </w:rPr>
+  </w:style>
 </w:styles>
 </file>
 

</xml_diff>

<commit_message>
add collection learning notes
</commit_message>
<xml_diff>
--- a/src/main/resources/static/file/Collection.docx
+++ b/src/main/resources/static/file/Collection.docx
@@ -202,9 +202,6 @@
     <w:p>
       <w:pPr>
         <w:pStyle w:val="4"/>
-        <w:rPr>
-          <w:rFonts w:hint="eastAsia"/>
-        </w:rPr>
       </w:pPr>
       <w:r>
         <w:rPr>
@@ -231,7 +228,7 @@
       <w:pPr>
         <w:spacing w:line="360" w:lineRule="auto"/>
         <w:rPr>
-          <w:rFonts w:asciiTheme="minorEastAsia" w:hAnsiTheme="minorEastAsia" w:hint="eastAsia"/>
+          <w:rFonts w:asciiTheme="minorEastAsia" w:hAnsiTheme="minorEastAsia"/>
           <w:sz w:val="24"/>
           <w:szCs w:val="24"/>
         </w:rPr>
@@ -255,7 +252,7 @@
       <w:pPr>
         <w:spacing w:line="360" w:lineRule="auto"/>
         <w:rPr>
-          <w:rFonts w:asciiTheme="minorEastAsia" w:hAnsiTheme="minorEastAsia" w:hint="eastAsia"/>
+          <w:rFonts w:asciiTheme="minorEastAsia" w:hAnsiTheme="minorEastAsia"/>
           <w:sz w:val="24"/>
           <w:szCs w:val="24"/>
         </w:rPr>
@@ -284,7 +281,7 @@
       <w:pPr>
         <w:spacing w:line="360" w:lineRule="auto"/>
         <w:rPr>
-          <w:rFonts w:asciiTheme="minorEastAsia" w:hAnsiTheme="minorEastAsia" w:hint="eastAsia"/>
+          <w:rFonts w:asciiTheme="minorEastAsia" w:hAnsiTheme="minorEastAsia"/>
           <w:b/>
           <w:sz w:val="24"/>
           <w:szCs w:val="24"/>
@@ -421,7 +418,7 @@
       <w:pPr>
         <w:spacing w:line="360" w:lineRule="auto"/>
         <w:rPr>
-          <w:rFonts w:asciiTheme="minorEastAsia" w:hAnsiTheme="minorEastAsia" w:hint="eastAsia"/>
+          <w:rFonts w:asciiTheme="minorEastAsia" w:hAnsiTheme="minorEastAsia"/>
           <w:sz w:val="24"/>
           <w:szCs w:val="24"/>
         </w:rPr>
@@ -687,7 +684,7 @@
       <w:pPr>
         <w:spacing w:line="360" w:lineRule="auto"/>
         <w:rPr>
-          <w:rFonts w:asciiTheme="minorEastAsia" w:hAnsiTheme="minorEastAsia" w:hint="eastAsia"/>
+          <w:rFonts w:asciiTheme="minorEastAsia" w:hAnsiTheme="minorEastAsia"/>
           <w:b/>
           <w:sz w:val="24"/>
           <w:szCs w:val="24"/>
@@ -736,7 +733,7 @@
         <w:spacing w:line="360" w:lineRule="auto"/>
         <w:ind w:firstLine="420"/>
         <w:rPr>
-          <w:rFonts w:asciiTheme="minorEastAsia" w:hAnsiTheme="minorEastAsia" w:hint="eastAsia"/>
+          <w:rFonts w:asciiTheme="minorEastAsia" w:hAnsiTheme="minorEastAsia"/>
           <w:sz w:val="24"/>
           <w:szCs w:val="24"/>
         </w:rPr>
@@ -857,7 +854,7 @@
       <w:pPr>
         <w:spacing w:line="360" w:lineRule="auto"/>
         <w:rPr>
-          <w:rFonts w:asciiTheme="minorEastAsia" w:hAnsiTheme="minorEastAsia" w:hint="eastAsia"/>
+          <w:rFonts w:asciiTheme="minorEastAsia" w:hAnsiTheme="minorEastAsia"/>
           <w:sz w:val="24"/>
           <w:szCs w:val="24"/>
         </w:rPr>
@@ -886,7 +883,7 @@
         <w:spacing w:line="360" w:lineRule="auto"/>
         <w:ind w:firstLine="420"/>
         <w:rPr>
-          <w:rFonts w:asciiTheme="minorEastAsia" w:hAnsiTheme="minorEastAsia" w:hint="eastAsia"/>
+          <w:rFonts w:asciiTheme="minorEastAsia" w:hAnsiTheme="minorEastAsia"/>
           <w:sz w:val="24"/>
           <w:szCs w:val="24"/>
         </w:rPr>
@@ -925,7 +922,7 @@
       <w:pPr>
         <w:spacing w:line="360" w:lineRule="auto"/>
         <w:rPr>
-          <w:rFonts w:asciiTheme="minorEastAsia" w:hAnsiTheme="minorEastAsia" w:hint="eastAsia"/>
+          <w:rFonts w:asciiTheme="minorEastAsia" w:hAnsiTheme="minorEastAsia"/>
           <w:b/>
           <w:sz w:val="24"/>
           <w:szCs w:val="24"/>
@@ -1102,7 +1099,7 @@
         <w:spacing w:line="360" w:lineRule="auto"/>
         <w:ind w:firstLine="420"/>
         <w:rPr>
-          <w:rFonts w:asciiTheme="minorEastAsia" w:hAnsiTheme="minorEastAsia" w:hint="eastAsia"/>
+          <w:rFonts w:asciiTheme="minorEastAsia" w:hAnsiTheme="minorEastAsia"/>
           <w:sz w:val="24"/>
           <w:szCs w:val="24"/>
         </w:rPr>
@@ -1214,9 +1211,6 @@
     <w:p>
       <w:pPr>
         <w:pStyle w:val="4"/>
-        <w:rPr>
-          <w:rFonts w:hint="eastAsia"/>
-        </w:rPr>
       </w:pPr>
       <w:r>
         <w:rPr>
@@ -1244,43 +1238,35 @@
         <w:spacing w:line="360" w:lineRule="auto"/>
         <w:ind w:firstLine="420"/>
         <w:rPr>
-          <w:rFonts w:asciiTheme="minorEastAsia" w:hAnsiTheme="minorEastAsia" w:hint="eastAsia"/>
-          <w:sz w:val="24"/>
-          <w:szCs w:val="24"/>
-        </w:rPr>
-      </w:pPr>
-      <w:r>
-        <w:rPr>
-          <w:rFonts w:asciiTheme="minorEastAsia" w:hAnsiTheme="minorEastAsia" w:hint="eastAsia"/>
-          <w:sz w:val="24"/>
-          <w:szCs w:val="24"/>
-        </w:rPr>
-        <w:t>查询慢，新增删除快</w:t>
-      </w:r>
-      <w:r>
-        <w:rPr>
-          <w:rFonts w:asciiTheme="minorEastAsia" w:hAnsiTheme="minorEastAsia" w:hint="eastAsia"/>
-          <w:sz w:val="24"/>
-          <w:szCs w:val="24"/>
-        </w:rPr>
-        <w:t>。</w:t>
-      </w:r>
-    </w:p>
-    <w:p>
-      <w:pPr>
-        <w:spacing w:line="360" w:lineRule="auto"/>
-        <w:rPr>
-          <w:rFonts w:asciiTheme="minorEastAsia" w:hAnsiTheme="minorEastAsia" w:hint="eastAsia"/>
-          <w:sz w:val="24"/>
-          <w:szCs w:val="24"/>
-        </w:rPr>
-      </w:pPr>
-    </w:p>
-    <w:p>
-      <w:pPr>
-        <w:spacing w:line="360" w:lineRule="auto"/>
-        <w:rPr>
-          <w:rFonts w:asciiTheme="minorEastAsia" w:hAnsiTheme="minorEastAsia" w:hint="eastAsia"/>
+          <w:rFonts w:asciiTheme="minorEastAsia" w:hAnsiTheme="minorEastAsia"/>
+          <w:sz w:val="24"/>
+          <w:szCs w:val="24"/>
+        </w:rPr>
+      </w:pPr>
+      <w:r>
+        <w:rPr>
+          <w:rFonts w:asciiTheme="minorEastAsia" w:hAnsiTheme="minorEastAsia" w:hint="eastAsia"/>
+          <w:sz w:val="24"/>
+          <w:szCs w:val="24"/>
+        </w:rPr>
+        <w:t>查询慢，新增删除快。</w:t>
+      </w:r>
+    </w:p>
+    <w:p>
+      <w:pPr>
+        <w:spacing w:line="360" w:lineRule="auto"/>
+        <w:rPr>
+          <w:rFonts w:asciiTheme="minorEastAsia" w:hAnsiTheme="minorEastAsia"/>
+          <w:sz w:val="24"/>
+          <w:szCs w:val="24"/>
+        </w:rPr>
+      </w:pPr>
+    </w:p>
+    <w:p>
+      <w:pPr>
+        <w:spacing w:line="360" w:lineRule="auto"/>
+        <w:rPr>
+          <w:rFonts w:asciiTheme="minorEastAsia" w:hAnsiTheme="minorEastAsia"/>
           <w:b/>
           <w:sz w:val="24"/>
           <w:szCs w:val="24"/>
@@ -1301,7 +1287,7 @@
         <w:spacing w:line="360" w:lineRule="auto"/>
         <w:ind w:firstLine="420"/>
         <w:rPr>
-          <w:rFonts w:asciiTheme="minorEastAsia" w:hAnsiTheme="minorEastAsia" w:hint="eastAsia"/>
+          <w:rFonts w:asciiTheme="minorEastAsia" w:hAnsiTheme="minorEastAsia"/>
           <w:sz w:val="24"/>
           <w:szCs w:val="24"/>
         </w:rPr>
@@ -1355,7 +1341,7 @@
       <w:pPr>
         <w:spacing w:line="360" w:lineRule="auto"/>
         <w:rPr>
-          <w:rFonts w:asciiTheme="minorEastAsia" w:hAnsiTheme="minorEastAsia" w:hint="eastAsia"/>
+          <w:rFonts w:asciiTheme="minorEastAsia" w:hAnsiTheme="minorEastAsia"/>
           <w:sz w:val="24"/>
           <w:szCs w:val="24"/>
         </w:rPr>
@@ -1399,7 +1385,7 @@
       <w:pPr>
         <w:spacing w:line="360" w:lineRule="auto"/>
         <w:rPr>
-          <w:rFonts w:asciiTheme="minorEastAsia" w:hAnsiTheme="minorEastAsia" w:hint="eastAsia"/>
+          <w:rFonts w:asciiTheme="minorEastAsia" w:hAnsiTheme="minorEastAsia"/>
           <w:sz w:val="24"/>
           <w:szCs w:val="24"/>
         </w:rPr>
@@ -1443,17 +1429,17 @@
       <w:pPr>
         <w:spacing w:line="360" w:lineRule="auto"/>
         <w:rPr>
-          <w:rFonts w:asciiTheme="minorEastAsia" w:hAnsiTheme="minorEastAsia" w:hint="eastAsia"/>
-          <w:sz w:val="24"/>
-          <w:szCs w:val="24"/>
-        </w:rPr>
-      </w:pPr>
-    </w:p>
-    <w:p>
-      <w:pPr>
-        <w:spacing w:line="360" w:lineRule="auto"/>
-        <w:rPr>
-          <w:rFonts w:asciiTheme="minorEastAsia" w:hAnsiTheme="minorEastAsia" w:hint="eastAsia"/>
+          <w:rFonts w:asciiTheme="minorEastAsia" w:hAnsiTheme="minorEastAsia"/>
+          <w:sz w:val="24"/>
+          <w:szCs w:val="24"/>
+        </w:rPr>
+      </w:pPr>
+    </w:p>
+    <w:p>
+      <w:pPr>
+        <w:spacing w:line="360" w:lineRule="auto"/>
+        <w:rPr>
+          <w:rFonts w:asciiTheme="minorEastAsia" w:hAnsiTheme="minorEastAsia"/>
           <w:b/>
           <w:sz w:val="24"/>
           <w:szCs w:val="24"/>
@@ -1473,7 +1459,7 @@
       <w:pPr>
         <w:spacing w:line="360" w:lineRule="auto"/>
         <w:rPr>
-          <w:rFonts w:asciiTheme="minorEastAsia" w:hAnsiTheme="minorEastAsia" w:hint="eastAsia"/>
+          <w:rFonts w:asciiTheme="minorEastAsia" w:hAnsiTheme="minorEastAsia"/>
           <w:sz w:val="24"/>
           <w:szCs w:val="24"/>
         </w:rPr>
@@ -1532,15 +1518,7 @@
           <w:sz w:val="24"/>
           <w:szCs w:val="24"/>
         </w:rPr>
-        <w:t>，底层</w:t>
-      </w:r>
-      <w:r>
-        <w:rPr>
-          <w:rFonts w:asciiTheme="minorEastAsia" w:hAnsiTheme="minorEastAsia" w:hint="eastAsia"/>
-          <w:sz w:val="24"/>
-          <w:szCs w:val="24"/>
-        </w:rPr>
-        <w:t>数据结构是双</w:t>
+        <w:t>，底层数据结构是双</w:t>
       </w:r>
       <w:r>
         <w:rPr>
@@ -1576,23 +1554,1276 @@
           <w:sz w:val="24"/>
           <w:szCs w:val="24"/>
         </w:rPr>
-        <w:t>first的特性</w:t>
-      </w:r>
-      <w:r>
-        <w:rPr>
-          <w:rFonts w:asciiTheme="minorEastAsia" w:hAnsiTheme="minorEastAsia" w:hint="eastAsia"/>
-          <w:sz w:val="24"/>
-          <w:szCs w:val="24"/>
-        </w:rPr>
-        <w:t>(first == null &amp;</w:t>
-      </w:r>
-      <w:r>
-        <w:rPr>
-          <w:rFonts w:asciiTheme="minorEastAsia" w:hAnsiTheme="minorEastAsia" w:hint="eastAsia"/>
-          <w:sz w:val="24"/>
-          <w:szCs w:val="24"/>
-        </w:rPr>
-        <w:t>&amp; last == null) ||</w:t>
+        <w:t>first的特性(first == null &amp;&amp; last == null) ||(</w:t>
+      </w:r>
+      <w:proofErr w:type="spellStart"/>
+      <w:r>
+        <w:rPr>
+          <w:rFonts w:asciiTheme="minorEastAsia" w:hAnsiTheme="minorEastAsia" w:hint="eastAsia"/>
+          <w:sz w:val="24"/>
+          <w:szCs w:val="24"/>
+        </w:rPr>
+        <w:t>first.prev</w:t>
+      </w:r>
+      <w:proofErr w:type="spellEnd"/>
+      <w:r>
+        <w:rPr>
+          <w:rFonts w:asciiTheme="minorEastAsia" w:hAnsiTheme="minorEastAsia" w:hint="eastAsia"/>
+          <w:sz w:val="24"/>
+          <w:szCs w:val="24"/>
+        </w:rPr>
+        <w:t xml:space="preserve"> == null &amp;&amp; </w:t>
+      </w:r>
+      <w:proofErr w:type="spellStart"/>
+      <w:r>
+        <w:rPr>
+          <w:rFonts w:asciiTheme="minorEastAsia" w:hAnsiTheme="minorEastAsia" w:hint="eastAsia"/>
+          <w:sz w:val="24"/>
+          <w:szCs w:val="24"/>
+        </w:rPr>
+        <w:t>first.item</w:t>
+      </w:r>
+      <w:proofErr w:type="spellEnd"/>
+      <w:r>
+        <w:rPr>
+          <w:rFonts w:asciiTheme="minorEastAsia" w:hAnsiTheme="minorEastAsia" w:hint="eastAsia"/>
+          <w:sz w:val="24"/>
+          <w:szCs w:val="24"/>
+        </w:rPr>
+        <w:t xml:space="preserve"> != null)</w:t>
+      </w:r>
+      <w:r>
+        <w:rPr>
+          <w:rFonts w:asciiTheme="minorEastAsia" w:hAnsiTheme="minorEastAsia" w:hint="eastAsia"/>
+          <w:sz w:val="24"/>
+          <w:szCs w:val="24"/>
+        </w:rPr>
+        <w:t>。</w:t>
+      </w:r>
+    </w:p>
+    <w:p>
+      <w:pPr>
+        <w:spacing w:line="360" w:lineRule="auto"/>
+        <w:rPr>
+          <w:rFonts w:asciiTheme="minorEastAsia" w:hAnsiTheme="minorEastAsia"/>
+          <w:sz w:val="24"/>
+          <w:szCs w:val="24"/>
+        </w:rPr>
+      </w:pPr>
+      <w:r>
+        <w:rPr>
+          <w:rFonts w:asciiTheme="minorEastAsia" w:hAnsiTheme="minorEastAsia" w:hint="eastAsia"/>
+          <w:sz w:val="24"/>
+          <w:szCs w:val="24"/>
+        </w:rPr>
+        <w:tab/>
+      </w:r>
+      <w:r>
+        <w:rPr>
+          <w:rFonts w:asciiTheme="minorEastAsia" w:hAnsiTheme="minorEastAsia" w:hint="eastAsia"/>
+          <w:sz w:val="24"/>
+          <w:szCs w:val="24"/>
+        </w:rPr>
+        <w:t>last的特性(first == null &amp;&amp; last == null) ||(</w:t>
+      </w:r>
+      <w:proofErr w:type="spellStart"/>
+      <w:r>
+        <w:rPr>
+          <w:rFonts w:asciiTheme="minorEastAsia" w:hAnsiTheme="minorEastAsia" w:hint="eastAsia"/>
+          <w:sz w:val="24"/>
+          <w:szCs w:val="24"/>
+        </w:rPr>
+        <w:t>last.next</w:t>
+      </w:r>
+      <w:proofErr w:type="spellEnd"/>
+      <w:r>
+        <w:rPr>
+          <w:rFonts w:asciiTheme="minorEastAsia" w:hAnsiTheme="minorEastAsia" w:hint="eastAsia"/>
+          <w:sz w:val="24"/>
+          <w:szCs w:val="24"/>
+        </w:rPr>
+        <w:t xml:space="preserve"> == null &amp;&amp; </w:t>
+      </w:r>
+      <w:proofErr w:type="spellStart"/>
+      <w:r>
+        <w:rPr>
+          <w:rFonts w:asciiTheme="minorEastAsia" w:hAnsiTheme="minorEastAsia" w:hint="eastAsia"/>
+          <w:sz w:val="24"/>
+          <w:szCs w:val="24"/>
+        </w:rPr>
+        <w:t>last.item</w:t>
+      </w:r>
+      <w:proofErr w:type="spellEnd"/>
+      <w:r>
+        <w:rPr>
+          <w:rFonts w:asciiTheme="minorEastAsia" w:hAnsiTheme="minorEastAsia" w:hint="eastAsia"/>
+          <w:sz w:val="24"/>
+          <w:szCs w:val="24"/>
+        </w:rPr>
+        <w:t xml:space="preserve"> != null)</w:t>
+      </w:r>
+      <w:r>
+        <w:rPr>
+          <w:rFonts w:asciiTheme="minorEastAsia" w:hAnsiTheme="minorEastAsia" w:hint="eastAsia"/>
+          <w:sz w:val="24"/>
+          <w:szCs w:val="24"/>
+        </w:rPr>
+        <w:t>。</w:t>
+      </w:r>
+    </w:p>
+    <w:p>
+      <w:pPr>
+        <w:spacing w:line="360" w:lineRule="auto"/>
+        <w:rPr>
+          <w:rFonts w:asciiTheme="minorEastAsia" w:hAnsiTheme="minorEastAsia"/>
+          <w:sz w:val="24"/>
+          <w:szCs w:val="24"/>
+        </w:rPr>
+      </w:pPr>
+      <w:r>
+        <w:rPr>
+          <w:rFonts w:asciiTheme="minorEastAsia" w:hAnsiTheme="minorEastAsia" w:hint="eastAsia"/>
+          <w:sz w:val="24"/>
+          <w:szCs w:val="24"/>
+        </w:rPr>
+        <w:tab/>
+      </w:r>
+      <w:r>
+        <w:rPr>
+          <w:rFonts w:asciiTheme="minorEastAsia" w:hAnsiTheme="minorEastAsia" w:hint="eastAsia"/>
+          <w:sz w:val="24"/>
+          <w:szCs w:val="24"/>
+        </w:rPr>
+        <w:t>当集合初始化时,fist和last均为null;</w:t>
+      </w:r>
+      <w:r>
+        <w:rPr>
+          <w:rFonts w:asciiTheme="minorEastAsia" w:hAnsiTheme="minorEastAsia" w:hint="eastAsia"/>
+          <w:sz w:val="24"/>
+          <w:szCs w:val="24"/>
+        </w:rPr>
+        <w:t>当集合中只有一个元素时，first和last是同一对象。</w:t>
+      </w:r>
+      <w:r>
+        <w:rPr>
+          <w:rFonts w:asciiTheme="minorEastAsia" w:hAnsiTheme="minorEastAsia" w:hint="eastAsia"/>
+          <w:sz w:val="24"/>
+          <w:szCs w:val="24"/>
+        </w:rPr>
+        <w:t>f</w:t>
+      </w:r>
+      <w:r>
+        <w:rPr>
+          <w:rFonts w:asciiTheme="minorEastAsia" w:hAnsiTheme="minorEastAsia" w:hint="eastAsia"/>
+          <w:sz w:val="24"/>
+          <w:szCs w:val="24"/>
+        </w:rPr>
+        <w:t>irst和last节点会携带集合元素的。</w:t>
+      </w:r>
+    </w:p>
+    <w:p>
+      <w:pPr>
+        <w:spacing w:line="360" w:lineRule="auto"/>
+        <w:rPr>
+          <w:rFonts w:asciiTheme="minorEastAsia" w:hAnsiTheme="minorEastAsia"/>
+          <w:sz w:val="24"/>
+          <w:szCs w:val="24"/>
+        </w:rPr>
+      </w:pPr>
+    </w:p>
+    <w:p>
+      <w:pPr>
+        <w:spacing w:line="360" w:lineRule="auto"/>
+        <w:rPr>
+          <w:rFonts w:asciiTheme="minorEastAsia" w:hAnsiTheme="minorEastAsia"/>
+          <w:b/>
+          <w:sz w:val="24"/>
+          <w:szCs w:val="24"/>
+        </w:rPr>
+      </w:pPr>
+      <w:r>
+        <w:rPr>
+          <w:rFonts w:asciiTheme="minorEastAsia" w:hAnsiTheme="minorEastAsia" w:hint="eastAsia"/>
+          <w:b/>
+          <w:sz w:val="24"/>
+          <w:szCs w:val="24"/>
+        </w:rPr>
+        <w:t>3.构造方法</w:t>
+      </w:r>
+    </w:p>
+    <w:p>
+      <w:pPr>
+        <w:spacing w:line="360" w:lineRule="auto"/>
+        <w:rPr>
+          <w:rFonts w:asciiTheme="minorEastAsia" w:hAnsiTheme="minorEastAsia"/>
+          <w:sz w:val="24"/>
+          <w:szCs w:val="24"/>
+        </w:rPr>
+      </w:pPr>
+      <w:r>
+        <w:rPr>
+          <w:rFonts w:asciiTheme="minorEastAsia" w:hAnsiTheme="minorEastAsia" w:hint="eastAsia"/>
+          <w:sz w:val="24"/>
+          <w:szCs w:val="24"/>
+        </w:rPr>
+        <w:tab/>
+      </w:r>
+      <w:r>
+        <w:rPr>
+          <w:rFonts w:asciiTheme="minorEastAsia" w:hAnsiTheme="minorEastAsia" w:hint="eastAsia"/>
+          <w:sz w:val="24"/>
+          <w:szCs w:val="24"/>
+        </w:rPr>
+        <w:t>支持传递集合Collection的构造方式</w:t>
+      </w:r>
+      <w:r>
+        <w:rPr>
+          <w:rFonts w:asciiTheme="minorEastAsia" w:hAnsiTheme="minorEastAsia" w:hint="eastAsia"/>
+          <w:sz w:val="24"/>
+          <w:szCs w:val="24"/>
+        </w:rPr>
+        <w:t xml:space="preserve"> </w:t>
+      </w:r>
+    </w:p>
+    <w:p>
+      <w:pPr>
+        <w:spacing w:line="360" w:lineRule="auto"/>
+        <w:rPr>
+          <w:rFonts w:asciiTheme="minorEastAsia" w:hAnsiTheme="minorEastAsia"/>
+          <w:sz w:val="24"/>
+          <w:szCs w:val="24"/>
+        </w:rPr>
+      </w:pPr>
+    </w:p>
+    <w:p>
+      <w:pPr>
+        <w:spacing w:line="360" w:lineRule="auto"/>
+        <w:rPr>
+          <w:rFonts w:asciiTheme="minorEastAsia" w:hAnsiTheme="minorEastAsia"/>
+          <w:b/>
+          <w:sz w:val="24"/>
+          <w:szCs w:val="24"/>
+        </w:rPr>
+      </w:pPr>
+      <w:r>
+        <w:rPr>
+          <w:rFonts w:asciiTheme="minorEastAsia" w:hAnsiTheme="minorEastAsia" w:hint="eastAsia"/>
+          <w:b/>
+          <w:sz w:val="24"/>
+          <w:szCs w:val="24"/>
+        </w:rPr>
+        <w:t>4</w:t>
+      </w:r>
+      <w:r>
+        <w:rPr>
+          <w:rFonts w:asciiTheme="minorEastAsia" w:hAnsiTheme="minorEastAsia" w:hint="eastAsia"/>
+          <w:b/>
+          <w:sz w:val="24"/>
+          <w:szCs w:val="24"/>
+        </w:rPr>
+        <w:t>.常见问题</w:t>
+      </w:r>
+    </w:p>
+    <w:p>
+      <w:pPr>
+        <w:spacing w:line="360" w:lineRule="auto"/>
+        <w:ind w:firstLine="420"/>
+        <w:rPr>
+          <w:rFonts w:asciiTheme="minorEastAsia" w:hAnsiTheme="minorEastAsia"/>
+          <w:b/>
+          <w:sz w:val="24"/>
+          <w:szCs w:val="24"/>
+        </w:rPr>
+      </w:pPr>
+      <w:r>
+        <w:rPr>
+          <w:rFonts w:asciiTheme="minorEastAsia" w:hAnsiTheme="minorEastAsia" w:hint="eastAsia"/>
+          <w:sz w:val="24"/>
+          <w:szCs w:val="24"/>
+        </w:rPr>
+        <w:t>无扩容问题，但是元素的查找效率不高，都是从头结点或者尾结点开始依次查找。</w:t>
+      </w:r>
+    </w:p>
+    <w:p>
+      <w:pPr>
+        <w:pStyle w:val="4"/>
+      </w:pPr>
+      <w:r>
+        <w:rPr>
+          <w:rFonts w:hint="eastAsia"/>
+        </w:rPr>
+        <w:t>三</w:t>
+      </w:r>
+      <w:r>
+        <w:rPr>
+          <w:rFonts w:hint="eastAsia"/>
+        </w:rPr>
+        <w:t>、</w:t>
+      </w:r>
+      <w:proofErr w:type="spellStart"/>
+      <w:r>
+        <w:rPr>
+          <w:rFonts w:hint="eastAsia"/>
+        </w:rPr>
+        <w:t>HashSet</w:t>
+      </w:r>
+      <w:proofErr w:type="spellEnd"/>
+      <w:r>
+        <w:rPr>
+          <w:rFonts w:hint="eastAsia"/>
+        </w:rPr>
+        <w:t>源码解析</w:t>
+      </w:r>
+    </w:p>
+    <w:p>
+      <w:pPr>
+        <w:spacing w:line="360" w:lineRule="auto"/>
+        <w:ind w:firstLine="420"/>
+        <w:rPr>
+          <w:rFonts w:asciiTheme="minorEastAsia" w:hAnsiTheme="minorEastAsia"/>
+          <w:sz w:val="24"/>
+          <w:szCs w:val="24"/>
+        </w:rPr>
+      </w:pPr>
+      <w:r>
+        <w:rPr>
+          <w:rFonts w:asciiTheme="minorEastAsia" w:hAnsiTheme="minorEastAsia" w:hint="eastAsia"/>
+          <w:sz w:val="24"/>
+          <w:szCs w:val="24"/>
+        </w:rPr>
+        <w:t>Set无索引、无序、不可重复。</w:t>
+      </w:r>
+    </w:p>
+    <w:p>
+      <w:pPr>
+        <w:spacing w:line="360" w:lineRule="auto"/>
+        <w:ind w:firstLine="420"/>
+        <w:rPr>
+          <w:rFonts w:asciiTheme="minorEastAsia" w:hAnsiTheme="minorEastAsia"/>
+          <w:sz w:val="24"/>
+          <w:szCs w:val="24"/>
+        </w:rPr>
+      </w:pPr>
+      <w:proofErr w:type="spellStart"/>
+      <w:r>
+        <w:rPr>
+          <w:rFonts w:asciiTheme="minorEastAsia" w:hAnsiTheme="minorEastAsia" w:hint="eastAsia"/>
+          <w:sz w:val="24"/>
+          <w:szCs w:val="24"/>
+        </w:rPr>
+        <w:t>HashSet</w:t>
+      </w:r>
+      <w:proofErr w:type="spellEnd"/>
+      <w:r>
+        <w:rPr>
+          <w:rFonts w:asciiTheme="minorEastAsia" w:hAnsiTheme="minorEastAsia" w:hint="eastAsia"/>
+          <w:sz w:val="24"/>
+          <w:szCs w:val="24"/>
+        </w:rPr>
+        <w:t>&lt;E&gt;的底层是</w:t>
+      </w:r>
+      <w:proofErr w:type="spellStart"/>
+      <w:r>
+        <w:rPr>
+          <w:rFonts w:asciiTheme="minorEastAsia" w:hAnsiTheme="minorEastAsia" w:hint="eastAsia"/>
+          <w:sz w:val="24"/>
+          <w:szCs w:val="24"/>
+        </w:rPr>
+        <w:t>HashMap</w:t>
+      </w:r>
+      <w:proofErr w:type="spellEnd"/>
+      <w:r>
+        <w:rPr>
+          <w:rFonts w:asciiTheme="minorEastAsia" w:hAnsiTheme="minorEastAsia" w:hint="eastAsia"/>
+          <w:sz w:val="24"/>
+          <w:szCs w:val="24"/>
+        </w:rPr>
+        <w:t>&lt;</w:t>
+      </w:r>
+      <w:proofErr w:type="spellStart"/>
+      <w:r>
+        <w:rPr>
+          <w:rFonts w:asciiTheme="minorEastAsia" w:hAnsiTheme="minorEastAsia" w:hint="eastAsia"/>
+          <w:sz w:val="24"/>
+          <w:szCs w:val="24"/>
+        </w:rPr>
+        <w:t>E,Object</w:t>
+      </w:r>
+      <w:proofErr w:type="spellEnd"/>
+      <w:r>
+        <w:rPr>
+          <w:rFonts w:asciiTheme="minorEastAsia" w:hAnsiTheme="minorEastAsia" w:hint="eastAsia"/>
+          <w:sz w:val="24"/>
+          <w:szCs w:val="24"/>
+        </w:rPr>
+        <w:t>&gt;。</w:t>
+      </w:r>
+    </w:p>
+    <w:p/>
+    <w:p>
+      <w:pPr>
+        <w:pStyle w:val="4"/>
+      </w:pPr>
+      <w:r>
+        <w:rPr>
+          <w:rFonts w:hint="eastAsia"/>
+        </w:rPr>
+        <w:t>四</w:t>
+      </w:r>
+      <w:r>
+        <w:rPr>
+          <w:rFonts w:hint="eastAsia"/>
+        </w:rPr>
+        <w:t>、</w:t>
+      </w:r>
+      <w:proofErr w:type="spellStart"/>
+      <w:r>
+        <w:rPr>
+          <w:rFonts w:hint="eastAsia"/>
+        </w:rPr>
+        <w:t>Tree</w:t>
+      </w:r>
+      <w:r>
+        <w:rPr>
+          <w:rFonts w:hint="eastAsia"/>
+        </w:rPr>
+        <w:t>Set</w:t>
+      </w:r>
+      <w:proofErr w:type="spellEnd"/>
+      <w:r>
+        <w:rPr>
+          <w:rFonts w:hint="eastAsia"/>
+        </w:rPr>
+        <w:t>源码解析</w:t>
+      </w:r>
+    </w:p>
+    <w:p>
+      <w:pPr>
+        <w:spacing w:line="360" w:lineRule="auto"/>
+        <w:rPr>
+          <w:rFonts w:asciiTheme="minorEastAsia" w:hAnsiTheme="minorEastAsia"/>
+          <w:sz w:val="24"/>
+          <w:szCs w:val="24"/>
+        </w:rPr>
+      </w:pPr>
+      <w:r>
+        <w:rPr>
+          <w:rFonts w:hint="eastAsia"/>
+        </w:rPr>
+        <w:tab/>
+      </w:r>
+      <w:proofErr w:type="spellStart"/>
+      <w:r>
+        <w:rPr>
+          <w:rFonts w:asciiTheme="minorEastAsia" w:hAnsiTheme="minorEastAsia" w:hint="eastAsia"/>
+          <w:sz w:val="24"/>
+          <w:szCs w:val="24"/>
+        </w:rPr>
+        <w:t>TreeSet</w:t>
+      </w:r>
+      <w:proofErr w:type="spellEnd"/>
+      <w:r>
+        <w:rPr>
+          <w:rFonts w:asciiTheme="minorEastAsia" w:hAnsiTheme="minorEastAsia" w:hint="eastAsia"/>
+          <w:sz w:val="24"/>
+          <w:szCs w:val="24"/>
+        </w:rPr>
+        <w:t>&lt;E&gt;的底层是</w:t>
+      </w:r>
+      <w:proofErr w:type="spellStart"/>
+      <w:r>
+        <w:rPr>
+          <w:rFonts w:asciiTheme="minorEastAsia" w:hAnsiTheme="minorEastAsia" w:hint="eastAsia"/>
+          <w:sz w:val="24"/>
+          <w:szCs w:val="24"/>
+        </w:rPr>
+        <w:t>NavigableMap</w:t>
+      </w:r>
+      <w:proofErr w:type="spellEnd"/>
+      <w:r>
+        <w:rPr>
+          <w:rFonts w:asciiTheme="minorEastAsia" w:hAnsiTheme="minorEastAsia" w:hint="eastAsia"/>
+          <w:sz w:val="24"/>
+          <w:szCs w:val="24"/>
+        </w:rPr>
+        <w:t>&lt;</w:t>
+      </w:r>
+      <w:proofErr w:type="spellStart"/>
+      <w:r>
+        <w:rPr>
+          <w:rFonts w:asciiTheme="minorEastAsia" w:hAnsiTheme="minorEastAsia" w:hint="eastAsia"/>
+          <w:sz w:val="24"/>
+          <w:szCs w:val="24"/>
+        </w:rPr>
+        <w:t>E,Object</w:t>
+      </w:r>
+      <w:proofErr w:type="spellEnd"/>
+      <w:r>
+        <w:rPr>
+          <w:rFonts w:asciiTheme="minorEastAsia" w:hAnsiTheme="minorEastAsia" w:hint="eastAsia"/>
+          <w:sz w:val="24"/>
+          <w:szCs w:val="24"/>
+        </w:rPr>
+        <w:t>&gt;。本质是</w:t>
+      </w:r>
+      <w:proofErr w:type="spellStart"/>
+      <w:r>
+        <w:rPr>
+          <w:rFonts w:asciiTheme="minorEastAsia" w:hAnsiTheme="minorEastAsia" w:hint="eastAsia"/>
+          <w:sz w:val="24"/>
+          <w:szCs w:val="24"/>
+        </w:rPr>
+        <w:t>TreeMap</w:t>
+      </w:r>
+      <w:proofErr w:type="spellEnd"/>
+      <w:r>
+        <w:rPr>
+          <w:rFonts w:asciiTheme="minorEastAsia" w:hAnsiTheme="minorEastAsia" w:hint="eastAsia"/>
+          <w:sz w:val="24"/>
+          <w:szCs w:val="24"/>
+        </w:rPr>
+        <w:t>&lt;</w:t>
+      </w:r>
+      <w:proofErr w:type="spellStart"/>
+      <w:r>
+        <w:rPr>
+          <w:rFonts w:asciiTheme="minorEastAsia" w:hAnsiTheme="minorEastAsia" w:hint="eastAsia"/>
+          <w:sz w:val="24"/>
+          <w:szCs w:val="24"/>
+        </w:rPr>
+        <w:t>E,Object</w:t>
+      </w:r>
+      <w:proofErr w:type="spellEnd"/>
+      <w:r>
+        <w:rPr>
+          <w:rFonts w:asciiTheme="minorEastAsia" w:hAnsiTheme="minorEastAsia" w:hint="eastAsia"/>
+          <w:sz w:val="24"/>
+          <w:szCs w:val="24"/>
+        </w:rPr>
+        <w:t>&gt;。</w:t>
+      </w:r>
+    </w:p>
+    <w:p>
+      <w:pPr>
+        <w:pStyle w:val="4"/>
+      </w:pPr>
+      <w:r>
+        <w:rPr>
+          <w:rFonts w:hint="eastAsia"/>
+        </w:rPr>
+        <w:t>五</w:t>
+      </w:r>
+      <w:r>
+        <w:rPr>
+          <w:rFonts w:hint="eastAsia"/>
+        </w:rPr>
+        <w:t>、</w:t>
+      </w:r>
+      <w:proofErr w:type="spellStart"/>
+      <w:r>
+        <w:rPr>
+          <w:rFonts w:hint="eastAsia"/>
+        </w:rPr>
+        <w:t>HashMap</w:t>
+      </w:r>
+      <w:proofErr w:type="spellEnd"/>
+      <w:r>
+        <w:rPr>
+          <w:rFonts w:hint="eastAsia"/>
+        </w:rPr>
+        <w:t>源码解析</w:t>
+      </w:r>
+    </w:p>
+    <w:p>
+      <w:pPr>
+        <w:spacing w:line="360" w:lineRule="auto"/>
+        <w:rPr>
+          <w:rFonts w:asciiTheme="minorEastAsia" w:hAnsiTheme="minorEastAsia"/>
+          <w:sz w:val="24"/>
+          <w:szCs w:val="24"/>
+        </w:rPr>
+      </w:pPr>
+      <w:r>
+        <w:rPr>
+          <w:rFonts w:asciiTheme="minorEastAsia" w:hAnsiTheme="minorEastAsia" w:hint="eastAsia"/>
+          <w:sz w:val="24"/>
+          <w:szCs w:val="24"/>
+        </w:rPr>
+        <w:t>JDK1.7</w:t>
+      </w:r>
+    </w:p>
+    <w:p>
+      <w:pPr>
+        <w:spacing w:line="360" w:lineRule="auto"/>
+        <w:rPr>
+          <w:rFonts w:asciiTheme="minorEastAsia" w:hAnsiTheme="minorEastAsia"/>
+          <w:b/>
+          <w:sz w:val="24"/>
+          <w:szCs w:val="24"/>
+        </w:rPr>
+      </w:pPr>
+      <w:r>
+        <w:rPr>
+          <w:rFonts w:asciiTheme="minorEastAsia" w:hAnsiTheme="minorEastAsia" w:hint="eastAsia"/>
+          <w:b/>
+          <w:sz w:val="24"/>
+          <w:szCs w:val="24"/>
+        </w:rPr>
+        <w:t>1.</w:t>
+      </w:r>
+      <w:r>
+        <w:rPr>
+          <w:rFonts w:asciiTheme="minorEastAsia" w:hAnsiTheme="minorEastAsia" w:hint="eastAsia"/>
+          <w:b/>
+          <w:sz w:val="24"/>
+          <w:szCs w:val="24"/>
+        </w:rPr>
+        <w:t>接口实现</w:t>
+      </w:r>
+    </w:p>
+    <w:p>
+      <w:pPr>
+        <w:spacing w:line="360" w:lineRule="auto"/>
+        <w:rPr>
+          <w:rFonts w:asciiTheme="minorEastAsia" w:hAnsiTheme="minorEastAsia" w:hint="eastAsia"/>
+          <w:sz w:val="24"/>
+          <w:szCs w:val="24"/>
+        </w:rPr>
+      </w:pPr>
+      <w:r>
+        <w:rPr>
+          <w:rFonts w:asciiTheme="minorEastAsia" w:hAnsiTheme="minorEastAsia" w:hint="eastAsia"/>
+          <w:sz w:val="24"/>
+          <w:szCs w:val="24"/>
+        </w:rPr>
+        <w:tab/>
+        <w:t>Map、</w:t>
+      </w:r>
+      <w:proofErr w:type="spellStart"/>
+      <w:r>
+        <w:rPr>
+          <w:rFonts w:asciiTheme="minorEastAsia" w:hAnsiTheme="minorEastAsia" w:hint="eastAsia"/>
+          <w:sz w:val="24"/>
+          <w:szCs w:val="24"/>
+        </w:rPr>
+        <w:t>Cloneable</w:t>
+      </w:r>
+      <w:proofErr w:type="spellEnd"/>
+      <w:r>
+        <w:rPr>
+          <w:rFonts w:asciiTheme="minorEastAsia" w:hAnsiTheme="minorEastAsia" w:hint="eastAsia"/>
+          <w:sz w:val="24"/>
+          <w:szCs w:val="24"/>
+        </w:rPr>
+        <w:t>、Serializable</w:t>
+      </w:r>
+    </w:p>
+    <w:p>
+      <w:pPr>
+        <w:spacing w:line="360" w:lineRule="auto"/>
+        <w:rPr>
+          <w:rFonts w:asciiTheme="minorEastAsia" w:hAnsiTheme="minorEastAsia"/>
+          <w:sz w:val="24"/>
+          <w:szCs w:val="24"/>
+        </w:rPr>
+      </w:pPr>
+    </w:p>
+    <w:p>
+      <w:pPr>
+        <w:spacing w:line="360" w:lineRule="auto"/>
+        <w:rPr>
+          <w:rFonts w:asciiTheme="minorEastAsia" w:hAnsiTheme="minorEastAsia"/>
+          <w:b/>
+          <w:sz w:val="24"/>
+          <w:szCs w:val="24"/>
+        </w:rPr>
+      </w:pPr>
+      <w:r>
+        <w:rPr>
+          <w:rFonts w:asciiTheme="minorEastAsia" w:hAnsiTheme="minorEastAsia" w:hint="eastAsia"/>
+          <w:b/>
+          <w:sz w:val="24"/>
+          <w:szCs w:val="24"/>
+        </w:rPr>
+        <w:lastRenderedPageBreak/>
+        <w:t>2.成员变量</w:t>
+      </w:r>
+    </w:p>
+    <w:p>
+      <w:pPr>
+        <w:spacing w:line="360" w:lineRule="auto"/>
+        <w:rPr>
+          <w:rFonts w:asciiTheme="minorEastAsia" w:hAnsiTheme="minorEastAsia"/>
+          <w:sz w:val="24"/>
+          <w:szCs w:val="24"/>
+        </w:rPr>
+      </w:pPr>
+      <w:r>
+        <w:rPr>
+          <w:rFonts w:asciiTheme="minorEastAsia" w:hAnsiTheme="minorEastAsia" w:hint="eastAsia"/>
+          <w:sz w:val="24"/>
+          <w:szCs w:val="24"/>
+        </w:rPr>
+        <w:tab/>
+        <w:t>默认初始化值16、最大容量2的30次方。容量必须为2的次方。加载因子</w:t>
+      </w:r>
+      <w:proofErr w:type="spellStart"/>
+      <w:r>
+        <w:rPr>
+          <w:rFonts w:asciiTheme="minorEastAsia" w:hAnsiTheme="minorEastAsia" w:hint="eastAsia"/>
+          <w:sz w:val="24"/>
+          <w:szCs w:val="24"/>
+        </w:rPr>
+        <w:t>loadFactor</w:t>
+      </w:r>
+      <w:proofErr w:type="spellEnd"/>
+      <w:r>
+        <w:rPr>
+          <w:rFonts w:asciiTheme="minorEastAsia" w:hAnsiTheme="minorEastAsia" w:hint="eastAsia"/>
+          <w:sz w:val="24"/>
+          <w:szCs w:val="24"/>
+        </w:rPr>
+        <w:t>默认为0.75，集合容量</w:t>
+      </w:r>
+      <w:r>
+        <w:rPr>
+          <w:rFonts w:asciiTheme="minorEastAsia" w:hAnsiTheme="minorEastAsia" w:hint="eastAsia"/>
+          <w:sz w:val="24"/>
+          <w:szCs w:val="24"/>
+        </w:rPr>
+        <w:t>size,底层是一个单链表数组</w:t>
+      </w:r>
+      <w:r>
+        <w:rPr>
+          <w:rFonts w:asciiTheme="minorEastAsia" w:hAnsiTheme="minorEastAsia" w:hint="eastAsia"/>
+          <w:sz w:val="24"/>
+          <w:szCs w:val="24"/>
+        </w:rPr>
+        <w:t>Entry&lt;K,V&gt;[] table</w:t>
+      </w:r>
+      <w:r>
+        <w:rPr>
+          <w:rFonts w:asciiTheme="minorEastAsia" w:hAnsiTheme="minorEastAsia" w:hint="eastAsia"/>
+          <w:sz w:val="24"/>
+          <w:szCs w:val="24"/>
+        </w:rPr>
+        <w:t>。</w:t>
+      </w:r>
+      <w:r>
+        <w:rPr>
+          <w:rFonts w:asciiTheme="minorEastAsia" w:hAnsiTheme="minorEastAsia" w:hint="eastAsia"/>
+          <w:sz w:val="24"/>
+          <w:szCs w:val="24"/>
+        </w:rPr>
+        <w:t>扩容阈值threshold</w:t>
+      </w:r>
+      <w:r>
+        <w:rPr>
+          <w:rFonts w:asciiTheme="minorEastAsia" w:hAnsiTheme="minorEastAsia" w:hint="eastAsia"/>
+          <w:sz w:val="24"/>
+          <w:szCs w:val="24"/>
+        </w:rPr>
+        <w:t>。</w:t>
+      </w:r>
+      <w:r>
+        <w:rPr>
+          <w:rFonts w:asciiTheme="minorEastAsia" w:hAnsiTheme="minorEastAsia"/>
+          <w:sz w:val="24"/>
+          <w:szCs w:val="24"/>
+        </w:rPr>
+        <w:t>E</w:t>
+      </w:r>
+      <w:r>
+        <w:rPr>
+          <w:rFonts w:asciiTheme="minorEastAsia" w:hAnsiTheme="minorEastAsia" w:hint="eastAsia"/>
+          <w:sz w:val="24"/>
+          <w:szCs w:val="24"/>
+        </w:rPr>
+        <w:t>ntry对象中的属性有key、value、hash、next</w:t>
+      </w:r>
+      <w:r>
+        <w:rPr>
+          <w:rFonts w:asciiTheme="minorEastAsia" w:hAnsiTheme="minorEastAsia" w:hint="eastAsia"/>
+          <w:sz w:val="24"/>
+          <w:szCs w:val="24"/>
+        </w:rPr>
+        <w:t>。</w:t>
+      </w:r>
+    </w:p>
+    <w:p>
+      <w:pPr>
+        <w:spacing w:line="360" w:lineRule="auto"/>
+        <w:rPr>
+          <w:rFonts w:asciiTheme="minorEastAsia" w:hAnsiTheme="minorEastAsia"/>
+          <w:sz w:val="24"/>
+          <w:szCs w:val="24"/>
+        </w:rPr>
+      </w:pPr>
+    </w:p>
+    <w:p>
+      <w:pPr>
+        <w:spacing w:line="360" w:lineRule="auto"/>
+        <w:rPr>
+          <w:rFonts w:asciiTheme="minorEastAsia" w:hAnsiTheme="minorEastAsia"/>
+          <w:b/>
+          <w:sz w:val="24"/>
+          <w:szCs w:val="24"/>
+        </w:rPr>
+      </w:pPr>
+      <w:r>
+        <w:rPr>
+          <w:rFonts w:asciiTheme="minorEastAsia" w:hAnsiTheme="minorEastAsia" w:hint="eastAsia"/>
+          <w:b/>
+          <w:sz w:val="24"/>
+          <w:szCs w:val="24"/>
+        </w:rPr>
+        <w:t>3.构造方法</w:t>
+      </w:r>
+    </w:p>
+    <w:p>
+      <w:pPr>
+        <w:spacing w:line="360" w:lineRule="auto"/>
+        <w:rPr>
+          <w:rFonts w:asciiTheme="minorEastAsia" w:hAnsiTheme="minorEastAsia" w:hint="eastAsia"/>
+          <w:sz w:val="24"/>
+          <w:szCs w:val="24"/>
+        </w:rPr>
+      </w:pPr>
+      <w:r>
+        <w:rPr>
+          <w:rFonts w:asciiTheme="minorEastAsia" w:hAnsiTheme="minorEastAsia" w:hint="eastAsia"/>
+          <w:sz w:val="24"/>
+          <w:szCs w:val="24"/>
+        </w:rPr>
+        <w:tab/>
+        <w:t>构造方法中可以传递容量大小</w:t>
+      </w:r>
+      <w:r>
+        <w:rPr>
+          <w:rFonts w:asciiTheme="minorEastAsia" w:hAnsiTheme="minorEastAsia" w:hint="eastAsia"/>
+          <w:sz w:val="24"/>
+          <w:szCs w:val="24"/>
+        </w:rPr>
+        <w:t>capacity</w:t>
+      </w:r>
+      <w:r>
+        <w:rPr>
+          <w:rFonts w:asciiTheme="minorEastAsia" w:hAnsiTheme="minorEastAsia" w:hint="eastAsia"/>
+          <w:sz w:val="24"/>
+          <w:szCs w:val="24"/>
+        </w:rPr>
+        <w:t>，加载因子</w:t>
+      </w:r>
+      <w:proofErr w:type="spellStart"/>
+      <w:r>
+        <w:rPr>
+          <w:rFonts w:asciiTheme="minorEastAsia" w:hAnsiTheme="minorEastAsia" w:hint="eastAsia"/>
+          <w:sz w:val="24"/>
+          <w:szCs w:val="24"/>
+        </w:rPr>
+        <w:t>loadFacotor</w:t>
+      </w:r>
+      <w:proofErr w:type="spellEnd"/>
+      <w:r>
+        <w:rPr>
+          <w:rFonts w:asciiTheme="minorEastAsia" w:hAnsiTheme="minorEastAsia" w:hint="eastAsia"/>
+          <w:sz w:val="24"/>
+          <w:szCs w:val="24"/>
+        </w:rPr>
+        <w:t>，Map实现类</w:t>
+      </w:r>
+      <w:r>
+        <w:rPr>
+          <w:rFonts w:asciiTheme="minorEastAsia" w:hAnsiTheme="minorEastAsia" w:hint="eastAsia"/>
+          <w:sz w:val="24"/>
+          <w:szCs w:val="24"/>
+        </w:rPr>
+        <w:t>。</w:t>
+      </w:r>
+    </w:p>
+    <w:p>
+      <w:pPr>
+        <w:spacing w:line="360" w:lineRule="auto"/>
+        <w:rPr>
+          <w:rFonts w:asciiTheme="minorEastAsia" w:hAnsiTheme="minorEastAsia"/>
+          <w:sz w:val="24"/>
+          <w:szCs w:val="24"/>
+        </w:rPr>
+      </w:pPr>
+    </w:p>
+    <w:p>
+      <w:pPr>
+        <w:spacing w:line="360" w:lineRule="auto"/>
+        <w:rPr>
+          <w:rFonts w:asciiTheme="minorEastAsia" w:hAnsiTheme="minorEastAsia"/>
+          <w:b/>
+          <w:sz w:val="24"/>
+          <w:szCs w:val="24"/>
+        </w:rPr>
+      </w:pPr>
+      <w:r>
+        <w:rPr>
+          <w:rFonts w:asciiTheme="minorEastAsia" w:hAnsiTheme="minorEastAsia" w:hint="eastAsia"/>
+          <w:b/>
+          <w:sz w:val="24"/>
+          <w:szCs w:val="24"/>
+        </w:rPr>
+        <w:t>4.</w:t>
+      </w:r>
+      <w:r>
+        <w:rPr>
+          <w:rFonts w:asciiTheme="minorEastAsia" w:hAnsiTheme="minorEastAsia" w:hint="eastAsia"/>
+          <w:b/>
+          <w:sz w:val="24"/>
+          <w:szCs w:val="24"/>
+        </w:rPr>
+        <w:t>添加元素的过程、扩容</w:t>
+      </w:r>
+    </w:p>
+    <w:p>
+      <w:pPr>
+        <w:spacing w:line="360" w:lineRule="auto"/>
+        <w:rPr>
+          <w:rFonts w:asciiTheme="minorEastAsia" w:hAnsiTheme="minorEastAsia"/>
+          <w:sz w:val="24"/>
+          <w:szCs w:val="24"/>
+        </w:rPr>
+      </w:pPr>
+      <w:r>
+        <w:rPr>
+          <w:rFonts w:asciiTheme="minorEastAsia" w:hAnsiTheme="minorEastAsia" w:hint="eastAsia"/>
+          <w:sz w:val="24"/>
+          <w:szCs w:val="24"/>
+        </w:rPr>
+        <w:tab/>
+      </w:r>
+      <w:r>
+        <w:rPr>
+          <w:rFonts w:asciiTheme="minorEastAsia" w:hAnsiTheme="minorEastAsia" w:hint="eastAsia"/>
+          <w:sz w:val="24"/>
+          <w:szCs w:val="24"/>
+        </w:rPr>
+        <w:t>1.</w:t>
+      </w:r>
+      <w:r>
+        <w:rPr>
+          <w:rFonts w:asciiTheme="minorEastAsia" w:hAnsiTheme="minorEastAsia" w:hint="eastAsia"/>
+          <w:sz w:val="24"/>
+          <w:szCs w:val="24"/>
+        </w:rPr>
+        <w:t>将Map集合的容量设置为一个合理的值（这个值是2的次</w:t>
+      </w:r>
+      <w:proofErr w:type="gramStart"/>
+      <w:r>
+        <w:rPr>
+          <w:rFonts w:asciiTheme="minorEastAsia" w:hAnsiTheme="minorEastAsia" w:hint="eastAsia"/>
+          <w:sz w:val="24"/>
+          <w:szCs w:val="24"/>
+        </w:rPr>
+        <w:t>幂</w:t>
+      </w:r>
+      <w:proofErr w:type="gramEnd"/>
+      <w:r>
+        <w:rPr>
+          <w:rFonts w:asciiTheme="minorEastAsia" w:hAnsiTheme="minorEastAsia" w:hint="eastAsia"/>
+          <w:sz w:val="24"/>
+          <w:szCs w:val="24"/>
+        </w:rPr>
+        <w:t>且和当前值最接近）</w:t>
+      </w:r>
+      <w:r>
+        <w:rPr>
+          <w:rFonts w:asciiTheme="minorEastAsia" w:hAnsiTheme="minorEastAsia" w:hint="eastAsia"/>
+          <w:sz w:val="24"/>
+          <w:szCs w:val="24"/>
+        </w:rPr>
+        <w:t>。</w:t>
+      </w:r>
+      <w:r>
+        <w:rPr>
+          <w:rFonts w:asciiTheme="minorEastAsia" w:hAnsiTheme="minorEastAsia" w:hint="eastAsia"/>
+          <w:sz w:val="24"/>
+          <w:szCs w:val="24"/>
+        </w:rPr>
+        <w:t>设置扩容阈值，0.75*容量</w:t>
+      </w:r>
+      <w:r>
+        <w:rPr>
+          <w:rFonts w:asciiTheme="minorEastAsia" w:hAnsiTheme="minorEastAsia" w:hint="eastAsia"/>
+          <w:sz w:val="24"/>
+          <w:szCs w:val="24"/>
+        </w:rPr>
+        <w:t>。</w:t>
+      </w:r>
+    </w:p>
+    <w:p>
+      <w:pPr>
+        <w:spacing w:line="360" w:lineRule="auto"/>
+        <w:rPr>
+          <w:rFonts w:asciiTheme="minorEastAsia" w:hAnsiTheme="minorEastAsia"/>
+          <w:sz w:val="24"/>
+          <w:szCs w:val="24"/>
+        </w:rPr>
+      </w:pPr>
+      <w:r>
+        <w:rPr>
+          <w:rFonts w:asciiTheme="minorEastAsia" w:hAnsiTheme="minorEastAsia" w:hint="eastAsia"/>
+          <w:sz w:val="24"/>
+          <w:szCs w:val="24"/>
+        </w:rPr>
+        <w:tab/>
+      </w:r>
+      <w:r>
+        <w:rPr>
+          <w:rFonts w:asciiTheme="minorEastAsia" w:hAnsiTheme="minorEastAsia" w:hint="eastAsia"/>
+          <w:sz w:val="24"/>
+          <w:szCs w:val="24"/>
+        </w:rPr>
+        <w:t>2.</w:t>
+      </w:r>
+      <w:r>
+        <w:rPr>
+          <w:rFonts w:asciiTheme="minorEastAsia" w:hAnsiTheme="minorEastAsia" w:hint="eastAsia"/>
+          <w:sz w:val="24"/>
+          <w:szCs w:val="24"/>
+        </w:rPr>
+        <w:t>计算当前key的hash值。</w:t>
+      </w:r>
+    </w:p>
+    <w:p>
+      <w:pPr>
+        <w:spacing w:line="360" w:lineRule="auto"/>
+        <w:rPr>
+          <w:rFonts w:asciiTheme="minorEastAsia" w:hAnsiTheme="minorEastAsia" w:hint="eastAsia"/>
+          <w:sz w:val="24"/>
+          <w:szCs w:val="24"/>
+        </w:rPr>
+      </w:pPr>
+      <w:r>
+        <w:rPr>
+          <w:rFonts w:asciiTheme="minorEastAsia" w:hAnsiTheme="minorEastAsia" w:hint="eastAsia"/>
+          <w:sz w:val="24"/>
+          <w:szCs w:val="24"/>
+        </w:rPr>
+        <w:tab/>
+      </w:r>
+      <w:r>
+        <w:rPr>
+          <w:rFonts w:asciiTheme="minorEastAsia" w:hAnsiTheme="minorEastAsia" w:hint="eastAsia"/>
+          <w:sz w:val="24"/>
+          <w:szCs w:val="24"/>
+        </w:rPr>
+        <w:t>3.</w:t>
+      </w:r>
+      <w:r>
+        <w:rPr>
+          <w:rFonts w:asciiTheme="minorEastAsia" w:hAnsiTheme="minorEastAsia" w:hint="eastAsia"/>
+          <w:sz w:val="24"/>
+          <w:szCs w:val="24"/>
+        </w:rPr>
+        <w:t>获取key在数组中的位置：</w:t>
+      </w:r>
+      <w:r>
+        <w:rPr>
+          <w:rFonts w:asciiTheme="minorEastAsia" w:hAnsiTheme="minorEastAsia" w:hint="eastAsia"/>
+          <w:sz w:val="24"/>
+          <w:szCs w:val="24"/>
+        </w:rPr>
+        <w:t>h &amp; (length-1)</w:t>
+      </w:r>
+      <w:r>
+        <w:rPr>
+          <w:rFonts w:asciiTheme="minorEastAsia" w:hAnsiTheme="minorEastAsia" w:hint="eastAsia"/>
+          <w:sz w:val="24"/>
+          <w:szCs w:val="24"/>
+        </w:rPr>
+        <w:t>，因为length-1都为1，故key在桶中的位置只由key的hash值决定。</w:t>
+      </w:r>
+    </w:p>
+    <w:p>
+      <w:pPr>
+        <w:spacing w:line="360" w:lineRule="auto"/>
+        <w:rPr>
+          <w:rFonts w:asciiTheme="minorEastAsia" w:hAnsiTheme="minorEastAsia" w:hint="eastAsia"/>
+          <w:sz w:val="24"/>
+          <w:szCs w:val="24"/>
+        </w:rPr>
+      </w:pPr>
+      <w:r>
+        <w:rPr>
+          <w:rFonts w:asciiTheme="minorEastAsia" w:hAnsiTheme="minorEastAsia" w:hint="eastAsia"/>
+          <w:sz w:val="24"/>
+          <w:szCs w:val="24"/>
+        </w:rPr>
+        <w:tab/>
+      </w:r>
+      <w:r>
+        <w:rPr>
+          <w:rFonts w:asciiTheme="minorEastAsia" w:hAnsiTheme="minorEastAsia" w:hint="eastAsia"/>
+          <w:sz w:val="24"/>
+          <w:szCs w:val="24"/>
+        </w:rPr>
+        <w:t>4.</w:t>
+      </w:r>
+      <w:r>
+        <w:rPr>
+          <w:rFonts w:asciiTheme="minorEastAsia" w:hAnsiTheme="minorEastAsia" w:hint="eastAsia"/>
+          <w:sz w:val="24"/>
+          <w:szCs w:val="24"/>
+        </w:rPr>
+        <w:t>如果</w:t>
+      </w:r>
+      <w:r>
+        <w:rPr>
+          <w:rFonts w:asciiTheme="minorEastAsia" w:hAnsiTheme="minorEastAsia" w:hint="eastAsia"/>
+          <w:sz w:val="24"/>
+          <w:szCs w:val="24"/>
+        </w:rPr>
+        <w:t>添加元素的key值已存在（</w:t>
+      </w:r>
+      <w:proofErr w:type="spellStart"/>
+      <w:r>
+        <w:rPr>
+          <w:rFonts w:asciiTheme="minorEastAsia" w:hAnsiTheme="minorEastAsia" w:hint="eastAsia"/>
+          <w:sz w:val="24"/>
+          <w:szCs w:val="24"/>
+        </w:rPr>
+        <w:t>hashCode</w:t>
+      </w:r>
+      <w:proofErr w:type="spellEnd"/>
+      <w:r>
+        <w:rPr>
+          <w:rFonts w:asciiTheme="minorEastAsia" w:hAnsiTheme="minorEastAsia" w:hint="eastAsia"/>
+          <w:sz w:val="24"/>
+          <w:szCs w:val="24"/>
+        </w:rPr>
+        <w:t>和equals方法相等），将对应的value替换成新值。</w:t>
+      </w:r>
+    </w:p>
+    <w:p>
+      <w:pPr>
+        <w:spacing w:line="360" w:lineRule="auto"/>
+        <w:rPr>
+          <w:rFonts w:asciiTheme="minorEastAsia" w:hAnsiTheme="minorEastAsia"/>
+          <w:sz w:val="24"/>
+          <w:szCs w:val="24"/>
+        </w:rPr>
+      </w:pPr>
+      <w:r>
+        <w:rPr>
+          <w:rFonts w:asciiTheme="minorEastAsia" w:hAnsiTheme="minorEastAsia" w:hint="eastAsia"/>
+          <w:sz w:val="24"/>
+          <w:szCs w:val="24"/>
+        </w:rPr>
+        <w:tab/>
+      </w:r>
+      <w:r>
+        <w:rPr>
+          <w:rFonts w:asciiTheme="minorEastAsia" w:hAnsiTheme="minorEastAsia" w:hint="eastAsia"/>
+          <w:sz w:val="24"/>
+          <w:szCs w:val="24"/>
+        </w:rPr>
+        <w:t>5.</w:t>
+      </w:r>
+      <w:r>
+        <w:rPr>
+          <w:rFonts w:asciiTheme="minorEastAsia" w:hAnsiTheme="minorEastAsia" w:hint="eastAsia"/>
+          <w:sz w:val="24"/>
+          <w:szCs w:val="24"/>
+        </w:rPr>
+        <w:t>如果</w:t>
+      </w:r>
+      <w:r>
+        <w:rPr>
+          <w:rFonts w:asciiTheme="minorEastAsia" w:hAnsiTheme="minorEastAsia" w:hint="eastAsia"/>
+          <w:sz w:val="24"/>
+          <w:szCs w:val="24"/>
+        </w:rPr>
+        <w:t>对应的</w:t>
+      </w:r>
+      <w:r>
+        <w:rPr>
+          <w:rFonts w:asciiTheme="minorEastAsia" w:hAnsiTheme="minorEastAsia" w:hint="eastAsia"/>
+          <w:sz w:val="24"/>
+          <w:szCs w:val="24"/>
+        </w:rPr>
+        <w:t>桶中没有节点，或者</w:t>
+      </w:r>
+      <w:r>
+        <w:rPr>
+          <w:rFonts w:asciiTheme="minorEastAsia" w:hAnsiTheme="minorEastAsia" w:hint="eastAsia"/>
+          <w:sz w:val="24"/>
+          <w:szCs w:val="24"/>
+        </w:rPr>
+        <w:t>遍历</w:t>
+      </w:r>
+      <w:proofErr w:type="gramStart"/>
+      <w:r>
+        <w:rPr>
+          <w:rFonts w:asciiTheme="minorEastAsia" w:hAnsiTheme="minorEastAsia" w:hint="eastAsia"/>
+          <w:sz w:val="24"/>
+          <w:szCs w:val="24"/>
+        </w:rPr>
+        <w:t>完</w:t>
+      </w:r>
+      <w:r>
+        <w:rPr>
+          <w:rFonts w:asciiTheme="minorEastAsia" w:hAnsiTheme="minorEastAsia" w:hint="eastAsia"/>
+          <w:sz w:val="24"/>
+          <w:szCs w:val="24"/>
+        </w:rPr>
+        <w:t>没有</w:t>
+      </w:r>
+      <w:proofErr w:type="gramEnd"/>
+      <w:r>
+        <w:rPr>
+          <w:rFonts w:asciiTheme="minorEastAsia" w:hAnsiTheme="minorEastAsia" w:hint="eastAsia"/>
+          <w:sz w:val="24"/>
+          <w:szCs w:val="24"/>
+        </w:rPr>
+        <w:t>相同的key值节点，那么就新增一个entry节点。</w:t>
+      </w:r>
+    </w:p>
+    <w:p>
+      <w:pPr>
+        <w:spacing w:line="360" w:lineRule="auto"/>
+        <w:rPr>
+          <w:rFonts w:asciiTheme="minorEastAsia" w:hAnsiTheme="minorEastAsia" w:hint="eastAsia"/>
+          <w:sz w:val="24"/>
+          <w:szCs w:val="24"/>
+        </w:rPr>
+      </w:pPr>
+      <w:r>
+        <w:rPr>
+          <w:rFonts w:asciiTheme="minorEastAsia" w:hAnsiTheme="minorEastAsia" w:hint="eastAsia"/>
+          <w:sz w:val="24"/>
+          <w:szCs w:val="24"/>
+        </w:rPr>
+        <w:tab/>
+      </w:r>
+      <w:r>
+        <w:rPr>
+          <w:rFonts w:asciiTheme="minorEastAsia" w:hAnsiTheme="minorEastAsia" w:hint="eastAsia"/>
+          <w:sz w:val="24"/>
+          <w:szCs w:val="24"/>
+        </w:rPr>
+        <w:t>6.</w:t>
+      </w:r>
+      <w:r>
+        <w:rPr>
+          <w:rFonts w:asciiTheme="minorEastAsia" w:hAnsiTheme="minorEastAsia" w:hint="eastAsia"/>
+          <w:sz w:val="24"/>
+          <w:szCs w:val="24"/>
+        </w:rPr>
+        <w:t>当前Map集合的size大于等于扩容阈值并且发生了hash冲突，则进行扩容。</w:t>
+      </w:r>
+      <w:r>
+        <w:rPr>
+          <w:rFonts w:asciiTheme="minorEastAsia" w:hAnsiTheme="minorEastAsia" w:hint="eastAsia"/>
+          <w:sz w:val="24"/>
+          <w:szCs w:val="24"/>
+        </w:rPr>
+        <w:t>扩容至当前数组的两倍长度，重新分配元素在桶中的位置，更新扩容阈值threshold。</w:t>
       </w:r>
       <w:r>
         <w:rPr>
@@ -1602,56 +2833,213 @@
         </w:rPr>
         <w:t>(</w:t>
       </w:r>
-      <w:proofErr w:type="spellStart"/>
-      <w:r>
-        <w:rPr>
-          <w:rFonts w:asciiTheme="minorEastAsia" w:hAnsiTheme="minorEastAsia" w:hint="eastAsia"/>
-          <w:sz w:val="24"/>
-          <w:szCs w:val="24"/>
-        </w:rPr>
-        <w:t>first.prev</w:t>
-      </w:r>
-      <w:proofErr w:type="spellEnd"/>
-      <w:r>
-        <w:rPr>
-          <w:rFonts w:asciiTheme="minorEastAsia" w:hAnsiTheme="minorEastAsia" w:hint="eastAsia"/>
-          <w:sz w:val="24"/>
-          <w:szCs w:val="24"/>
-        </w:rPr>
-        <w:t xml:space="preserve"> == null &amp;&amp; </w:t>
-      </w:r>
-      <w:proofErr w:type="spellStart"/>
-      <w:r>
-        <w:rPr>
-          <w:rFonts w:asciiTheme="minorEastAsia" w:hAnsiTheme="minorEastAsia" w:hint="eastAsia"/>
-          <w:sz w:val="24"/>
-          <w:szCs w:val="24"/>
-        </w:rPr>
-        <w:t>first.item</w:t>
-      </w:r>
-      <w:proofErr w:type="spellEnd"/>
-      <w:r>
-        <w:rPr>
-          <w:rFonts w:asciiTheme="minorEastAsia" w:hAnsiTheme="minorEastAsia" w:hint="eastAsia"/>
-          <w:sz w:val="24"/>
-          <w:szCs w:val="24"/>
-        </w:rPr>
-        <w:t xml:space="preserve"> != null)</w:t>
-      </w:r>
-      <w:r>
-        <w:rPr>
-          <w:rFonts w:asciiTheme="minorEastAsia" w:hAnsiTheme="minorEastAsia" w:hint="eastAsia"/>
-          <w:sz w:val="24"/>
-          <w:szCs w:val="24"/>
-        </w:rPr>
-        <w:t>。</w:t>
-      </w:r>
-    </w:p>
-    <w:p>
-      <w:pPr>
-        <w:spacing w:line="360" w:lineRule="auto"/>
-        <w:rPr>
-          <w:rFonts w:asciiTheme="minorEastAsia" w:hAnsiTheme="minorEastAsia" w:hint="eastAsia"/>
+      <w:proofErr w:type="gramStart"/>
+      <w:r>
+        <w:rPr>
+          <w:rFonts w:asciiTheme="minorEastAsia" w:hAnsiTheme="minorEastAsia" w:hint="eastAsia"/>
+          <w:sz w:val="24"/>
+          <w:szCs w:val="24"/>
+        </w:rPr>
+        <w:t>size</w:t>
+      </w:r>
+      <w:proofErr w:type="gramEnd"/>
+      <w:r>
+        <w:rPr>
+          <w:rFonts w:asciiTheme="minorEastAsia" w:hAnsiTheme="minorEastAsia" w:hint="eastAsia"/>
+          <w:sz w:val="24"/>
+          <w:szCs w:val="24"/>
+        </w:rPr>
+        <w:t xml:space="preserve"> &gt;= threshold) &amp;&amp; (</w:t>
+      </w:r>
+      <w:proofErr w:type="gramStart"/>
+      <w:r>
+        <w:rPr>
+          <w:rFonts w:asciiTheme="minorEastAsia" w:hAnsiTheme="minorEastAsia" w:hint="eastAsia"/>
+          <w:sz w:val="24"/>
+          <w:szCs w:val="24"/>
+        </w:rPr>
+        <w:t>null !</w:t>
+      </w:r>
+      <w:proofErr w:type="gramEnd"/>
+      <w:r>
+        <w:rPr>
+          <w:rFonts w:asciiTheme="minorEastAsia" w:hAnsiTheme="minorEastAsia" w:hint="eastAsia"/>
+          <w:sz w:val="24"/>
+          <w:szCs w:val="24"/>
+        </w:rPr>
+        <w:t>= table[</w:t>
+      </w:r>
+      <w:proofErr w:type="spellStart"/>
+      <w:r>
+        <w:rPr>
+          <w:rFonts w:asciiTheme="minorEastAsia" w:hAnsiTheme="minorEastAsia" w:hint="eastAsia"/>
+          <w:sz w:val="24"/>
+          <w:szCs w:val="24"/>
+        </w:rPr>
+        <w:t>bucketIndex</w:t>
+      </w:r>
+      <w:proofErr w:type="spellEnd"/>
+      <w:r>
+        <w:rPr>
+          <w:rFonts w:asciiTheme="minorEastAsia" w:hAnsiTheme="minorEastAsia" w:hint="eastAsia"/>
+          <w:sz w:val="24"/>
+          <w:szCs w:val="24"/>
+        </w:rPr>
+        <w:t>])</w:t>
+      </w:r>
+    </w:p>
+    <w:p>
+      <w:pPr>
+        <w:spacing w:line="360" w:lineRule="auto"/>
+        <w:rPr>
+          <w:rFonts w:asciiTheme="minorEastAsia" w:hAnsiTheme="minorEastAsia"/>
+          <w:sz w:val="24"/>
+          <w:szCs w:val="24"/>
+        </w:rPr>
+      </w:pPr>
+      <w:r>
+        <w:rPr>
+          <w:rFonts w:asciiTheme="minorEastAsia" w:hAnsiTheme="minorEastAsia" w:hint="eastAsia"/>
+          <w:sz w:val="24"/>
+          <w:szCs w:val="24"/>
+        </w:rPr>
+        <w:t>因为上面这两个条件，所以存在下面这些情况</w:t>
+      </w:r>
+    </w:p>
+    <w:p>
+      <w:pPr>
+        <w:spacing w:line="360" w:lineRule="auto"/>
+        <w:ind w:firstLine="420"/>
+        <w:rPr>
+          <w:rFonts w:asciiTheme="minorEastAsia" w:hAnsiTheme="minorEastAsia" w:hint="eastAsia"/>
+          <w:sz w:val="24"/>
+          <w:szCs w:val="24"/>
+        </w:rPr>
+      </w:pPr>
+      <w:r>
+        <w:rPr>
+          <w:rFonts w:asciiTheme="minorEastAsia" w:hAnsiTheme="minorEastAsia" w:hint="eastAsia"/>
+          <w:sz w:val="24"/>
+          <w:szCs w:val="24"/>
+        </w:rPr>
+        <w:t>就是</w:t>
+      </w:r>
+      <w:proofErr w:type="spellStart"/>
+      <w:r>
+        <w:rPr>
+          <w:rFonts w:asciiTheme="minorEastAsia" w:hAnsiTheme="minorEastAsia" w:hint="eastAsia"/>
+          <w:sz w:val="24"/>
+          <w:szCs w:val="24"/>
+        </w:rPr>
+        <w:t>hashmap</w:t>
+      </w:r>
+      <w:proofErr w:type="spellEnd"/>
+      <w:proofErr w:type="gramStart"/>
+      <w:r>
+        <w:rPr>
+          <w:rFonts w:asciiTheme="minorEastAsia" w:hAnsiTheme="minorEastAsia" w:hint="eastAsia"/>
+          <w:sz w:val="24"/>
+          <w:szCs w:val="24"/>
+        </w:rPr>
+        <w:t>在存值的</w:t>
+      </w:r>
+      <w:proofErr w:type="gramEnd"/>
+      <w:r>
+        <w:rPr>
+          <w:rFonts w:asciiTheme="minorEastAsia" w:hAnsiTheme="minorEastAsia" w:hint="eastAsia"/>
+          <w:sz w:val="24"/>
+          <w:szCs w:val="24"/>
+        </w:rPr>
+        <w:t>时候（默认大小为16，负载因子0.75，阈值12），可能达到最后存满16个值的时候，再存入</w:t>
+      </w:r>
+      <w:proofErr w:type="gramStart"/>
+      <w:r>
+        <w:rPr>
+          <w:rFonts w:asciiTheme="minorEastAsia" w:hAnsiTheme="minorEastAsia" w:hint="eastAsia"/>
+          <w:sz w:val="24"/>
+          <w:szCs w:val="24"/>
+        </w:rPr>
+        <w:t>第17个值才会</w:t>
+      </w:r>
+      <w:proofErr w:type="gramEnd"/>
+      <w:r>
+        <w:rPr>
+          <w:rFonts w:asciiTheme="minorEastAsia" w:hAnsiTheme="minorEastAsia" w:hint="eastAsia"/>
+          <w:sz w:val="24"/>
+          <w:szCs w:val="24"/>
+        </w:rPr>
+        <w:t>发生扩容现象，因为前16个值，每个值在底层数组中分别占据一个位置，并没有发生hash碰撞。</w:t>
+      </w:r>
+    </w:p>
+    <w:p>
+      <w:pPr>
+        <w:spacing w:line="360" w:lineRule="auto"/>
+        <w:ind w:firstLine="420"/>
+        <w:rPr>
+          <w:rFonts w:asciiTheme="minorEastAsia" w:hAnsiTheme="minorEastAsia" w:hint="eastAsia"/>
+          <w:sz w:val="24"/>
+          <w:szCs w:val="24"/>
+        </w:rPr>
+      </w:pPr>
+      <w:r>
+        <w:rPr>
+          <w:rFonts w:asciiTheme="minorEastAsia" w:hAnsiTheme="minorEastAsia" w:hint="eastAsia"/>
+          <w:sz w:val="24"/>
+          <w:szCs w:val="24"/>
+        </w:rPr>
+        <w:t>当然也有可能存储更多值（超多16个值，最多可以存26个值）都还没有扩容。原理：前11个</w:t>
+      </w:r>
+      <w:proofErr w:type="gramStart"/>
+      <w:r>
+        <w:rPr>
+          <w:rFonts w:asciiTheme="minorEastAsia" w:hAnsiTheme="minorEastAsia" w:hint="eastAsia"/>
+          <w:sz w:val="24"/>
+          <w:szCs w:val="24"/>
+        </w:rPr>
+        <w:t>值全部</w:t>
+      </w:r>
+      <w:proofErr w:type="gramEnd"/>
+      <w:r>
+        <w:rPr>
+          <w:rFonts w:asciiTheme="minorEastAsia" w:hAnsiTheme="minorEastAsia" w:hint="eastAsia"/>
+          <w:sz w:val="24"/>
+          <w:szCs w:val="24"/>
+        </w:rPr>
+        <w:t>hash碰撞，存到数组的同一个位置（这时元素个数小于阈值12，不会扩容），后面所有存入的15个</w:t>
+      </w:r>
+      <w:proofErr w:type="gramStart"/>
+      <w:r>
+        <w:rPr>
+          <w:rFonts w:asciiTheme="minorEastAsia" w:hAnsiTheme="minorEastAsia" w:hint="eastAsia"/>
+          <w:sz w:val="24"/>
+          <w:szCs w:val="24"/>
+        </w:rPr>
+        <w:t>值全部</w:t>
+      </w:r>
+      <w:proofErr w:type="gramEnd"/>
+      <w:r>
+        <w:rPr>
+          <w:rFonts w:asciiTheme="minorEastAsia" w:hAnsiTheme="minorEastAsia" w:hint="eastAsia"/>
+          <w:sz w:val="24"/>
+          <w:szCs w:val="24"/>
+        </w:rPr>
+        <w:t>分散到数组剩下的15个位</w:t>
+      </w:r>
+      <w:r>
+        <w:rPr>
+          <w:rFonts w:asciiTheme="minorEastAsia" w:hAnsiTheme="minorEastAsia" w:hint="eastAsia"/>
+          <w:sz w:val="24"/>
+          <w:szCs w:val="24"/>
+        </w:rPr>
+        <w:lastRenderedPageBreak/>
+        <w:t>置（这时元素个数大于等于阈值，但是每次存入的元素并没有发生hash碰撞，所以不会扩容），前面11+15=26，所以在存入第27个值的时候才同时满足上面两个条件，这时候才会发生扩容现象。</w:t>
+      </w:r>
+    </w:p>
+    <w:p>
+      <w:pPr>
+        <w:spacing w:line="360" w:lineRule="auto"/>
+        <w:rPr>
+          <w:rFonts w:asciiTheme="minorEastAsia" w:hAnsiTheme="minorEastAsia"/>
           <w:sz w:val="24"/>
           <w:szCs w:val="24"/>
         </w:rPr>
@@ -1663,89 +3051,44 @@
           <w:szCs w:val="24"/>
         </w:rPr>
         <w:tab/>
-      </w:r>
-      <w:r>
-        <w:rPr>
-          <w:rFonts w:asciiTheme="minorEastAsia" w:hAnsiTheme="minorEastAsia" w:hint="eastAsia"/>
-          <w:sz w:val="24"/>
-          <w:szCs w:val="24"/>
-        </w:rPr>
-        <w:t>last的特性</w:t>
-      </w:r>
-      <w:r>
-        <w:rPr>
-          <w:rFonts w:asciiTheme="minorEastAsia" w:hAnsiTheme="minorEastAsia" w:hint="eastAsia"/>
-          <w:sz w:val="24"/>
-          <w:szCs w:val="24"/>
-        </w:rPr>
-        <w:t>(first == null &amp;</w:t>
-      </w:r>
-      <w:r>
-        <w:rPr>
-          <w:rFonts w:asciiTheme="minorEastAsia" w:hAnsiTheme="minorEastAsia" w:hint="eastAsia"/>
-          <w:sz w:val="24"/>
-          <w:szCs w:val="24"/>
-        </w:rPr>
-        <w:t>&amp; last == null) ||</w:t>
-      </w:r>
-      <w:r>
-        <w:rPr>
-          <w:rFonts w:asciiTheme="minorEastAsia" w:hAnsiTheme="minorEastAsia" w:hint="eastAsia"/>
-          <w:sz w:val="24"/>
-          <w:szCs w:val="24"/>
-        </w:rPr>
-        <w:t>(</w:t>
-      </w:r>
-      <w:proofErr w:type="spellStart"/>
-      <w:r>
-        <w:rPr>
-          <w:rFonts w:asciiTheme="minorEastAsia" w:hAnsiTheme="minorEastAsia" w:hint="eastAsia"/>
-          <w:sz w:val="24"/>
-          <w:szCs w:val="24"/>
-        </w:rPr>
-        <w:t>last.next</w:t>
-      </w:r>
-      <w:proofErr w:type="spellEnd"/>
-      <w:r>
-        <w:rPr>
-          <w:rFonts w:asciiTheme="minorEastAsia" w:hAnsiTheme="minorEastAsia" w:hint="eastAsia"/>
-          <w:sz w:val="24"/>
-          <w:szCs w:val="24"/>
-        </w:rPr>
-        <w:t xml:space="preserve"> == null &amp;&amp; </w:t>
-      </w:r>
-      <w:proofErr w:type="spellStart"/>
-      <w:r>
-        <w:rPr>
-          <w:rFonts w:asciiTheme="minorEastAsia" w:hAnsiTheme="minorEastAsia" w:hint="eastAsia"/>
-          <w:sz w:val="24"/>
-          <w:szCs w:val="24"/>
-        </w:rPr>
-        <w:t>last.item</w:t>
-      </w:r>
-      <w:proofErr w:type="spellEnd"/>
-      <w:r>
-        <w:rPr>
-          <w:rFonts w:asciiTheme="minorEastAsia" w:hAnsiTheme="minorEastAsia" w:hint="eastAsia"/>
-          <w:sz w:val="24"/>
-          <w:szCs w:val="24"/>
-        </w:rPr>
-        <w:t xml:space="preserve"> != null)</w:t>
-      </w:r>
-      <w:r>
-        <w:rPr>
-          <w:rFonts w:asciiTheme="minorEastAsia" w:hAnsiTheme="minorEastAsia" w:hint="eastAsia"/>
-          <w:sz w:val="24"/>
-          <w:szCs w:val="24"/>
-        </w:rPr>
-        <w:t>。</w:t>
-      </w:r>
-    </w:p>
-    <w:p>
-      <w:pPr>
-        <w:spacing w:line="360" w:lineRule="auto"/>
-        <w:rPr>
-          <w:rFonts w:asciiTheme="minorEastAsia" w:hAnsiTheme="minorEastAsia"/>
+        <w:t>7.添加新的entry节点，不管是添加新节点还是扩容时元素重新分配，采用的都是单链表的头插法，即新元素在最前面。</w:t>
+      </w:r>
+    </w:p>
+    <w:p>
+      <w:pPr>
+        <w:spacing w:line="360" w:lineRule="auto"/>
+        <w:rPr>
+          <w:rFonts w:asciiTheme="minorEastAsia" w:hAnsiTheme="minorEastAsia"/>
+          <w:sz w:val="24"/>
+          <w:szCs w:val="24"/>
+        </w:rPr>
+      </w:pPr>
+    </w:p>
+    <w:p>
+      <w:pPr>
+        <w:spacing w:line="360" w:lineRule="auto"/>
+        <w:rPr>
+          <w:rFonts w:asciiTheme="minorEastAsia" w:hAnsiTheme="minorEastAsia"/>
+          <w:b/>
+          <w:sz w:val="24"/>
+          <w:szCs w:val="24"/>
+        </w:rPr>
+      </w:pPr>
+      <w:r>
+        <w:rPr>
+          <w:rFonts w:asciiTheme="minorEastAsia" w:hAnsiTheme="minorEastAsia" w:hint="eastAsia"/>
+          <w:b/>
+          <w:sz w:val="24"/>
+          <w:szCs w:val="24"/>
+        </w:rPr>
+        <w:t>5.常见问题</w:t>
+      </w:r>
+    </w:p>
+    <w:p>
+      <w:pPr>
+        <w:spacing w:line="360" w:lineRule="auto"/>
+        <w:rPr>
+          <w:rFonts w:asciiTheme="minorEastAsia" w:hAnsiTheme="minorEastAsia" w:hint="eastAsia"/>
           <w:sz w:val="24"/>
           <w:szCs w:val="24"/>
         </w:rPr>
@@ -1757,45 +3100,377 @@
           <w:szCs w:val="24"/>
         </w:rPr>
         <w:tab/>
-      </w:r>
-      <w:r>
-        <w:rPr>
-          <w:rFonts w:asciiTheme="minorEastAsia" w:hAnsiTheme="minorEastAsia" w:hint="eastAsia"/>
-          <w:sz w:val="24"/>
-          <w:szCs w:val="24"/>
-        </w:rPr>
-        <w:t>当集合初始化时,fist和last均为null;</w:t>
-      </w:r>
-      <w:r>
-        <w:rPr>
-          <w:rFonts w:asciiTheme="minorEastAsia" w:hAnsiTheme="minorEastAsia" w:hint="eastAsia"/>
-          <w:sz w:val="24"/>
-          <w:szCs w:val="24"/>
-        </w:rPr>
-        <w:t>当集合中只有一个元素时，first和last是同一对象。</w:t>
-      </w:r>
-      <w:r>
-        <w:rPr>
-          <w:rFonts w:asciiTheme="minorEastAsia" w:hAnsiTheme="minorEastAsia" w:hint="eastAsia"/>
-          <w:sz w:val="24"/>
-          <w:szCs w:val="24"/>
-        </w:rPr>
-        <w:t>f</w:t>
-      </w:r>
-      <w:r>
-        <w:rPr>
-          <w:rFonts w:asciiTheme="minorEastAsia" w:hAnsiTheme="minorEastAsia" w:hint="eastAsia"/>
-          <w:sz w:val="24"/>
-          <w:szCs w:val="24"/>
-        </w:rPr>
-        <w:t>irst和last节点会携带集合元素的。</w:t>
-      </w:r>
-    </w:p>
-    <w:p>
-      <w:pPr>
-        <w:spacing w:line="360" w:lineRule="auto"/>
-        <w:rPr>
-          <w:rFonts w:asciiTheme="minorEastAsia" w:hAnsiTheme="minorEastAsia" w:hint="eastAsia"/>
+        <w:t>扩容过程中，多线程模式在transfer方法中可能会有死循环问题出现。</w:t>
+      </w:r>
+      <w:r>
+        <w:rPr>
+          <w:rFonts w:asciiTheme="minorEastAsia" w:hAnsiTheme="minorEastAsia" w:hint="eastAsia"/>
+          <w:sz w:val="24"/>
+          <w:szCs w:val="24"/>
+        </w:rPr>
+        <w:t>出现aba即a指向</w:t>
+      </w:r>
+      <w:proofErr w:type="spellStart"/>
+      <w:r>
+        <w:rPr>
+          <w:rFonts w:asciiTheme="minorEastAsia" w:hAnsiTheme="minorEastAsia" w:hint="eastAsia"/>
+          <w:sz w:val="24"/>
+          <w:szCs w:val="24"/>
+        </w:rPr>
+        <w:t>b,b</w:t>
+      </w:r>
+      <w:proofErr w:type="spellEnd"/>
+      <w:r>
+        <w:rPr>
+          <w:rFonts w:asciiTheme="minorEastAsia" w:hAnsiTheme="minorEastAsia" w:hint="eastAsia"/>
+          <w:sz w:val="24"/>
+          <w:szCs w:val="24"/>
+        </w:rPr>
+        <w:t>指向a</w:t>
+      </w:r>
+      <w:r>
+        <w:rPr>
+          <w:rFonts w:asciiTheme="minorEastAsia" w:hAnsiTheme="minorEastAsia" w:hint="eastAsia"/>
+          <w:sz w:val="24"/>
+          <w:szCs w:val="24"/>
+        </w:rPr>
+        <w:t>，查询的时候就会进入死循环。</w:t>
+      </w:r>
+    </w:p>
+    <w:p>
+      <w:pPr>
+        <w:spacing w:line="360" w:lineRule="auto"/>
+        <w:rPr>
+          <w:rFonts w:asciiTheme="minorEastAsia" w:hAnsiTheme="minorEastAsia"/>
+          <w:sz w:val="24"/>
+          <w:szCs w:val="24"/>
+        </w:rPr>
+      </w:pPr>
+    </w:p>
+    <w:p>
+      <w:pPr>
+        <w:spacing w:line="360" w:lineRule="auto"/>
+        <w:rPr>
+          <w:rFonts w:asciiTheme="minorEastAsia" w:hAnsiTheme="minorEastAsia"/>
+          <w:sz w:val="24"/>
+          <w:szCs w:val="24"/>
+        </w:rPr>
+      </w:pPr>
+      <w:r>
+        <w:rPr>
+          <w:rFonts w:asciiTheme="minorEastAsia" w:hAnsiTheme="minorEastAsia" w:hint="eastAsia"/>
+          <w:sz w:val="24"/>
+          <w:szCs w:val="24"/>
+        </w:rPr>
+        <w:t>JDK1.8</w:t>
+      </w:r>
+    </w:p>
+    <w:p>
+      <w:pPr>
+        <w:spacing w:line="360" w:lineRule="auto"/>
+        <w:rPr>
+          <w:rFonts w:asciiTheme="minorEastAsia" w:hAnsiTheme="minorEastAsia"/>
+          <w:b/>
+          <w:sz w:val="24"/>
+          <w:szCs w:val="24"/>
+        </w:rPr>
+      </w:pPr>
+      <w:r>
+        <w:rPr>
+          <w:rFonts w:asciiTheme="minorEastAsia" w:hAnsiTheme="minorEastAsia" w:hint="eastAsia"/>
+          <w:b/>
+          <w:sz w:val="24"/>
+          <w:szCs w:val="24"/>
+        </w:rPr>
+        <w:t>1.</w:t>
+      </w:r>
+      <w:r>
+        <w:rPr>
+          <w:rFonts w:asciiTheme="minorEastAsia" w:hAnsiTheme="minorEastAsia" w:hint="eastAsia"/>
+          <w:b/>
+          <w:sz w:val="24"/>
+          <w:szCs w:val="24"/>
+        </w:rPr>
+        <w:t>接口实现</w:t>
+      </w:r>
+    </w:p>
+    <w:p>
+      <w:pPr>
+        <w:spacing w:line="360" w:lineRule="auto"/>
+        <w:rPr>
+          <w:rFonts w:asciiTheme="minorEastAsia" w:hAnsiTheme="minorEastAsia" w:hint="eastAsia"/>
+          <w:sz w:val="24"/>
+          <w:szCs w:val="24"/>
+        </w:rPr>
+      </w:pPr>
+      <w:r>
+        <w:rPr>
+          <w:rFonts w:asciiTheme="minorEastAsia" w:hAnsiTheme="minorEastAsia" w:hint="eastAsia"/>
+          <w:sz w:val="24"/>
+          <w:szCs w:val="24"/>
+        </w:rPr>
+        <w:tab/>
+        <w:t>Map、</w:t>
+      </w:r>
+      <w:proofErr w:type="spellStart"/>
+      <w:r>
+        <w:rPr>
+          <w:rFonts w:asciiTheme="minorEastAsia" w:hAnsiTheme="minorEastAsia" w:hint="eastAsia"/>
+          <w:sz w:val="24"/>
+          <w:szCs w:val="24"/>
+        </w:rPr>
+        <w:t>Cloneable</w:t>
+      </w:r>
+      <w:proofErr w:type="spellEnd"/>
+      <w:r>
+        <w:rPr>
+          <w:rFonts w:asciiTheme="minorEastAsia" w:hAnsiTheme="minorEastAsia" w:hint="eastAsia"/>
+          <w:sz w:val="24"/>
+          <w:szCs w:val="24"/>
+        </w:rPr>
+        <w:t>、Serializable</w:t>
+      </w:r>
+    </w:p>
+    <w:p>
+      <w:pPr>
+        <w:spacing w:line="360" w:lineRule="auto"/>
+        <w:rPr>
+          <w:rFonts w:asciiTheme="minorEastAsia" w:hAnsiTheme="minorEastAsia"/>
+          <w:sz w:val="24"/>
+          <w:szCs w:val="24"/>
+        </w:rPr>
+      </w:pPr>
+    </w:p>
+    <w:p>
+      <w:pPr>
+        <w:spacing w:line="360" w:lineRule="auto"/>
+        <w:rPr>
+          <w:rFonts w:asciiTheme="minorEastAsia" w:hAnsiTheme="minorEastAsia" w:hint="eastAsia"/>
+          <w:b/>
+          <w:sz w:val="24"/>
+          <w:szCs w:val="24"/>
+        </w:rPr>
+      </w:pPr>
+      <w:r>
+        <w:rPr>
+          <w:rFonts w:asciiTheme="minorEastAsia" w:hAnsiTheme="minorEastAsia" w:hint="eastAsia"/>
+          <w:b/>
+          <w:sz w:val="24"/>
+          <w:szCs w:val="24"/>
+        </w:rPr>
+        <w:t>2.成员变量</w:t>
+      </w:r>
+    </w:p>
+    <w:p>
+      <w:pPr>
+        <w:pStyle w:val="HTML"/>
+        <w:spacing w:line="360" w:lineRule="auto"/>
+        <w:rPr>
+          <w:rFonts w:asciiTheme="minorEastAsia" w:hAnsiTheme="minorEastAsia"/>
+        </w:rPr>
+      </w:pPr>
+      <w:r>
+        <w:rPr>
+          <w:rFonts w:asciiTheme="minorEastAsia" w:hAnsiTheme="minorEastAsia" w:hint="eastAsia"/>
+          <w:b/>
+        </w:rPr>
+        <w:tab/>
+      </w:r>
+      <w:r>
+        <w:rPr>
+          <w:rFonts w:asciiTheme="minorEastAsia" w:hAnsiTheme="minorEastAsia" w:hint="eastAsia"/>
+        </w:rPr>
+        <w:t>默认初始化值16、最大容量2的30次方。容量必须为2的次方。加载因子</w:t>
+      </w:r>
+      <w:proofErr w:type="spellStart"/>
+      <w:r>
+        <w:rPr>
+          <w:rFonts w:asciiTheme="minorEastAsia" w:hAnsiTheme="minorEastAsia" w:hint="eastAsia"/>
+        </w:rPr>
+        <w:t>loadFactor</w:t>
+      </w:r>
+      <w:proofErr w:type="spellEnd"/>
+      <w:r>
+        <w:rPr>
+          <w:rFonts w:asciiTheme="minorEastAsia" w:hAnsiTheme="minorEastAsia" w:hint="eastAsia"/>
+        </w:rPr>
+        <w:t>默认为0.75，集合容量size,底层是一个单链表</w:t>
+      </w:r>
+      <w:r>
+        <w:rPr>
+          <w:rFonts w:asciiTheme="minorEastAsia" w:hAnsiTheme="minorEastAsia" w:hint="eastAsia"/>
+        </w:rPr>
+        <w:t>+</w:t>
+      </w:r>
+      <w:r>
+        <w:rPr>
+          <w:rFonts w:asciiTheme="minorEastAsia" w:hAnsiTheme="minorEastAsia" w:hint="eastAsia"/>
+        </w:rPr>
+        <w:t>数组</w:t>
+      </w:r>
+      <w:r>
+        <w:rPr>
+          <w:rFonts w:asciiTheme="minorEastAsia" w:hAnsiTheme="minorEastAsia" w:hint="eastAsia"/>
+        </w:rPr>
+        <w:t>+红黑树</w:t>
+      </w:r>
+      <w:r>
+        <w:rPr>
+          <w:rFonts w:asciiTheme="minorEastAsia" w:hAnsiTheme="minorEastAsia" w:hint="eastAsia"/>
+        </w:rPr>
+        <w:t>Node</w:t>
+      </w:r>
+      <w:r>
+        <w:rPr>
+          <w:rFonts w:asciiTheme="minorEastAsia" w:hAnsiTheme="minorEastAsia" w:hint="eastAsia"/>
+        </w:rPr>
+        <w:t>&lt;K,V&gt;[] table</w:t>
+      </w:r>
+      <w:r>
+        <w:rPr>
+          <w:rFonts w:asciiTheme="minorEastAsia" w:hAnsiTheme="minorEastAsia" w:hint="eastAsia"/>
+        </w:rPr>
+        <w:t>。扩容阈值threshold。</w:t>
+      </w:r>
+      <w:r>
+        <w:rPr>
+          <w:rFonts w:asciiTheme="minorEastAsia" w:hAnsiTheme="minorEastAsia"/>
+        </w:rPr>
+        <w:t>E</w:t>
+      </w:r>
+      <w:r>
+        <w:rPr>
+          <w:rFonts w:asciiTheme="minorEastAsia" w:hAnsiTheme="minorEastAsia" w:hint="eastAsia"/>
+        </w:rPr>
+        <w:t>ntry对象中的属性有key、value、hash、next。</w:t>
+      </w:r>
+      <w:proofErr w:type="gramStart"/>
+      <w:r>
+        <w:rPr>
+          <w:rFonts w:asciiTheme="minorEastAsia" w:hAnsiTheme="minorEastAsia" w:hint="eastAsia"/>
+        </w:rPr>
+        <w:t>树化阈值</w:t>
+      </w:r>
+      <w:proofErr w:type="gramEnd"/>
+      <w:r>
+        <w:rPr>
+          <w:rFonts w:asciiTheme="minorEastAsia" w:hAnsiTheme="minorEastAsia" w:hint="eastAsia"/>
+        </w:rPr>
+        <w:t>（</w:t>
+      </w:r>
+      <w:proofErr w:type="gramStart"/>
+      <w:r>
+        <w:rPr>
+          <w:rFonts w:asciiTheme="minorEastAsia" w:hAnsiTheme="minorEastAsia" w:hint="eastAsia"/>
+        </w:rPr>
+        <w:t>链表转</w:t>
+      </w:r>
+      <w:proofErr w:type="gramEnd"/>
+      <w:r>
+        <w:rPr>
+          <w:rFonts w:asciiTheme="minorEastAsia" w:hAnsiTheme="minorEastAsia" w:hint="eastAsia"/>
+        </w:rPr>
+        <w:t>红黑树）</w:t>
+      </w:r>
+      <w:r>
+        <w:rPr>
+          <w:rFonts w:asciiTheme="minorEastAsia" w:hAnsiTheme="minorEastAsia" w:hint="eastAsia"/>
+        </w:rPr>
+        <w:t>TREEIFY_THRESHOLD、</w:t>
+      </w:r>
+      <w:proofErr w:type="gramStart"/>
+      <w:r>
+        <w:rPr>
+          <w:rFonts w:asciiTheme="minorEastAsia" w:hAnsiTheme="minorEastAsia" w:hint="eastAsia"/>
+        </w:rPr>
+        <w:t>非树化</w:t>
+      </w:r>
+      <w:proofErr w:type="gramEnd"/>
+      <w:r>
+        <w:rPr>
+          <w:rFonts w:asciiTheme="minorEastAsia" w:hAnsiTheme="minorEastAsia" w:hint="eastAsia"/>
+        </w:rPr>
+        <w:t>阈值</w:t>
+      </w:r>
+      <w:r>
+        <w:rPr>
+          <w:rFonts w:asciiTheme="minorEastAsia" w:hAnsiTheme="minorEastAsia" w:hint="eastAsia"/>
+        </w:rPr>
+        <w:t>（红黑</w:t>
+      </w:r>
+      <w:proofErr w:type="gramStart"/>
+      <w:r>
+        <w:rPr>
+          <w:rFonts w:asciiTheme="minorEastAsia" w:hAnsiTheme="minorEastAsia" w:hint="eastAsia"/>
+        </w:rPr>
+        <w:t>树转链表</w:t>
+      </w:r>
+      <w:proofErr w:type="gramEnd"/>
+      <w:r>
+        <w:rPr>
+          <w:rFonts w:asciiTheme="minorEastAsia" w:hAnsiTheme="minorEastAsia" w:hint="eastAsia"/>
+        </w:rPr>
+        <w:t>）</w:t>
+      </w:r>
+      <w:r>
+        <w:rPr>
+          <w:rFonts w:asciiTheme="minorEastAsia" w:hAnsiTheme="minorEastAsia" w:hint="eastAsia"/>
+        </w:rPr>
+        <w:t>UNTREEIFY_THRESHOLD、</w:t>
+      </w:r>
+      <w:proofErr w:type="gramStart"/>
+      <w:r>
+        <w:rPr>
+          <w:rFonts w:asciiTheme="minorEastAsia" w:hAnsiTheme="minorEastAsia" w:hint="eastAsia"/>
+        </w:rPr>
+        <w:t>最小树化</w:t>
+      </w:r>
+      <w:proofErr w:type="gramEnd"/>
+      <w:r>
+        <w:rPr>
+          <w:rFonts w:asciiTheme="minorEastAsia" w:hAnsiTheme="minorEastAsia" w:hint="eastAsia"/>
+        </w:rPr>
+        <w:t>容量</w:t>
+      </w:r>
+      <w:r>
+        <w:rPr>
+          <w:rFonts w:asciiTheme="minorEastAsia" w:hAnsiTheme="minorEastAsia" w:hint="eastAsia"/>
+        </w:rPr>
+        <w:t>（</w:t>
+      </w:r>
+      <w:proofErr w:type="gramStart"/>
+      <w:r>
+        <w:rPr>
+          <w:rFonts w:asciiTheme="minorEastAsia" w:hAnsiTheme="minorEastAsia"/>
+        </w:rPr>
+        <w:t>桶可能</w:t>
+      </w:r>
+      <w:proofErr w:type="gramEnd"/>
+      <w:r>
+        <w:rPr>
+          <w:rFonts w:asciiTheme="minorEastAsia" w:hAnsiTheme="minorEastAsia"/>
+        </w:rPr>
+        <w:t>被转化为树形结构的最小容量的临界值</w:t>
+      </w:r>
+      <w:r>
+        <w:rPr>
+          <w:rFonts w:asciiTheme="minorEastAsia" w:hAnsiTheme="minorEastAsia" w:hint="eastAsia"/>
+        </w:rPr>
+        <w:t>）</w:t>
+      </w:r>
+      <w:r>
+        <w:rPr>
+          <w:rFonts w:asciiTheme="minorEastAsia" w:hAnsiTheme="minorEastAsia" w:hint="eastAsia"/>
+        </w:rPr>
+        <w:t>MIN_TREEIFY_CAPACITY。</w:t>
+      </w:r>
+    </w:p>
+    <w:p>
+      <w:pPr>
+        <w:spacing w:line="360" w:lineRule="auto"/>
+        <w:rPr>
+          <w:rFonts w:asciiTheme="minorEastAsia" w:hAnsiTheme="minorEastAsia"/>
+          <w:b/>
           <w:sz w:val="24"/>
           <w:szCs w:val="24"/>
         </w:rPr>
@@ -1824,491 +3499,354 @@
     <w:p>
       <w:pPr>
         <w:spacing w:line="360" w:lineRule="auto"/>
-        <w:rPr>
-          <w:rFonts w:asciiTheme="minorEastAsia" w:hAnsiTheme="minorEastAsia" w:hint="eastAsia"/>
-          <w:sz w:val="24"/>
-          <w:szCs w:val="24"/>
-        </w:rPr>
-      </w:pPr>
-      <w:r>
-        <w:rPr>
-          <w:rFonts w:asciiTheme="minorEastAsia" w:hAnsiTheme="minorEastAsia" w:hint="eastAsia"/>
-          <w:sz w:val="24"/>
-          <w:szCs w:val="24"/>
+        <w:ind w:firstLine="420"/>
+        <w:rPr>
+          <w:rFonts w:asciiTheme="minorEastAsia" w:hAnsiTheme="minorEastAsia" w:hint="eastAsia"/>
+          <w:sz w:val="24"/>
+          <w:szCs w:val="24"/>
+        </w:rPr>
+      </w:pPr>
+      <w:r>
+        <w:rPr>
+          <w:rFonts w:asciiTheme="minorEastAsia" w:hAnsiTheme="minorEastAsia" w:hint="eastAsia"/>
+          <w:sz w:val="24"/>
+          <w:szCs w:val="24"/>
+        </w:rPr>
+        <w:t>构造方法中可以传递容量大小capacity，加载因子</w:t>
+      </w:r>
+      <w:proofErr w:type="spellStart"/>
+      <w:r>
+        <w:rPr>
+          <w:rFonts w:asciiTheme="minorEastAsia" w:hAnsiTheme="minorEastAsia" w:hint="eastAsia"/>
+          <w:sz w:val="24"/>
+          <w:szCs w:val="24"/>
+        </w:rPr>
+        <w:t>loadFacotor</w:t>
+      </w:r>
+      <w:proofErr w:type="spellEnd"/>
+      <w:r>
+        <w:rPr>
+          <w:rFonts w:asciiTheme="minorEastAsia" w:hAnsiTheme="minorEastAsia" w:hint="eastAsia"/>
+          <w:sz w:val="24"/>
+          <w:szCs w:val="24"/>
+        </w:rPr>
+        <w:t>，Map实现类。</w:t>
+      </w:r>
+    </w:p>
+    <w:p>
+      <w:pPr>
+        <w:spacing w:line="360" w:lineRule="auto"/>
+        <w:ind w:firstLine="420"/>
+        <w:rPr>
+          <w:rFonts w:asciiTheme="minorEastAsia" w:hAnsiTheme="minorEastAsia"/>
+          <w:b/>
+          <w:sz w:val="24"/>
+          <w:szCs w:val="24"/>
+        </w:rPr>
+      </w:pPr>
+    </w:p>
+    <w:p>
+      <w:pPr>
+        <w:spacing w:line="360" w:lineRule="auto"/>
+        <w:rPr>
+          <w:rFonts w:asciiTheme="minorEastAsia" w:hAnsiTheme="minorEastAsia" w:hint="eastAsia"/>
+          <w:b/>
+          <w:sz w:val="24"/>
+          <w:szCs w:val="24"/>
+        </w:rPr>
+      </w:pPr>
+      <w:r>
+        <w:rPr>
+          <w:rFonts w:asciiTheme="minorEastAsia" w:hAnsiTheme="minorEastAsia" w:hint="eastAsia"/>
+          <w:b/>
+          <w:sz w:val="24"/>
+          <w:szCs w:val="24"/>
+        </w:rPr>
+        <w:t>4.</w:t>
+      </w:r>
+      <w:r>
+        <w:rPr>
+          <w:rFonts w:asciiTheme="minorEastAsia" w:hAnsiTheme="minorEastAsia" w:hint="eastAsia"/>
+          <w:b/>
+          <w:sz w:val="24"/>
+          <w:szCs w:val="24"/>
+        </w:rPr>
+        <w:t>元素添加及</w:t>
+      </w:r>
+      <w:r>
+        <w:rPr>
+          <w:rFonts w:asciiTheme="minorEastAsia" w:hAnsiTheme="minorEastAsia" w:hint="eastAsia"/>
+          <w:b/>
+          <w:sz w:val="24"/>
+          <w:szCs w:val="24"/>
+        </w:rPr>
+        <w:t>扩容</w:t>
+      </w:r>
+    </w:p>
+    <w:p>
+      <w:pPr>
+        <w:spacing w:line="360" w:lineRule="auto"/>
+        <w:rPr>
+          <w:rFonts w:asciiTheme="minorEastAsia" w:hAnsiTheme="minorEastAsia"/>
+          <w:b/>
+          <w:sz w:val="24"/>
+          <w:szCs w:val="24"/>
+        </w:rPr>
+      </w:pPr>
+    </w:p>
+    <w:p>
+      <w:pPr>
+        <w:spacing w:line="360" w:lineRule="auto"/>
+        <w:rPr>
+          <w:rFonts w:asciiTheme="minorEastAsia" w:hAnsiTheme="minorEastAsia"/>
+          <w:b/>
+          <w:sz w:val="24"/>
+          <w:szCs w:val="24"/>
+        </w:rPr>
+      </w:pPr>
+      <w:r>
+        <w:rPr>
+          <w:rFonts w:asciiTheme="minorEastAsia" w:hAnsiTheme="minorEastAsia" w:hint="eastAsia"/>
+          <w:b/>
+          <w:sz w:val="24"/>
+          <w:szCs w:val="24"/>
+        </w:rPr>
+        <w:t>5.常见问题</w:t>
+      </w:r>
+    </w:p>
+    <w:p>
+      <w:pPr>
+        <w:spacing w:line="360" w:lineRule="auto"/>
+        <w:rPr>
+          <w:rFonts w:asciiTheme="minorEastAsia" w:hAnsiTheme="minorEastAsia"/>
+          <w:sz w:val="24"/>
+          <w:szCs w:val="24"/>
+        </w:rPr>
+      </w:pPr>
+    </w:p>
+    <w:p>
+      <w:pPr>
+        <w:pStyle w:val="4"/>
+      </w:pPr>
+      <w:r>
+        <w:rPr>
+          <w:rFonts w:hint="eastAsia"/>
+        </w:rPr>
+        <w:t>六</w:t>
+      </w:r>
+      <w:r>
+        <w:rPr>
+          <w:rFonts w:hint="eastAsia"/>
+        </w:rPr>
+        <w:t>、</w:t>
+      </w:r>
+      <w:proofErr w:type="spellStart"/>
+      <w:r>
+        <w:rPr>
+          <w:rFonts w:hint="eastAsia"/>
+        </w:rPr>
+        <w:t>TreeMap</w:t>
+      </w:r>
+      <w:proofErr w:type="spellEnd"/>
+      <w:r>
+        <w:rPr>
+          <w:rFonts w:hint="eastAsia"/>
+        </w:rPr>
+        <w:t>源码解析</w:t>
+      </w:r>
+    </w:p>
+    <w:p>
+      <w:pPr>
+        <w:pStyle w:val="4"/>
+      </w:pPr>
+      <w:r>
+        <w:rPr>
+          <w:rFonts w:hint="eastAsia"/>
+        </w:rPr>
+        <w:t>七、</w:t>
+      </w:r>
+      <w:proofErr w:type="spellStart"/>
+      <w:r>
+        <w:rPr>
+          <w:rFonts w:hint="eastAsia"/>
+        </w:rPr>
+        <w:t>ConcurrentHashMap</w:t>
+      </w:r>
+      <w:proofErr w:type="spellEnd"/>
+      <w:r>
+        <w:rPr>
+          <w:rFonts w:hint="eastAsia"/>
+        </w:rPr>
+        <w:t xml:space="preserve"> </w:t>
+      </w:r>
+      <w:r>
+        <w:rPr>
+          <w:rFonts w:hint="eastAsia"/>
+        </w:rPr>
+        <w:t>源码解析</w:t>
+      </w:r>
+    </w:p>
+    <w:p>
+      <w:pPr>
+        <w:pStyle w:val="4"/>
+        <w:rPr>
+          <w:rFonts w:hint="eastAsia"/>
+        </w:rPr>
+      </w:pPr>
+      <w:r>
+        <w:rPr>
+          <w:rFonts w:hint="eastAsia"/>
+        </w:rPr>
+        <w:t>八、红黑树</w:t>
+      </w:r>
+    </w:p>
+    <w:p>
+      <w:pPr>
+        <w:rPr>
+          <w:rFonts w:asciiTheme="minorEastAsia" w:hAnsiTheme="minorEastAsia" w:hint="eastAsia"/>
+          <w:sz w:val="24"/>
+          <w:szCs w:val="24"/>
+        </w:rPr>
+      </w:pPr>
+      <w:r>
+        <w:rPr>
+          <w:rFonts w:hint="eastAsia"/>
         </w:rPr>
         <w:tab/>
       </w:r>
-      <w:r>
-        <w:rPr>
-          <w:rFonts w:asciiTheme="minorEastAsia" w:hAnsiTheme="minorEastAsia" w:hint="eastAsia"/>
-          <w:sz w:val="24"/>
-          <w:szCs w:val="24"/>
-        </w:rPr>
-        <w:t>支持传递集合Collection的构造方式</w:t>
-      </w:r>
-      <w:r>
-        <w:rPr>
-          <w:rFonts w:asciiTheme="minorEastAsia" w:hAnsiTheme="minorEastAsia" w:hint="eastAsia"/>
-          <w:sz w:val="24"/>
-          <w:szCs w:val="24"/>
-        </w:rPr>
-        <w:t xml:space="preserve"> </w:t>
-      </w:r>
-    </w:p>
-    <w:p>
-      <w:pPr>
-        <w:spacing w:line="360" w:lineRule="auto"/>
-        <w:rPr>
-          <w:rFonts w:asciiTheme="minorEastAsia" w:hAnsiTheme="minorEastAsia" w:hint="eastAsia"/>
-          <w:sz w:val="24"/>
-          <w:szCs w:val="24"/>
-        </w:rPr>
-      </w:pPr>
-    </w:p>
-    <w:p>
-      <w:pPr>
-        <w:spacing w:line="360" w:lineRule="auto"/>
-        <w:rPr>
-          <w:rFonts w:asciiTheme="minorEastAsia" w:hAnsiTheme="minorEastAsia" w:hint="eastAsia"/>
-          <w:b/>
-          <w:sz w:val="24"/>
-          <w:szCs w:val="24"/>
-        </w:rPr>
-      </w:pPr>
-      <w:r>
-        <w:rPr>
-          <w:rFonts w:asciiTheme="minorEastAsia" w:hAnsiTheme="minorEastAsia" w:hint="eastAsia"/>
-          <w:b/>
-          <w:sz w:val="24"/>
-          <w:szCs w:val="24"/>
-        </w:rPr>
-        <w:t>4</w:t>
-      </w:r>
-      <w:r>
-        <w:rPr>
-          <w:rFonts w:asciiTheme="minorEastAsia" w:hAnsiTheme="minorEastAsia" w:hint="eastAsia"/>
-          <w:b/>
-          <w:sz w:val="24"/>
-          <w:szCs w:val="24"/>
-        </w:rPr>
-        <w:t>.常见问题</w:t>
-      </w:r>
-    </w:p>
-    <w:p>
-      <w:pPr>
-        <w:spacing w:line="360" w:lineRule="auto"/>
-        <w:ind w:firstLine="420"/>
-        <w:rPr>
-          <w:rFonts w:asciiTheme="minorEastAsia" w:hAnsiTheme="minorEastAsia"/>
-          <w:b/>
-          <w:sz w:val="24"/>
-          <w:szCs w:val="24"/>
-        </w:rPr>
-      </w:pPr>
-      <w:r>
-        <w:rPr>
-          <w:rFonts w:asciiTheme="minorEastAsia" w:hAnsiTheme="minorEastAsia" w:hint="eastAsia"/>
-          <w:sz w:val="24"/>
-          <w:szCs w:val="24"/>
-        </w:rPr>
-        <w:t>无扩容问题，但是元素的查找效率不高，都是从头结点或者尾结点开始依次查找。</w:t>
-      </w:r>
-    </w:p>
-    <w:p>
-      <w:pPr>
-        <w:pStyle w:val="4"/>
-        <w:rPr>
-          <w:rFonts w:hint="eastAsia"/>
-        </w:rPr>
-      </w:pPr>
-      <w:r>
-        <w:rPr>
-          <w:rFonts w:hint="eastAsia"/>
-        </w:rPr>
-        <w:t>三</w:t>
-      </w:r>
-      <w:r>
-        <w:rPr>
-          <w:rFonts w:hint="eastAsia"/>
-        </w:rPr>
-        <w:t>、</w:t>
-      </w:r>
-      <w:proofErr w:type="spellStart"/>
-      <w:r>
-        <w:rPr>
-          <w:rFonts w:hint="eastAsia"/>
-        </w:rPr>
-        <w:t>HashSet</w:t>
-      </w:r>
-      <w:proofErr w:type="spellEnd"/>
-      <w:r>
-        <w:rPr>
-          <w:rFonts w:hint="eastAsia"/>
-        </w:rPr>
-        <w:t>源码解析</w:t>
-      </w:r>
-    </w:p>
-    <w:p>
-      <w:pPr>
-        <w:spacing w:line="360" w:lineRule="auto"/>
-        <w:ind w:firstLine="420"/>
-        <w:rPr>
-          <w:rFonts w:asciiTheme="minorEastAsia" w:hAnsiTheme="minorEastAsia" w:hint="eastAsia"/>
-          <w:sz w:val="24"/>
-          <w:szCs w:val="24"/>
-        </w:rPr>
-      </w:pPr>
-      <w:r>
-        <w:rPr>
-          <w:rFonts w:asciiTheme="minorEastAsia" w:hAnsiTheme="minorEastAsia" w:hint="eastAsia"/>
-          <w:sz w:val="24"/>
-          <w:szCs w:val="24"/>
-        </w:rPr>
-        <w:t>Set无索引、无</w:t>
-      </w:r>
-      <w:r>
-        <w:rPr>
-          <w:rFonts w:asciiTheme="minorEastAsia" w:hAnsiTheme="minorEastAsia" w:hint="eastAsia"/>
-          <w:sz w:val="24"/>
-          <w:szCs w:val="24"/>
-        </w:rPr>
-        <w:t>序、</w:t>
-      </w:r>
-      <w:r>
-        <w:rPr>
-          <w:rFonts w:asciiTheme="minorEastAsia" w:hAnsiTheme="minorEastAsia" w:hint="eastAsia"/>
-          <w:sz w:val="24"/>
-          <w:szCs w:val="24"/>
-        </w:rPr>
-        <w:t>不</w:t>
-      </w:r>
-      <w:r>
-        <w:rPr>
-          <w:rFonts w:asciiTheme="minorEastAsia" w:hAnsiTheme="minorEastAsia" w:hint="eastAsia"/>
-          <w:sz w:val="24"/>
-          <w:szCs w:val="24"/>
-        </w:rPr>
-        <w:t>可重复。</w:t>
-      </w:r>
-    </w:p>
-    <w:p>
-      <w:pPr>
-        <w:spacing w:line="360" w:lineRule="auto"/>
-        <w:ind w:firstLine="420"/>
-        <w:rPr>
-          <w:rFonts w:asciiTheme="minorEastAsia" w:hAnsiTheme="minorEastAsia" w:hint="eastAsia"/>
-          <w:sz w:val="24"/>
-          <w:szCs w:val="24"/>
-        </w:rPr>
-      </w:pPr>
-      <w:proofErr w:type="spellStart"/>
-      <w:r>
-        <w:rPr>
-          <w:rFonts w:asciiTheme="minorEastAsia" w:hAnsiTheme="minorEastAsia" w:hint="eastAsia"/>
-          <w:sz w:val="24"/>
-          <w:szCs w:val="24"/>
-        </w:rPr>
-        <w:t>HashSet</w:t>
-      </w:r>
-      <w:proofErr w:type="spellEnd"/>
-      <w:r>
-        <w:rPr>
-          <w:rFonts w:asciiTheme="minorEastAsia" w:hAnsiTheme="minorEastAsia" w:hint="eastAsia"/>
-          <w:sz w:val="24"/>
-          <w:szCs w:val="24"/>
-        </w:rPr>
-        <w:t>&lt;E&gt;的底层是</w:t>
-      </w:r>
-      <w:proofErr w:type="spellStart"/>
-      <w:r>
-        <w:rPr>
-          <w:rFonts w:asciiTheme="minorEastAsia" w:hAnsiTheme="minorEastAsia" w:hint="eastAsia"/>
-          <w:sz w:val="24"/>
-          <w:szCs w:val="24"/>
-        </w:rPr>
-        <w:t>HashMap</w:t>
-      </w:r>
-      <w:proofErr w:type="spellEnd"/>
-      <w:r>
-        <w:rPr>
-          <w:rFonts w:asciiTheme="minorEastAsia" w:hAnsiTheme="minorEastAsia" w:hint="eastAsia"/>
-          <w:sz w:val="24"/>
-          <w:szCs w:val="24"/>
-        </w:rPr>
-        <w:t>&lt;</w:t>
-      </w:r>
-      <w:proofErr w:type="spellStart"/>
-      <w:r>
-        <w:rPr>
-          <w:rFonts w:asciiTheme="minorEastAsia" w:hAnsiTheme="minorEastAsia" w:hint="eastAsia"/>
-          <w:sz w:val="24"/>
-          <w:szCs w:val="24"/>
-        </w:rPr>
-        <w:t>E,Object</w:t>
-      </w:r>
-      <w:proofErr w:type="spellEnd"/>
-      <w:r>
-        <w:rPr>
-          <w:rFonts w:asciiTheme="minorEastAsia" w:hAnsiTheme="minorEastAsia" w:hint="eastAsia"/>
-          <w:sz w:val="24"/>
-          <w:szCs w:val="24"/>
-        </w:rPr>
-        <w:t>&gt;。</w:t>
-      </w:r>
-    </w:p>
-    <w:p/>
-    <w:p>
-      <w:pPr>
-        <w:pStyle w:val="4"/>
-        <w:rPr>
-          <w:rFonts w:hint="eastAsia"/>
-        </w:rPr>
-      </w:pPr>
-      <w:r>
-        <w:rPr>
-          <w:rFonts w:hint="eastAsia"/>
-        </w:rPr>
-        <w:t>四</w:t>
-      </w:r>
-      <w:r>
-        <w:rPr>
-          <w:rFonts w:hint="eastAsia"/>
-        </w:rPr>
-        <w:t>、</w:t>
-      </w:r>
-      <w:proofErr w:type="spellStart"/>
-      <w:r>
-        <w:rPr>
-          <w:rFonts w:hint="eastAsia"/>
-        </w:rPr>
-        <w:t>Tree</w:t>
-      </w:r>
-      <w:r>
-        <w:rPr>
-          <w:rFonts w:hint="eastAsia"/>
-        </w:rPr>
-        <w:t>Set</w:t>
-      </w:r>
-      <w:proofErr w:type="spellEnd"/>
-      <w:r>
-        <w:rPr>
-          <w:rFonts w:hint="eastAsia"/>
-        </w:rPr>
-        <w:t>源码解析</w:t>
+      <w:hyperlink r:id="rId5" w:history="1">
+        <w:r>
+          <w:rPr>
+            <w:rStyle w:val="a4"/>
+            <w:rFonts w:asciiTheme="minorEastAsia" w:hAnsiTheme="minorEastAsia"/>
+            <w:sz w:val="24"/>
+            <w:szCs w:val="24"/>
+          </w:rPr>
+          <w:t>https://www.jianshu.com/p/e136ec79235c</w:t>
+        </w:r>
+      </w:hyperlink>
+    </w:p>
+    <w:p>
+      <w:pPr>
+        <w:rPr>
+          <w:rFonts w:hint="eastAsia"/>
+        </w:rPr>
+      </w:pPr>
+      <w:r>
+        <w:rPr>
+          <w:rFonts w:hint="eastAsia"/>
+        </w:rPr>
+        <w:tab/>
+      </w:r>
+      <w:r>
+        <w:rPr>
+          <w:rFonts w:hint="eastAsia"/>
+        </w:rPr>
+        <w:t>特征：</w:t>
+      </w:r>
+    </w:p>
+    <w:p>
+      <w:pPr>
+        <w:rPr>
+          <w:rFonts w:hint="eastAsia"/>
+        </w:rPr>
+      </w:pPr>
+      <w:r>
+        <w:rPr>
+          <w:rFonts w:hint="eastAsia"/>
+        </w:rPr>
+        <w:tab/>
+      </w:r>
+      <w:r>
+        <w:rPr>
+          <w:rFonts w:hint="eastAsia"/>
+        </w:rPr>
+        <w:t>左旋、右旋</w:t>
+      </w:r>
+    </w:p>
+    <w:p>
+      <w:pPr>
+        <w:rPr>
+          <w:rFonts w:hint="eastAsia"/>
+        </w:rPr>
+      </w:pPr>
+      <w:r>
+        <w:rPr>
+          <w:rFonts w:hint="eastAsia"/>
+        </w:rPr>
+        <w:tab/>
+      </w:r>
+      <w:r>
+        <w:rPr>
+          <w:rFonts w:hint="eastAsia"/>
+        </w:rPr>
+        <w:t>性质</w:t>
+      </w:r>
+    </w:p>
+    <w:p>
+      <w:pPr>
+        <w:rPr>
+          <w:rFonts w:hint="eastAsia"/>
+        </w:rPr>
+      </w:pPr>
+      <w:r>
+        <w:rPr>
+          <w:rFonts w:hint="eastAsia"/>
+        </w:rPr>
+        <w:tab/>
+      </w:r>
+      <w:r>
+        <w:rPr>
+          <w:rFonts w:hint="eastAsia"/>
+        </w:rPr>
+        <w:t>存储</w:t>
+      </w:r>
+    </w:p>
+    <w:p>
+      <w:r>
+        <w:rPr>
+          <w:rFonts w:hint="eastAsia"/>
+        </w:rPr>
+        <w:tab/>
+      </w:r>
+      <w:r>
+        <w:rPr>
+          <w:rFonts w:hint="eastAsia"/>
+        </w:rPr>
+        <w:t>遍历</w:t>
+      </w:r>
+      <w:r>
+        <w:rPr>
+          <w:rFonts w:hint="eastAsia"/>
+        </w:rPr>
+        <w:t>：前序、中序</w:t>
+      </w:r>
+      <w:r>
+        <w:rPr>
+          <w:rFonts w:hint="eastAsia"/>
+        </w:rPr>
+        <w:t>（）</w:t>
+      </w:r>
+      <w:r>
+        <w:rPr>
+          <w:rFonts w:hint="eastAsia"/>
+        </w:rPr>
+        <w:t>、后序</w:t>
+      </w:r>
+      <w:r>
+        <w:rPr>
+          <w:rFonts w:hint="eastAsia"/>
+        </w:rPr>
+        <w:t>、层次遍历</w:t>
+      </w:r>
+      <w:r>
+        <w:rPr>
+          <w:rFonts w:hint="eastAsia"/>
+        </w:rPr>
+        <w:t>，采用的递归算法</w:t>
       </w:r>
       <w:bookmarkStart w:id="0" w:name="_GoBack"/>
       <w:bookmarkEnd w:id="0"/>
-    </w:p>
-    <w:p>
-      <w:pPr>
-        <w:spacing w:line="360" w:lineRule="auto"/>
-        <w:rPr>
-          <w:rFonts w:asciiTheme="minorEastAsia" w:hAnsiTheme="minorEastAsia"/>
-          <w:sz w:val="24"/>
-          <w:szCs w:val="24"/>
-        </w:rPr>
-      </w:pPr>
-      <w:r>
-        <w:rPr>
-          <w:rFonts w:hint="eastAsia"/>
-        </w:rPr>
-        <w:tab/>
-      </w:r>
-      <w:proofErr w:type="spellStart"/>
-      <w:r>
-        <w:rPr>
-          <w:rFonts w:asciiTheme="minorEastAsia" w:hAnsiTheme="minorEastAsia" w:hint="eastAsia"/>
-          <w:sz w:val="24"/>
-          <w:szCs w:val="24"/>
-        </w:rPr>
-        <w:t>TreeSet</w:t>
-      </w:r>
-      <w:proofErr w:type="spellEnd"/>
-      <w:r>
-        <w:rPr>
-          <w:rFonts w:asciiTheme="minorEastAsia" w:hAnsiTheme="minorEastAsia" w:hint="eastAsia"/>
-          <w:sz w:val="24"/>
-          <w:szCs w:val="24"/>
-        </w:rPr>
-        <w:t>&lt;E&gt;的底层是</w:t>
-      </w:r>
-      <w:proofErr w:type="spellStart"/>
-      <w:r>
-        <w:rPr>
-          <w:rFonts w:asciiTheme="minorEastAsia" w:hAnsiTheme="minorEastAsia" w:hint="eastAsia"/>
-          <w:sz w:val="24"/>
-          <w:szCs w:val="24"/>
-        </w:rPr>
-        <w:t>NavigableMap</w:t>
-      </w:r>
-      <w:proofErr w:type="spellEnd"/>
-      <w:r>
-        <w:rPr>
-          <w:rFonts w:asciiTheme="minorEastAsia" w:hAnsiTheme="minorEastAsia" w:hint="eastAsia"/>
-          <w:sz w:val="24"/>
-          <w:szCs w:val="24"/>
-        </w:rPr>
-        <w:t>&lt;</w:t>
-      </w:r>
-      <w:proofErr w:type="spellStart"/>
-      <w:r>
-        <w:rPr>
-          <w:rFonts w:asciiTheme="minorEastAsia" w:hAnsiTheme="minorEastAsia" w:hint="eastAsia"/>
-          <w:sz w:val="24"/>
-          <w:szCs w:val="24"/>
-        </w:rPr>
-        <w:t>E,Object</w:t>
-      </w:r>
-      <w:proofErr w:type="spellEnd"/>
-      <w:r>
-        <w:rPr>
-          <w:rFonts w:asciiTheme="minorEastAsia" w:hAnsiTheme="minorEastAsia" w:hint="eastAsia"/>
-          <w:sz w:val="24"/>
-          <w:szCs w:val="24"/>
-        </w:rPr>
-        <w:t>&gt;。本质是</w:t>
-      </w:r>
-      <w:proofErr w:type="spellStart"/>
-      <w:r>
-        <w:rPr>
-          <w:rFonts w:asciiTheme="minorEastAsia" w:hAnsiTheme="minorEastAsia" w:hint="eastAsia"/>
-          <w:sz w:val="24"/>
-          <w:szCs w:val="24"/>
-        </w:rPr>
-        <w:t>TreeMap</w:t>
-      </w:r>
-      <w:proofErr w:type="spellEnd"/>
-      <w:r>
-        <w:rPr>
-          <w:rFonts w:asciiTheme="minorEastAsia" w:hAnsiTheme="minorEastAsia" w:hint="eastAsia"/>
-          <w:sz w:val="24"/>
-          <w:szCs w:val="24"/>
-        </w:rPr>
-        <w:t>&lt;</w:t>
-      </w:r>
-      <w:proofErr w:type="spellStart"/>
-      <w:r>
-        <w:rPr>
-          <w:rFonts w:asciiTheme="minorEastAsia" w:hAnsiTheme="minorEastAsia" w:hint="eastAsia"/>
-          <w:sz w:val="24"/>
-          <w:szCs w:val="24"/>
-        </w:rPr>
-        <w:t>E,Object</w:t>
-      </w:r>
-      <w:proofErr w:type="spellEnd"/>
-      <w:r>
-        <w:rPr>
-          <w:rFonts w:asciiTheme="minorEastAsia" w:hAnsiTheme="minorEastAsia" w:hint="eastAsia"/>
-          <w:sz w:val="24"/>
-          <w:szCs w:val="24"/>
-        </w:rPr>
-        <w:t>&gt;。</w:t>
-      </w:r>
-    </w:p>
-    <w:p>
-      <w:pPr>
-        <w:pStyle w:val="4"/>
-      </w:pPr>
-      <w:r>
-        <w:rPr>
-          <w:rFonts w:hint="eastAsia"/>
-        </w:rPr>
-        <w:lastRenderedPageBreak/>
-        <w:t>五</w:t>
-      </w:r>
-      <w:r>
-        <w:rPr>
-          <w:rFonts w:hint="eastAsia"/>
-        </w:rPr>
-        <w:t>、</w:t>
-      </w:r>
-      <w:proofErr w:type="spellStart"/>
-      <w:r>
-        <w:rPr>
-          <w:rFonts w:hint="eastAsia"/>
-        </w:rPr>
-        <w:t>HashMap</w:t>
-      </w:r>
-      <w:proofErr w:type="spellEnd"/>
-      <w:r>
-        <w:rPr>
-          <w:rFonts w:hint="eastAsia"/>
-        </w:rPr>
-        <w:t>源码解析</w:t>
-      </w:r>
-    </w:p>
-    <w:p>
-      <w:pPr>
-        <w:pStyle w:val="4"/>
-        <w:rPr>
-          <w:rFonts w:hint="eastAsia"/>
-        </w:rPr>
-      </w:pPr>
-      <w:r>
-        <w:rPr>
-          <w:rFonts w:hint="eastAsia"/>
-        </w:rPr>
-        <w:t>六</w:t>
-      </w:r>
-      <w:r>
-        <w:rPr>
-          <w:rFonts w:hint="eastAsia"/>
-        </w:rPr>
-        <w:t>、</w:t>
-      </w:r>
-      <w:proofErr w:type="spellStart"/>
-      <w:r>
-        <w:rPr>
-          <w:rFonts w:hint="eastAsia"/>
-        </w:rPr>
-        <w:t>TreeMap</w:t>
-      </w:r>
-      <w:proofErr w:type="spellEnd"/>
-      <w:r>
-        <w:rPr>
-          <w:rFonts w:hint="eastAsia"/>
-        </w:rPr>
-        <w:t>源码解析</w:t>
-      </w:r>
-    </w:p>
-    <w:p>
-      <w:pPr>
-        <w:pStyle w:val="4"/>
-      </w:pPr>
-      <w:r>
-        <w:rPr>
-          <w:rFonts w:hint="eastAsia"/>
-        </w:rPr>
-        <w:t>七、</w:t>
-      </w:r>
-      <w:proofErr w:type="spellStart"/>
-      <w:r>
-        <w:rPr>
-          <w:rFonts w:hint="eastAsia"/>
-        </w:rPr>
-        <w:t>ConcurrentHashMap</w:t>
-      </w:r>
-      <w:proofErr w:type="spellEnd"/>
-      <w:r>
-        <w:rPr>
-          <w:rFonts w:hint="eastAsia"/>
-        </w:rPr>
-        <w:t xml:space="preserve"> </w:t>
-      </w:r>
-      <w:r>
-        <w:rPr>
-          <w:rFonts w:hint="eastAsia"/>
-        </w:rPr>
-        <w:t>源码解析</w:t>
-      </w:r>
-    </w:p>
-    <w:p>
-      <w:pPr>
-        <w:rPr>
-          <w:sz w:val="28"/>
-          <w:szCs w:val="28"/>
-        </w:rPr>
-      </w:pPr>
     </w:p>
     <w:p>
       <w:pPr>
@@ -2666,7 +4204,6 @@
     <w:basedOn w:val="a"/>
     <w:link w:val="HTMLChar"/>
     <w:uiPriority w:val="99"/>
-    <w:semiHidden/>
     <w:unhideWhenUsed/>
     <w:rsid w:val="00CC6291"/>
     <w:pPr>
@@ -2703,13 +4240,43 @@
     <w:basedOn w:val="a0"/>
     <w:link w:val="HTML"/>
     <w:uiPriority w:val="99"/>
-    <w:semiHidden/>
     <w:rsid w:val="00CC6291"/>
     <w:rPr>
       <w:rFonts w:ascii="宋体" w:eastAsia="宋体" w:hAnsi="宋体" w:cs="宋体"/>
       <w:kern w:val="0"/>
       <w:sz w:val="24"/>
       <w:szCs w:val="24"/>
+    </w:rPr>
+  </w:style>
+  <w:style w:type="paragraph" w:styleId="a3">
+    <w:name w:val="Normal (Web)"/>
+    <w:basedOn w:val="a"/>
+    <w:uiPriority w:val="99"/>
+    <w:semiHidden/>
+    <w:unhideWhenUsed/>
+    <w:rsid w:val="004D5176"/>
+    <w:pPr>
+      <w:widowControl/>
+      <w:spacing w:before="100" w:beforeAutospacing="1" w:after="100" w:afterAutospacing="1"/>
+      <w:jc w:val="left"/>
+    </w:pPr>
+    <w:rPr>
+      <w:rFonts w:ascii="宋体" w:eastAsia="宋体" w:hAnsi="宋体" w:cs="宋体"/>
+      <w:kern w:val="0"/>
+      <w:sz w:val="24"/>
+      <w:szCs w:val="24"/>
+    </w:rPr>
+  </w:style>
+  <w:style w:type="character" w:styleId="a4">
+    <w:name w:val="Hyperlink"/>
+    <w:basedOn w:val="a0"/>
+    <w:uiPriority w:val="99"/>
+    <w:semiHidden/>
+    <w:unhideWhenUsed/>
+    <w:rsid w:val="00ED5CB6"/>
+    <w:rPr>
+      <w:color w:val="0000FF"/>
+      <w:u w:val="single"/>
     </w:rPr>
   </w:style>
 </w:styles>
@@ -3053,7 +4620,6 @@
     <w:basedOn w:val="a"/>
     <w:link w:val="HTMLChar"/>
     <w:uiPriority w:val="99"/>
-    <w:semiHidden/>
     <w:unhideWhenUsed/>
     <w:rsid w:val="00CC6291"/>
     <w:pPr>
@@ -3090,13 +4656,43 @@
     <w:basedOn w:val="a0"/>
     <w:link w:val="HTML"/>
     <w:uiPriority w:val="99"/>
-    <w:semiHidden/>
     <w:rsid w:val="00CC6291"/>
     <w:rPr>
       <w:rFonts w:ascii="宋体" w:eastAsia="宋体" w:hAnsi="宋体" w:cs="宋体"/>
       <w:kern w:val="0"/>
       <w:sz w:val="24"/>
       <w:szCs w:val="24"/>
+    </w:rPr>
+  </w:style>
+  <w:style w:type="paragraph" w:styleId="a3">
+    <w:name w:val="Normal (Web)"/>
+    <w:basedOn w:val="a"/>
+    <w:uiPriority w:val="99"/>
+    <w:semiHidden/>
+    <w:unhideWhenUsed/>
+    <w:rsid w:val="004D5176"/>
+    <w:pPr>
+      <w:widowControl/>
+      <w:spacing w:before="100" w:beforeAutospacing="1" w:after="100" w:afterAutospacing="1"/>
+      <w:jc w:val="left"/>
+    </w:pPr>
+    <w:rPr>
+      <w:rFonts w:ascii="宋体" w:eastAsia="宋体" w:hAnsi="宋体" w:cs="宋体"/>
+      <w:kern w:val="0"/>
+      <w:sz w:val="24"/>
+      <w:szCs w:val="24"/>
+    </w:rPr>
+  </w:style>
+  <w:style w:type="character" w:styleId="a4">
+    <w:name w:val="Hyperlink"/>
+    <w:basedOn w:val="a0"/>
+    <w:uiPriority w:val="99"/>
+    <w:semiHidden/>
+    <w:unhideWhenUsed/>
+    <w:rsid w:val="00ED5CB6"/>
+    <w:rPr>
+      <w:color w:val="0000FF"/>
+      <w:u w:val="single"/>
     </w:rPr>
   </w:style>
 </w:styles>

</xml_diff>